<commit_message>
updates to the proposal document
</commit_message>
<xml_diff>
--- a/Documents/Car Sales Web Application.docx
+++ b/Documents/Car Sales Web Application.docx
@@ -164,54 +164,99 @@
           <w:sz w:val="26"/>
           <w:szCs w:val="26"/>
         </w:rPr>
-        <w:t>This project will be about a car sales web application. The aim of this project is to design a user friendly web application in which users can buy or sell their cars to other users. Some car salesmen do not have the funds to afford their own website to buy and sell cars therefore a web application that anyone can use to sell their cars could bring in a lot of traffic and it would be cheaper to use this web</w:t>
-      </w:r>
-      <w:r>
-        <w:rPr>
-          <w:sz w:val="26"/>
-          <w:szCs w:val="26"/>
-        </w:rPr>
-        <w:tab/>
-        <w:t xml:space="preserve"> application instead of paying to build their very own website. </w:t>
-      </w:r>
-    </w:p>
-    <w:p>
-      <w:pPr>
-        <w:rPr>
-          <w:sz w:val="26"/>
-          <w:szCs w:val="26"/>
-        </w:rPr>
-      </w:pPr>
-      <w:r>
-        <w:rPr>
-          <w:sz w:val="26"/>
-          <w:szCs w:val="26"/>
-        </w:rPr>
-        <w:t xml:space="preserve">People know that if you were to go to a car garage such as Volkswagen to buy a car that they would be ripped off as garages take second hand trade in cars and refurbish them to make them look brand new and never driven before to over sell the car. </w:t>
-      </w:r>
-    </w:p>
-    <w:p>
-      <w:pPr>
-        <w:rPr>
-          <w:sz w:val="26"/>
-          <w:szCs w:val="26"/>
-        </w:rPr>
-      </w:pPr>
-      <w:r>
-        <w:rPr>
-          <w:sz w:val="26"/>
-          <w:szCs w:val="26"/>
-        </w:rPr>
-        <w:t>Normal people selling their cars or even small companies that sell second hand cars sell them at a fairer price then big retailers. Most young people can’t afford to buy brand new cars fresh out of the factory and so look to sites like Done Deal to buy or sell cars. This web application will allow those young drivers to find their possible first car much safer and secure as users that sell cars must make an account. Account can have reviews left on them telling viewers if a seller is trustworthy or simply trying to scam them with a car ready for scrapping.</w:t>
-      </w:r>
-    </w:p>
-    <w:p>
-      <w:pPr>
-        <w:rPr>
-          <w:sz w:val="26"/>
-          <w:szCs w:val="26"/>
-        </w:rPr>
-      </w:pPr>
+        <w:t>This project focuses on the development of a user-friendly car sales web application, designed to facilitate seamless transactions between users looking to buy or sell vehicles. The primary objective is to create an accessible platform that caters to individual sellers and smaller car dealerships, providing them with an alternative to establishing their own costly websites. By offering a university accessible web application, the aim is to attract a diverse user base and mitigate the need for sellers to invest in building dedicated websites.</w:t>
+      </w:r>
+    </w:p>
+    <w:p>
+      <w:pPr>
+        <w:rPr>
+          <w:sz w:val="26"/>
+          <w:szCs w:val="26"/>
+        </w:rPr>
+      </w:pPr>
+      <w:r>
+        <w:rPr>
+          <w:sz w:val="26"/>
+          <w:szCs w:val="26"/>
+        </w:rPr>
+        <w:t xml:space="preserve">The motivation behind this initiative stems from the recognition that certain car dealerships, particularly larger </w:t>
+      </w:r>
+      <w:r>
+        <w:rPr>
+          <w:sz w:val="26"/>
+          <w:szCs w:val="26"/>
+        </w:rPr>
+        <w:t>entities like Volkswagen, may engage in practises that result in inflated prices. These dealerships often refurbish second-hand trade-in cars to create an illusion of newness, potentially leading to buyers being overcharged. In contrast, individual sellers and smaller companies tend to offer vehicles at more reasonable prices, making the web application an attractive marketplace for cost-conscious buyers.</w:t>
+      </w:r>
+    </w:p>
+    <w:p>
+      <w:pPr>
+        <w:rPr>
+          <w:sz w:val="26"/>
+          <w:szCs w:val="26"/>
+        </w:rPr>
+      </w:pPr>
+      <w:r>
+        <w:rPr>
+          <w:sz w:val="26"/>
+          <w:szCs w:val="26"/>
+        </w:rPr>
+        <w:t>Acknowledging the financial constraints faced by many young drivers, who often cannot afford brand-new cars, this web application seeks to provide a secure and transparent platform for buying and selling vehicles. Platforms like Done Deal have become popular among young buyers, and this web app application aims to enhance this experience further. Sellers are required to create accounts, fostering a safer environment for transactions. Additionally, the inclusion of a review system enables users to assess the trustworthiness of sellers, thereby minimizing the risk of potential scams or misrepresented vehicles.</w:t>
+      </w:r>
+    </w:p>
+    <w:p>
+      <w:pPr>
+        <w:rPr>
+          <w:sz w:val="26"/>
+          <w:szCs w:val="26"/>
+        </w:rPr>
+      </w:pPr>
+      <w:r>
+        <w:rPr>
+          <w:sz w:val="26"/>
+          <w:szCs w:val="26"/>
+        </w:rPr>
+        <w:t xml:space="preserve">In </w:t>
+      </w:r>
+      <w:proofErr w:type="spellStart"/>
+      <w:r>
+        <w:rPr>
+          <w:sz w:val="26"/>
+          <w:szCs w:val="26"/>
+        </w:rPr>
+        <w:t>summery</w:t>
+      </w:r>
+      <w:proofErr w:type="spellEnd"/>
+      <w:r>
+        <w:rPr>
+          <w:sz w:val="26"/>
+          <w:szCs w:val="26"/>
+        </w:rPr>
+        <w:t xml:space="preserve">, the car sales web application strives to revolutionise the way vehicles are bought and sold by prioritising user-friendliness, affordability, and security. By </w:t>
+      </w:r>
+      <w:r>
+        <w:rPr>
+          <w:sz w:val="26"/>
+          <w:szCs w:val="26"/>
+        </w:rPr>
+        <w:lastRenderedPageBreak/>
+        <w:t>addressing the unique needs of both the sellers and buyers, this platform aims to create a more transparent and equitable marketplace for individuals and small businesses in the automotive industry.</w:t>
+      </w:r>
+    </w:p>
+    <w:p>
+      <w:pPr>
+        <w:rPr>
+          <w:sz w:val="26"/>
+          <w:szCs w:val="26"/>
+        </w:rPr>
+      </w:pPr>
+      <w:r>
+        <w:rPr>
+          <w:sz w:val="26"/>
+          <w:szCs w:val="26"/>
+        </w:rPr>
+        <w:t xml:space="preserve"> </w:t>
+      </w:r>
     </w:p>
     <w:p>
       <w:pPr>
@@ -250,7 +295,7 @@
           <w:sz w:val="26"/>
           <w:szCs w:val="26"/>
         </w:rPr>
-        <w:t>The primary objective for the project are as follows:</w:t>
+        <w:t>The core objectives of this project are strategically aligned to enhance the overall car buying and selling process, fostering a secure, convenient, and enjoyable interface for users engaging in the buying and selling of cars.</w:t>
       </w:r>
     </w:p>
     <w:p>
@@ -258,39 +303,124 @@
         <w:pStyle w:val="ListParagraph"/>
         <w:numPr>
           <w:ilvl w:val="0"/>
-          <w:numId w:val="1"/>
+          <w:numId w:val="8"/>
         </w:numPr>
         <w:rPr>
-          <w:sz w:val="26"/>
-          <w:szCs w:val="26"/>
-        </w:rPr>
-      </w:pPr>
-      <w:r>
-        <w:rPr>
-          <w:sz w:val="26"/>
-          <w:szCs w:val="26"/>
-        </w:rPr>
-        <w:t>Develop a user friendly web application for buying and selling cars.</w:t>
-      </w:r>
+          <w:b/>
+          <w:bCs/>
+          <w:i/>
+          <w:iCs/>
+          <w:sz w:val="30"/>
+          <w:szCs w:val="30"/>
+          <w:u w:val="single"/>
+        </w:rPr>
+      </w:pPr>
+      <w:r>
+        <w:rPr>
+          <w:b/>
+          <w:bCs/>
+          <w:i/>
+          <w:iCs/>
+          <w:sz w:val="30"/>
+          <w:szCs w:val="30"/>
+          <w:u w:val="single"/>
+        </w:rPr>
+        <w:t>Developing a User-Friendly Web Application</w:t>
+      </w:r>
+      <w:r>
+        <w:rPr>
+          <w:b/>
+          <w:bCs/>
+          <w:i/>
+          <w:iCs/>
+          <w:sz w:val="30"/>
+          <w:szCs w:val="30"/>
+          <w:u w:val="single"/>
+        </w:rPr>
+        <w:t>:</w:t>
+      </w:r>
+    </w:p>
+    <w:p>
+      <w:pPr>
+        <w:pStyle w:val="ListParagraph"/>
+        <w:rPr>
+          <w:sz w:val="26"/>
+          <w:szCs w:val="26"/>
+        </w:rPr>
+      </w:pPr>
+      <w:r>
+        <w:rPr>
+          <w:sz w:val="26"/>
+          <w:szCs w:val="26"/>
+        </w:rPr>
+        <w:t>Designing and implementing an intuitive web application that prioritises user-friendliness. The aim is to create an accessible and enjoyable interface for users engaging in the buying and selling of cars.</w:t>
+      </w:r>
+    </w:p>
+    <w:p>
+      <w:pPr>
+        <w:pStyle w:val="ListParagraph"/>
+        <w:rPr>
+          <w:sz w:val="26"/>
+          <w:szCs w:val="26"/>
+        </w:rPr>
+      </w:pPr>
     </w:p>
     <w:p>
       <w:pPr>
         <w:pStyle w:val="ListParagraph"/>
         <w:numPr>
           <w:ilvl w:val="0"/>
-          <w:numId w:val="1"/>
+          <w:numId w:val="8"/>
         </w:numPr>
         <w:rPr>
-          <w:sz w:val="26"/>
-          <w:szCs w:val="26"/>
-        </w:rPr>
-      </w:pPr>
-      <w:r>
-        <w:rPr>
-          <w:sz w:val="26"/>
-          <w:szCs w:val="26"/>
-        </w:rPr>
-        <w:t>Improve the car buying and selling experience by providing a secure, convenient and reliable platform.</w:t>
+          <w:b/>
+          <w:bCs/>
+          <w:i/>
+          <w:iCs/>
+          <w:sz w:val="30"/>
+          <w:szCs w:val="30"/>
+          <w:u w:val="single"/>
+        </w:rPr>
+      </w:pPr>
+      <w:r>
+        <w:rPr>
+          <w:b/>
+          <w:bCs/>
+          <w:i/>
+          <w:iCs/>
+          <w:sz w:val="30"/>
+          <w:szCs w:val="30"/>
+          <w:u w:val="single"/>
+        </w:rPr>
+        <w:t>Elevating the Car Buying and Selling Experience</w:t>
+      </w:r>
+      <w:r>
+        <w:rPr>
+          <w:b/>
+          <w:bCs/>
+          <w:i/>
+          <w:iCs/>
+          <w:sz w:val="30"/>
+          <w:szCs w:val="30"/>
+          <w:u w:val="single"/>
+        </w:rPr>
+        <w:t>:</w:t>
+      </w:r>
+    </w:p>
+    <w:p>
+      <w:pPr>
+        <w:pStyle w:val="ListParagraph"/>
+        <w:rPr>
+          <w:sz w:val="26"/>
+          <w:szCs w:val="26"/>
+        </w:rPr>
+      </w:pPr>
+      <w:r>
+        <w:rPr>
+          <w:sz w:val="26"/>
+          <w:szCs w:val="26"/>
+        </w:rPr>
+        <w:t>Significantly improving the experience of buying and selling cars by offering a platform that ensures security, convenience, and reliability. This includes streamlining processes to make transactions smoother and more efficient.</w:t>
       </w:r>
     </w:p>
     <w:p>
@@ -298,20 +428,57 @@
         <w:pStyle w:val="ListParagraph"/>
         <w:numPr>
           <w:ilvl w:val="0"/>
-          <w:numId w:val="1"/>
+          <w:numId w:val="8"/>
         </w:numPr>
         <w:rPr>
-          <w:sz w:val="26"/>
-          <w:szCs w:val="26"/>
-        </w:rPr>
-      </w:pPr>
-      <w:r>
-        <w:rPr>
-          <w:sz w:val="26"/>
-          <w:szCs w:val="26"/>
-        </w:rPr>
-        <w:lastRenderedPageBreak/>
-        <w:t xml:space="preserve">Facilitate transactions between buyers and sellers. </w:t>
+          <w:b/>
+          <w:bCs/>
+          <w:i/>
+          <w:iCs/>
+          <w:sz w:val="30"/>
+          <w:szCs w:val="30"/>
+          <w:u w:val="single"/>
+        </w:rPr>
+      </w:pPr>
+      <w:r>
+        <w:rPr>
+          <w:b/>
+          <w:bCs/>
+          <w:i/>
+          <w:iCs/>
+          <w:sz w:val="30"/>
+          <w:szCs w:val="30"/>
+          <w:u w:val="single"/>
+        </w:rPr>
+        <w:t>Facilitating Transactions Between Buyers and Sellers</w:t>
+      </w:r>
+      <w:r>
+        <w:rPr>
+          <w:b/>
+          <w:bCs/>
+          <w:i/>
+          <w:iCs/>
+          <w:sz w:val="30"/>
+          <w:szCs w:val="30"/>
+          <w:u w:val="single"/>
+        </w:rPr>
+        <w:t>:</w:t>
+      </w:r>
+    </w:p>
+    <w:p>
+      <w:pPr>
+        <w:pStyle w:val="ListParagraph"/>
+        <w:rPr>
+          <w:sz w:val="26"/>
+          <w:szCs w:val="26"/>
+        </w:rPr>
+      </w:pPr>
+      <w:r>
+        <w:rPr>
+          <w:sz w:val="26"/>
+          <w:szCs w:val="26"/>
+        </w:rPr>
+        <w:t>Creating an environment that facilitates seamless transactions between buyers and sellers. This involves implementing features and functionalities that simplify the negotiation, agreement, and finalisation of car sales</w:t>
       </w:r>
     </w:p>
     <w:p>
@@ -319,19 +486,57 @@
         <w:pStyle w:val="ListParagraph"/>
         <w:numPr>
           <w:ilvl w:val="0"/>
-          <w:numId w:val="1"/>
+          <w:numId w:val="8"/>
         </w:numPr>
         <w:rPr>
-          <w:sz w:val="26"/>
-          <w:szCs w:val="26"/>
-        </w:rPr>
-      </w:pPr>
-      <w:r>
-        <w:rPr>
-          <w:sz w:val="26"/>
-          <w:szCs w:val="26"/>
-        </w:rPr>
-        <w:t>Create and account system to allow  users to know if the people they are buying or selling to are reliable or if they are simply wasting their time or attempting to scam them.</w:t>
+          <w:b/>
+          <w:bCs/>
+          <w:i/>
+          <w:iCs/>
+          <w:sz w:val="30"/>
+          <w:szCs w:val="30"/>
+          <w:u w:val="single"/>
+        </w:rPr>
+      </w:pPr>
+      <w:r>
+        <w:rPr>
+          <w:b/>
+          <w:bCs/>
+          <w:i/>
+          <w:iCs/>
+          <w:sz w:val="30"/>
+          <w:szCs w:val="30"/>
+          <w:u w:val="single"/>
+        </w:rPr>
+        <w:t>Implementing an Account System for User Reliability</w:t>
+      </w:r>
+      <w:r>
+        <w:rPr>
+          <w:b/>
+          <w:bCs/>
+          <w:i/>
+          <w:iCs/>
+          <w:sz w:val="30"/>
+          <w:szCs w:val="30"/>
+          <w:u w:val="single"/>
+        </w:rPr>
+        <w:t>:</w:t>
+      </w:r>
+    </w:p>
+    <w:p>
+      <w:pPr>
+        <w:pStyle w:val="ListParagraph"/>
+        <w:rPr>
+          <w:sz w:val="26"/>
+          <w:szCs w:val="26"/>
+        </w:rPr>
+      </w:pPr>
+      <w:r>
+        <w:rPr>
+          <w:sz w:val="26"/>
+          <w:szCs w:val="26"/>
+        </w:rPr>
+        <w:t>Establishing a robust account system that enhances trust and reliability within the platform. Users will have the ability to assess the credibility of individuals they are engaging with, thus reducing the likelihood pf time wastage or potential scams.</w:t>
       </w:r>
     </w:p>
     <w:p>
@@ -500,6 +705,13 @@
         </w:rPr>
         <w:t xml:space="preserve">Payment processing </w:t>
       </w:r>
+      <w:r>
+        <w:rPr>
+          <w:sz w:val="26"/>
+          <w:szCs w:val="26"/>
+        </w:rPr>
+        <w:t>for deposits a user would like to make on a vehicle</w:t>
+      </w:r>
     </w:p>
     <w:p>
       <w:pPr>
@@ -518,6 +730,7 @@
           <w:sz w:val="26"/>
           <w:szCs w:val="26"/>
         </w:rPr>
+        <w:lastRenderedPageBreak/>
         <w:t>User reviews and ratings</w:t>
       </w:r>
     </w:p>
@@ -599,7 +812,51 @@
           <w:sz w:val="26"/>
           <w:szCs w:val="26"/>
         </w:rPr>
-        <w:t>The technologies used for this application is JavaScript, Node.js, Next.js, SQL database (XAMPP)</w:t>
+        <w:t>The technologies used for this application is JavaScript</w:t>
+      </w:r>
+      <w:r>
+        <w:rPr>
+          <w:sz w:val="26"/>
+          <w:szCs w:val="26"/>
+        </w:rPr>
+        <w:t>,</w:t>
+      </w:r>
+      <w:r>
+        <w:rPr>
+          <w:sz w:val="26"/>
+          <w:szCs w:val="26"/>
+        </w:rPr>
+        <w:t xml:space="preserve"> </w:t>
+      </w:r>
+      <w:r>
+        <w:rPr>
+          <w:sz w:val="26"/>
+          <w:szCs w:val="26"/>
+        </w:rPr>
+        <w:t>html,</w:t>
+      </w:r>
+      <w:r>
+        <w:rPr>
+          <w:sz w:val="26"/>
+          <w:szCs w:val="26"/>
+        </w:rPr>
+        <w:t xml:space="preserve"> </w:t>
+      </w:r>
+      <w:proofErr w:type="spellStart"/>
+      <w:r>
+        <w:rPr>
+          <w:sz w:val="26"/>
+          <w:szCs w:val="26"/>
+        </w:rPr>
+        <w:t>css</w:t>
+      </w:r>
+      <w:proofErr w:type="spellEnd"/>
+      <w:r>
+        <w:rPr>
+          <w:sz w:val="26"/>
+          <w:szCs w:val="26"/>
+        </w:rPr>
+        <w:t>, Node.js, Next.js, SQL database (XAMPP)</w:t>
       </w:r>
     </w:p>
     <w:p>
@@ -687,6 +944,332 @@
           <w:szCs w:val="42"/>
           <w:u w:val="single"/>
         </w:rPr>
+        <w:t>Success Criteria Semester 1</w:t>
+      </w:r>
+    </w:p>
+    <w:p>
+      <w:pPr>
+        <w:rPr>
+          <w:sz w:val="26"/>
+          <w:szCs w:val="26"/>
+        </w:rPr>
+      </w:pPr>
+      <w:r>
+        <w:rPr>
+          <w:sz w:val="26"/>
+          <w:szCs w:val="26"/>
+        </w:rPr>
+        <w:t>The Project will be considered successful if:</w:t>
+      </w:r>
+    </w:p>
+    <w:p>
+      <w:pPr>
+        <w:pStyle w:val="ListParagraph"/>
+        <w:numPr>
+          <w:ilvl w:val="0"/>
+          <w:numId w:val="4"/>
+        </w:numPr>
+        <w:rPr>
+          <w:sz w:val="26"/>
+          <w:szCs w:val="26"/>
+        </w:rPr>
+      </w:pPr>
+      <w:r>
+        <w:rPr>
+          <w:sz w:val="26"/>
+          <w:szCs w:val="26"/>
+        </w:rPr>
+        <w:t>User registration and authentication are successfully working</w:t>
+      </w:r>
+    </w:p>
+    <w:p>
+      <w:pPr>
+        <w:pStyle w:val="ListParagraph"/>
+        <w:numPr>
+          <w:ilvl w:val="0"/>
+          <w:numId w:val="4"/>
+        </w:numPr>
+        <w:rPr>
+          <w:sz w:val="26"/>
+          <w:szCs w:val="26"/>
+        </w:rPr>
+      </w:pPr>
+      <w:r>
+        <w:rPr>
+          <w:sz w:val="26"/>
+          <w:szCs w:val="26"/>
+        </w:rPr>
+        <w:t>Listings for cars, including descriptions, photos and prices</w:t>
+      </w:r>
+      <w:r>
+        <w:rPr>
+          <w:sz w:val="26"/>
+          <w:szCs w:val="26"/>
+        </w:rPr>
+        <w:t xml:space="preserve"> are all functioning</w:t>
+      </w:r>
+    </w:p>
+    <w:p>
+      <w:pPr>
+        <w:pStyle w:val="ListParagraph"/>
+        <w:numPr>
+          <w:ilvl w:val="0"/>
+          <w:numId w:val="4"/>
+        </w:numPr>
+        <w:rPr>
+          <w:sz w:val="26"/>
+          <w:szCs w:val="26"/>
+        </w:rPr>
+      </w:pPr>
+      <w:r>
+        <w:rPr>
+          <w:sz w:val="26"/>
+          <w:szCs w:val="26"/>
+        </w:rPr>
+        <w:t>Search and filtering functionality</w:t>
+      </w:r>
+      <w:r>
+        <w:rPr>
+          <w:sz w:val="26"/>
+          <w:szCs w:val="26"/>
+        </w:rPr>
+        <w:t xml:space="preserve"> is operating</w:t>
+      </w:r>
+    </w:p>
+    <w:p>
+      <w:pPr>
+        <w:pStyle w:val="ListParagraph"/>
+        <w:numPr>
+          <w:ilvl w:val="0"/>
+          <w:numId w:val="4"/>
+        </w:numPr>
+        <w:rPr>
+          <w:sz w:val="26"/>
+          <w:szCs w:val="26"/>
+        </w:rPr>
+      </w:pPr>
+      <w:r>
+        <w:rPr>
+          <w:sz w:val="26"/>
+          <w:szCs w:val="26"/>
+        </w:rPr>
+        <w:t>Administrative panel for managing listings and users</w:t>
+      </w:r>
+      <w:r>
+        <w:rPr>
+          <w:sz w:val="26"/>
+          <w:szCs w:val="26"/>
+        </w:rPr>
+        <w:t xml:space="preserve"> work as intended</w:t>
+      </w:r>
+    </w:p>
+    <w:p>
+      <w:pPr>
+        <w:pStyle w:val="ListParagraph"/>
+        <w:rPr>
+          <w:sz w:val="26"/>
+          <w:szCs w:val="26"/>
+        </w:rPr>
+      </w:pPr>
+    </w:p>
+    <w:p>
+      <w:pPr>
+        <w:rPr>
+          <w:b/>
+          <w:bCs/>
+          <w:i/>
+          <w:iCs/>
+          <w:sz w:val="42"/>
+          <w:szCs w:val="42"/>
+          <w:u w:val="single"/>
+        </w:rPr>
+      </w:pPr>
+      <w:r>
+        <w:rPr>
+          <w:b/>
+          <w:bCs/>
+          <w:i/>
+          <w:iCs/>
+          <w:sz w:val="42"/>
+          <w:szCs w:val="42"/>
+          <w:u w:val="single"/>
+        </w:rPr>
+        <w:t xml:space="preserve">Success Criteria Semester </w:t>
+      </w:r>
+      <w:r>
+        <w:rPr>
+          <w:b/>
+          <w:bCs/>
+          <w:i/>
+          <w:iCs/>
+          <w:sz w:val="42"/>
+          <w:szCs w:val="42"/>
+          <w:u w:val="single"/>
+        </w:rPr>
+        <w:t>2</w:t>
+      </w:r>
+    </w:p>
+    <w:p>
+      <w:pPr>
+        <w:rPr>
+          <w:sz w:val="26"/>
+          <w:szCs w:val="26"/>
+        </w:rPr>
+      </w:pPr>
+      <w:r>
+        <w:rPr>
+          <w:sz w:val="26"/>
+          <w:szCs w:val="26"/>
+        </w:rPr>
+        <w:t>The Project will be considered successful i</w:t>
+      </w:r>
+      <w:r>
+        <w:rPr>
+          <w:sz w:val="26"/>
+          <w:szCs w:val="26"/>
+        </w:rPr>
+        <w:t>f:</w:t>
+      </w:r>
+    </w:p>
+    <w:p>
+      <w:pPr>
+        <w:pStyle w:val="ListParagraph"/>
+        <w:numPr>
+          <w:ilvl w:val="0"/>
+          <w:numId w:val="7"/>
+        </w:numPr>
+        <w:rPr>
+          <w:sz w:val="26"/>
+          <w:szCs w:val="26"/>
+        </w:rPr>
+      </w:pPr>
+      <w:r>
+        <w:rPr>
+          <w:sz w:val="26"/>
+          <w:szCs w:val="26"/>
+        </w:rPr>
+        <w:t>The m</w:t>
+      </w:r>
+      <w:r>
+        <w:rPr>
+          <w:sz w:val="26"/>
+          <w:szCs w:val="26"/>
+        </w:rPr>
+        <w:t>essaging system for communication between buyers and sellers</w:t>
+      </w:r>
+      <w:r>
+        <w:rPr>
+          <w:sz w:val="26"/>
+          <w:szCs w:val="26"/>
+        </w:rPr>
+        <w:t xml:space="preserve"> operates correctly.</w:t>
+      </w:r>
+    </w:p>
+    <w:p>
+      <w:pPr>
+        <w:pStyle w:val="ListParagraph"/>
+        <w:numPr>
+          <w:ilvl w:val="0"/>
+          <w:numId w:val="7"/>
+        </w:numPr>
+        <w:rPr>
+          <w:sz w:val="26"/>
+          <w:szCs w:val="26"/>
+        </w:rPr>
+      </w:pPr>
+      <w:r>
+        <w:rPr>
+          <w:sz w:val="26"/>
+          <w:szCs w:val="26"/>
+        </w:rPr>
+        <w:t>Payment processing can completed on the app for deposits</w:t>
+      </w:r>
+    </w:p>
+    <w:p>
+      <w:pPr>
+        <w:pStyle w:val="ListParagraph"/>
+        <w:numPr>
+          <w:ilvl w:val="0"/>
+          <w:numId w:val="7"/>
+        </w:numPr>
+        <w:rPr>
+          <w:sz w:val="26"/>
+          <w:szCs w:val="26"/>
+        </w:rPr>
+      </w:pPr>
+      <w:r>
+        <w:rPr>
+          <w:sz w:val="26"/>
+          <w:szCs w:val="26"/>
+        </w:rPr>
+        <w:t xml:space="preserve">User reviews and ratings can be assigned to </w:t>
+      </w:r>
+      <w:proofErr w:type="spellStart"/>
+      <w:r>
+        <w:rPr>
+          <w:sz w:val="26"/>
+          <w:szCs w:val="26"/>
+        </w:rPr>
+        <w:t>a users</w:t>
+      </w:r>
+      <w:proofErr w:type="spellEnd"/>
+      <w:r>
+        <w:rPr>
+          <w:sz w:val="26"/>
+          <w:szCs w:val="26"/>
+        </w:rPr>
+        <w:t xml:space="preserve"> account</w:t>
+      </w:r>
+    </w:p>
+    <w:p>
+      <w:pPr>
+        <w:pStyle w:val="ListParagraph"/>
+        <w:rPr>
+          <w:sz w:val="26"/>
+          <w:szCs w:val="26"/>
+        </w:rPr>
+      </w:pPr>
+    </w:p>
+    <w:p>
+      <w:pPr>
+        <w:pStyle w:val="ListParagraph"/>
+        <w:rPr>
+          <w:sz w:val="26"/>
+          <w:szCs w:val="26"/>
+        </w:rPr>
+      </w:pPr>
+    </w:p>
+    <w:p>
+      <w:pPr>
+        <w:rPr>
+          <w:sz w:val="26"/>
+          <w:szCs w:val="26"/>
+        </w:rPr>
+      </w:pPr>
+    </w:p>
+    <w:p>
+      <w:pPr>
+        <w:rPr>
+          <w:b/>
+          <w:bCs/>
+          <w:i/>
+          <w:iCs/>
+          <w:sz w:val="42"/>
+          <w:szCs w:val="42"/>
+          <w:u w:val="single"/>
+        </w:rPr>
+      </w:pPr>
+      <w:r>
+        <w:rPr>
+          <w:b/>
+          <w:bCs/>
+          <w:i/>
+          <w:iCs/>
+          <w:sz w:val="42"/>
+          <w:szCs w:val="42"/>
+          <w:u w:val="single"/>
+        </w:rPr>
+        <w:lastRenderedPageBreak/>
         <w:t xml:space="preserve">Benefits </w:t>
       </w:r>
     </w:p>
@@ -762,7 +1345,6 @@
           <w:sz w:val="26"/>
           <w:szCs w:val="26"/>
         </w:rPr>
-        <w:lastRenderedPageBreak/>
         <w:t>Enhanced transparency and security</w:t>
       </w:r>
     </w:p>
@@ -831,14 +1413,6 @@
         </w:rPr>
         <w:t>Car salesmen don’t want to be wasting their time trying to sell to users who are enquiring about a car with no intention of buying and simply wish to waste the users time. The review system will hopefully be able to stop these issues and allow for a cleaner and easier environment for users to sell their cars.</w:t>
       </w:r>
-    </w:p>
-    <w:p>
-      <w:pPr>
-        <w:rPr>
-          <w:sz w:val="26"/>
-          <w:szCs w:val="26"/>
-        </w:rPr>
-      </w:pPr>
     </w:p>
     <w:p>
       <w:pPr>
@@ -1306,9 +1880,550 @@
     </w:lvl>
   </w:abstractNum>
   <w:abstractNum w:abstractNumId="2" w15:restartNumberingAfterBreak="0">
+    <w:nsid w:val="13665F76"/>
+    <w:multiLevelType w:val="hybridMultilevel"/>
+    <w:tmpl w:val="DA4E81FE"/>
+    <w:lvl w:ilvl="0" w:tplc="18090001">
+      <w:start w:val="1"/>
+      <w:numFmt w:val="bullet"/>
+      <w:lvlText w:val=""/>
+      <w:lvlJc w:val="left"/>
+      <w:pPr>
+        <w:ind w:left="1440" w:hanging="360"/>
+      </w:pPr>
+      <w:rPr>
+        <w:rFonts w:ascii="Symbol" w:hAnsi="Symbol" w:hint="default"/>
+      </w:rPr>
+    </w:lvl>
+    <w:lvl w:ilvl="1" w:tplc="18090003" w:tentative="1">
+      <w:start w:val="1"/>
+      <w:numFmt w:val="bullet"/>
+      <w:lvlText w:val="o"/>
+      <w:lvlJc w:val="left"/>
+      <w:pPr>
+        <w:ind w:left="2160" w:hanging="360"/>
+      </w:pPr>
+      <w:rPr>
+        <w:rFonts w:ascii="Courier New" w:hAnsi="Courier New" w:cs="Courier New" w:hint="default"/>
+      </w:rPr>
+    </w:lvl>
+    <w:lvl w:ilvl="2" w:tplc="18090005" w:tentative="1">
+      <w:start w:val="1"/>
+      <w:numFmt w:val="bullet"/>
+      <w:lvlText w:val=""/>
+      <w:lvlJc w:val="left"/>
+      <w:pPr>
+        <w:ind w:left="2880" w:hanging="360"/>
+      </w:pPr>
+      <w:rPr>
+        <w:rFonts w:ascii="Wingdings" w:hAnsi="Wingdings" w:hint="default"/>
+      </w:rPr>
+    </w:lvl>
+    <w:lvl w:ilvl="3" w:tplc="18090001" w:tentative="1">
+      <w:start w:val="1"/>
+      <w:numFmt w:val="bullet"/>
+      <w:lvlText w:val=""/>
+      <w:lvlJc w:val="left"/>
+      <w:pPr>
+        <w:ind w:left="3600" w:hanging="360"/>
+      </w:pPr>
+      <w:rPr>
+        <w:rFonts w:ascii="Symbol" w:hAnsi="Symbol" w:hint="default"/>
+      </w:rPr>
+    </w:lvl>
+    <w:lvl w:ilvl="4" w:tplc="18090003" w:tentative="1">
+      <w:start w:val="1"/>
+      <w:numFmt w:val="bullet"/>
+      <w:lvlText w:val="o"/>
+      <w:lvlJc w:val="left"/>
+      <w:pPr>
+        <w:ind w:left="4320" w:hanging="360"/>
+      </w:pPr>
+      <w:rPr>
+        <w:rFonts w:ascii="Courier New" w:hAnsi="Courier New" w:cs="Courier New" w:hint="default"/>
+      </w:rPr>
+    </w:lvl>
+    <w:lvl w:ilvl="5" w:tplc="18090005" w:tentative="1">
+      <w:start w:val="1"/>
+      <w:numFmt w:val="bullet"/>
+      <w:lvlText w:val=""/>
+      <w:lvlJc w:val="left"/>
+      <w:pPr>
+        <w:ind w:left="5040" w:hanging="360"/>
+      </w:pPr>
+      <w:rPr>
+        <w:rFonts w:ascii="Wingdings" w:hAnsi="Wingdings" w:hint="default"/>
+      </w:rPr>
+    </w:lvl>
+    <w:lvl w:ilvl="6" w:tplc="18090001" w:tentative="1">
+      <w:start w:val="1"/>
+      <w:numFmt w:val="bullet"/>
+      <w:lvlText w:val=""/>
+      <w:lvlJc w:val="left"/>
+      <w:pPr>
+        <w:ind w:left="5760" w:hanging="360"/>
+      </w:pPr>
+      <w:rPr>
+        <w:rFonts w:ascii="Symbol" w:hAnsi="Symbol" w:hint="default"/>
+      </w:rPr>
+    </w:lvl>
+    <w:lvl w:ilvl="7" w:tplc="18090003" w:tentative="1">
+      <w:start w:val="1"/>
+      <w:numFmt w:val="bullet"/>
+      <w:lvlText w:val="o"/>
+      <w:lvlJc w:val="left"/>
+      <w:pPr>
+        <w:ind w:left="6480" w:hanging="360"/>
+      </w:pPr>
+      <w:rPr>
+        <w:rFonts w:ascii="Courier New" w:hAnsi="Courier New" w:cs="Courier New" w:hint="default"/>
+      </w:rPr>
+    </w:lvl>
+    <w:lvl w:ilvl="8" w:tplc="18090005" w:tentative="1">
+      <w:start w:val="1"/>
+      <w:numFmt w:val="bullet"/>
+      <w:lvlText w:val=""/>
+      <w:lvlJc w:val="left"/>
+      <w:pPr>
+        <w:ind w:left="7200" w:hanging="360"/>
+      </w:pPr>
+      <w:rPr>
+        <w:rFonts w:ascii="Wingdings" w:hAnsi="Wingdings" w:hint="default"/>
+      </w:rPr>
+    </w:lvl>
+  </w:abstractNum>
+  <w:abstractNum w:abstractNumId="3" w15:restartNumberingAfterBreak="0">
     <w:nsid w:val="215B681B"/>
     <w:multiLevelType w:val="hybridMultilevel"/>
     <w:tmpl w:val="46C680B4"/>
+    <w:lvl w:ilvl="0" w:tplc="18090001">
+      <w:start w:val="1"/>
+      <w:numFmt w:val="bullet"/>
+      <w:lvlText w:val=""/>
+      <w:lvlJc w:val="left"/>
+      <w:pPr>
+        <w:ind w:left="720" w:hanging="360"/>
+      </w:pPr>
+      <w:rPr>
+        <w:rFonts w:ascii="Symbol" w:hAnsi="Symbol" w:hint="default"/>
+      </w:rPr>
+    </w:lvl>
+    <w:lvl w:ilvl="1" w:tplc="18090003" w:tentative="1">
+      <w:start w:val="1"/>
+      <w:numFmt w:val="bullet"/>
+      <w:lvlText w:val="o"/>
+      <w:lvlJc w:val="left"/>
+      <w:pPr>
+        <w:ind w:left="1440" w:hanging="360"/>
+      </w:pPr>
+      <w:rPr>
+        <w:rFonts w:ascii="Courier New" w:hAnsi="Courier New" w:cs="Courier New" w:hint="default"/>
+      </w:rPr>
+    </w:lvl>
+    <w:lvl w:ilvl="2" w:tplc="18090005" w:tentative="1">
+      <w:start w:val="1"/>
+      <w:numFmt w:val="bullet"/>
+      <w:lvlText w:val=""/>
+      <w:lvlJc w:val="left"/>
+      <w:pPr>
+        <w:ind w:left="2160" w:hanging="360"/>
+      </w:pPr>
+      <w:rPr>
+        <w:rFonts w:ascii="Wingdings" w:hAnsi="Wingdings" w:hint="default"/>
+      </w:rPr>
+    </w:lvl>
+    <w:lvl w:ilvl="3" w:tplc="18090001" w:tentative="1">
+      <w:start w:val="1"/>
+      <w:numFmt w:val="bullet"/>
+      <w:lvlText w:val=""/>
+      <w:lvlJc w:val="left"/>
+      <w:pPr>
+        <w:ind w:left="2880" w:hanging="360"/>
+      </w:pPr>
+      <w:rPr>
+        <w:rFonts w:ascii="Symbol" w:hAnsi="Symbol" w:hint="default"/>
+      </w:rPr>
+    </w:lvl>
+    <w:lvl w:ilvl="4" w:tplc="18090003" w:tentative="1">
+      <w:start w:val="1"/>
+      <w:numFmt w:val="bullet"/>
+      <w:lvlText w:val="o"/>
+      <w:lvlJc w:val="left"/>
+      <w:pPr>
+        <w:ind w:left="3600" w:hanging="360"/>
+      </w:pPr>
+      <w:rPr>
+        <w:rFonts w:ascii="Courier New" w:hAnsi="Courier New" w:cs="Courier New" w:hint="default"/>
+      </w:rPr>
+    </w:lvl>
+    <w:lvl w:ilvl="5" w:tplc="18090005" w:tentative="1">
+      <w:start w:val="1"/>
+      <w:numFmt w:val="bullet"/>
+      <w:lvlText w:val=""/>
+      <w:lvlJc w:val="left"/>
+      <w:pPr>
+        <w:ind w:left="4320" w:hanging="360"/>
+      </w:pPr>
+      <w:rPr>
+        <w:rFonts w:ascii="Wingdings" w:hAnsi="Wingdings" w:hint="default"/>
+      </w:rPr>
+    </w:lvl>
+    <w:lvl w:ilvl="6" w:tplc="18090001" w:tentative="1">
+      <w:start w:val="1"/>
+      <w:numFmt w:val="bullet"/>
+      <w:lvlText w:val=""/>
+      <w:lvlJc w:val="left"/>
+      <w:pPr>
+        <w:ind w:left="5040" w:hanging="360"/>
+      </w:pPr>
+      <w:rPr>
+        <w:rFonts w:ascii="Symbol" w:hAnsi="Symbol" w:hint="default"/>
+      </w:rPr>
+    </w:lvl>
+    <w:lvl w:ilvl="7" w:tplc="18090003" w:tentative="1">
+      <w:start w:val="1"/>
+      <w:numFmt w:val="bullet"/>
+      <w:lvlText w:val="o"/>
+      <w:lvlJc w:val="left"/>
+      <w:pPr>
+        <w:ind w:left="5760" w:hanging="360"/>
+      </w:pPr>
+      <w:rPr>
+        <w:rFonts w:ascii="Courier New" w:hAnsi="Courier New" w:cs="Courier New" w:hint="default"/>
+      </w:rPr>
+    </w:lvl>
+    <w:lvl w:ilvl="8" w:tplc="18090005" w:tentative="1">
+      <w:start w:val="1"/>
+      <w:numFmt w:val="bullet"/>
+      <w:lvlText w:val=""/>
+      <w:lvlJc w:val="left"/>
+      <w:pPr>
+        <w:ind w:left="6480" w:hanging="360"/>
+      </w:pPr>
+      <w:rPr>
+        <w:rFonts w:ascii="Wingdings" w:hAnsi="Wingdings" w:hint="default"/>
+      </w:rPr>
+    </w:lvl>
+  </w:abstractNum>
+  <w:abstractNum w:abstractNumId="4" w15:restartNumberingAfterBreak="0">
+    <w:nsid w:val="58370A0B"/>
+    <w:multiLevelType w:val="hybridMultilevel"/>
+    <w:tmpl w:val="0758FA24"/>
+    <w:lvl w:ilvl="0" w:tplc="18090001">
+      <w:start w:val="1"/>
+      <w:numFmt w:val="bullet"/>
+      <w:lvlText w:val=""/>
+      <w:lvlJc w:val="left"/>
+      <w:pPr>
+        <w:ind w:left="720" w:hanging="360"/>
+      </w:pPr>
+      <w:rPr>
+        <w:rFonts w:ascii="Symbol" w:hAnsi="Symbol" w:hint="default"/>
+      </w:rPr>
+    </w:lvl>
+    <w:lvl w:ilvl="1" w:tplc="18090003" w:tentative="1">
+      <w:start w:val="1"/>
+      <w:numFmt w:val="bullet"/>
+      <w:lvlText w:val="o"/>
+      <w:lvlJc w:val="left"/>
+      <w:pPr>
+        <w:ind w:left="1440" w:hanging="360"/>
+      </w:pPr>
+      <w:rPr>
+        <w:rFonts w:ascii="Courier New" w:hAnsi="Courier New" w:cs="Courier New" w:hint="default"/>
+      </w:rPr>
+    </w:lvl>
+    <w:lvl w:ilvl="2" w:tplc="18090005" w:tentative="1">
+      <w:start w:val="1"/>
+      <w:numFmt w:val="bullet"/>
+      <w:lvlText w:val=""/>
+      <w:lvlJc w:val="left"/>
+      <w:pPr>
+        <w:ind w:left="2160" w:hanging="360"/>
+      </w:pPr>
+      <w:rPr>
+        <w:rFonts w:ascii="Wingdings" w:hAnsi="Wingdings" w:hint="default"/>
+      </w:rPr>
+    </w:lvl>
+    <w:lvl w:ilvl="3" w:tplc="18090001" w:tentative="1">
+      <w:start w:val="1"/>
+      <w:numFmt w:val="bullet"/>
+      <w:lvlText w:val=""/>
+      <w:lvlJc w:val="left"/>
+      <w:pPr>
+        <w:ind w:left="2880" w:hanging="360"/>
+      </w:pPr>
+      <w:rPr>
+        <w:rFonts w:ascii="Symbol" w:hAnsi="Symbol" w:hint="default"/>
+      </w:rPr>
+    </w:lvl>
+    <w:lvl w:ilvl="4" w:tplc="18090003" w:tentative="1">
+      <w:start w:val="1"/>
+      <w:numFmt w:val="bullet"/>
+      <w:lvlText w:val="o"/>
+      <w:lvlJc w:val="left"/>
+      <w:pPr>
+        <w:ind w:left="3600" w:hanging="360"/>
+      </w:pPr>
+      <w:rPr>
+        <w:rFonts w:ascii="Courier New" w:hAnsi="Courier New" w:cs="Courier New" w:hint="default"/>
+      </w:rPr>
+    </w:lvl>
+    <w:lvl w:ilvl="5" w:tplc="18090005" w:tentative="1">
+      <w:start w:val="1"/>
+      <w:numFmt w:val="bullet"/>
+      <w:lvlText w:val=""/>
+      <w:lvlJc w:val="left"/>
+      <w:pPr>
+        <w:ind w:left="4320" w:hanging="360"/>
+      </w:pPr>
+      <w:rPr>
+        <w:rFonts w:ascii="Wingdings" w:hAnsi="Wingdings" w:hint="default"/>
+      </w:rPr>
+    </w:lvl>
+    <w:lvl w:ilvl="6" w:tplc="18090001" w:tentative="1">
+      <w:start w:val="1"/>
+      <w:numFmt w:val="bullet"/>
+      <w:lvlText w:val=""/>
+      <w:lvlJc w:val="left"/>
+      <w:pPr>
+        <w:ind w:left="5040" w:hanging="360"/>
+      </w:pPr>
+      <w:rPr>
+        <w:rFonts w:ascii="Symbol" w:hAnsi="Symbol" w:hint="default"/>
+      </w:rPr>
+    </w:lvl>
+    <w:lvl w:ilvl="7" w:tplc="18090003" w:tentative="1">
+      <w:start w:val="1"/>
+      <w:numFmt w:val="bullet"/>
+      <w:lvlText w:val="o"/>
+      <w:lvlJc w:val="left"/>
+      <w:pPr>
+        <w:ind w:left="5760" w:hanging="360"/>
+      </w:pPr>
+      <w:rPr>
+        <w:rFonts w:ascii="Courier New" w:hAnsi="Courier New" w:cs="Courier New" w:hint="default"/>
+      </w:rPr>
+    </w:lvl>
+    <w:lvl w:ilvl="8" w:tplc="18090005" w:tentative="1">
+      <w:start w:val="1"/>
+      <w:numFmt w:val="bullet"/>
+      <w:lvlText w:val=""/>
+      <w:lvlJc w:val="left"/>
+      <w:pPr>
+        <w:ind w:left="6480" w:hanging="360"/>
+      </w:pPr>
+      <w:rPr>
+        <w:rFonts w:ascii="Wingdings" w:hAnsi="Wingdings" w:hint="default"/>
+      </w:rPr>
+    </w:lvl>
+  </w:abstractNum>
+  <w:abstractNum w:abstractNumId="5" w15:restartNumberingAfterBreak="0">
+    <w:nsid w:val="5F6B5D50"/>
+    <w:multiLevelType w:val="hybridMultilevel"/>
+    <w:tmpl w:val="3488D78A"/>
+    <w:lvl w:ilvl="0" w:tplc="1809000F">
+      <w:start w:val="1"/>
+      <w:numFmt w:val="decimal"/>
+      <w:lvlText w:val="%1."/>
+      <w:lvlJc w:val="left"/>
+      <w:pPr>
+        <w:ind w:left="720" w:hanging="360"/>
+      </w:pPr>
+      <w:rPr>
+        <w:rFonts w:hint="default"/>
+      </w:rPr>
+    </w:lvl>
+    <w:lvl w:ilvl="1" w:tplc="18090019" w:tentative="1">
+      <w:start w:val="1"/>
+      <w:numFmt w:val="lowerLetter"/>
+      <w:lvlText w:val="%2."/>
+      <w:lvlJc w:val="left"/>
+      <w:pPr>
+        <w:ind w:left="1440" w:hanging="360"/>
+      </w:pPr>
+    </w:lvl>
+    <w:lvl w:ilvl="2" w:tplc="1809001B" w:tentative="1">
+      <w:start w:val="1"/>
+      <w:numFmt w:val="lowerRoman"/>
+      <w:lvlText w:val="%3."/>
+      <w:lvlJc w:val="right"/>
+      <w:pPr>
+        <w:ind w:left="2160" w:hanging="180"/>
+      </w:pPr>
+    </w:lvl>
+    <w:lvl w:ilvl="3" w:tplc="1809000F" w:tentative="1">
+      <w:start w:val="1"/>
+      <w:numFmt w:val="decimal"/>
+      <w:lvlText w:val="%4."/>
+      <w:lvlJc w:val="left"/>
+      <w:pPr>
+        <w:ind w:left="2880" w:hanging="360"/>
+      </w:pPr>
+    </w:lvl>
+    <w:lvl w:ilvl="4" w:tplc="18090019" w:tentative="1">
+      <w:start w:val="1"/>
+      <w:numFmt w:val="lowerLetter"/>
+      <w:lvlText w:val="%5."/>
+      <w:lvlJc w:val="left"/>
+      <w:pPr>
+        <w:ind w:left="3600" w:hanging="360"/>
+      </w:pPr>
+    </w:lvl>
+    <w:lvl w:ilvl="5" w:tplc="1809001B" w:tentative="1">
+      <w:start w:val="1"/>
+      <w:numFmt w:val="lowerRoman"/>
+      <w:lvlText w:val="%6."/>
+      <w:lvlJc w:val="right"/>
+      <w:pPr>
+        <w:ind w:left="4320" w:hanging="180"/>
+      </w:pPr>
+    </w:lvl>
+    <w:lvl w:ilvl="6" w:tplc="1809000F" w:tentative="1">
+      <w:start w:val="1"/>
+      <w:numFmt w:val="decimal"/>
+      <w:lvlText w:val="%7."/>
+      <w:lvlJc w:val="left"/>
+      <w:pPr>
+        <w:ind w:left="5040" w:hanging="360"/>
+      </w:pPr>
+    </w:lvl>
+    <w:lvl w:ilvl="7" w:tplc="18090019" w:tentative="1">
+      <w:start w:val="1"/>
+      <w:numFmt w:val="lowerLetter"/>
+      <w:lvlText w:val="%8."/>
+      <w:lvlJc w:val="left"/>
+      <w:pPr>
+        <w:ind w:left="5760" w:hanging="360"/>
+      </w:pPr>
+    </w:lvl>
+    <w:lvl w:ilvl="8" w:tplc="1809001B" w:tentative="1">
+      <w:start w:val="1"/>
+      <w:numFmt w:val="lowerRoman"/>
+      <w:lvlText w:val="%9."/>
+      <w:lvlJc w:val="right"/>
+      <w:pPr>
+        <w:ind w:left="6480" w:hanging="180"/>
+      </w:pPr>
+    </w:lvl>
+  </w:abstractNum>
+  <w:abstractNum w:abstractNumId="6" w15:restartNumberingAfterBreak="0">
+    <w:nsid w:val="749662B6"/>
+    <w:multiLevelType w:val="hybridMultilevel"/>
+    <w:tmpl w:val="353A3FD6"/>
+    <w:lvl w:ilvl="0" w:tplc="18090001">
+      <w:start w:val="1"/>
+      <w:numFmt w:val="bullet"/>
+      <w:lvlText w:val=""/>
+      <w:lvlJc w:val="left"/>
+      <w:pPr>
+        <w:ind w:left="720" w:hanging="360"/>
+      </w:pPr>
+      <w:rPr>
+        <w:rFonts w:ascii="Symbol" w:hAnsi="Symbol" w:hint="default"/>
+      </w:rPr>
+    </w:lvl>
+    <w:lvl w:ilvl="1" w:tplc="18090003" w:tentative="1">
+      <w:start w:val="1"/>
+      <w:numFmt w:val="bullet"/>
+      <w:lvlText w:val="o"/>
+      <w:lvlJc w:val="left"/>
+      <w:pPr>
+        <w:ind w:left="1440" w:hanging="360"/>
+      </w:pPr>
+      <w:rPr>
+        <w:rFonts w:ascii="Courier New" w:hAnsi="Courier New" w:cs="Courier New" w:hint="default"/>
+      </w:rPr>
+    </w:lvl>
+    <w:lvl w:ilvl="2" w:tplc="18090005" w:tentative="1">
+      <w:start w:val="1"/>
+      <w:numFmt w:val="bullet"/>
+      <w:lvlText w:val=""/>
+      <w:lvlJc w:val="left"/>
+      <w:pPr>
+        <w:ind w:left="2160" w:hanging="360"/>
+      </w:pPr>
+      <w:rPr>
+        <w:rFonts w:ascii="Wingdings" w:hAnsi="Wingdings" w:hint="default"/>
+      </w:rPr>
+    </w:lvl>
+    <w:lvl w:ilvl="3" w:tplc="18090001" w:tentative="1">
+      <w:start w:val="1"/>
+      <w:numFmt w:val="bullet"/>
+      <w:lvlText w:val=""/>
+      <w:lvlJc w:val="left"/>
+      <w:pPr>
+        <w:ind w:left="2880" w:hanging="360"/>
+      </w:pPr>
+      <w:rPr>
+        <w:rFonts w:ascii="Symbol" w:hAnsi="Symbol" w:hint="default"/>
+      </w:rPr>
+    </w:lvl>
+    <w:lvl w:ilvl="4" w:tplc="18090003" w:tentative="1">
+      <w:start w:val="1"/>
+      <w:numFmt w:val="bullet"/>
+      <w:lvlText w:val="o"/>
+      <w:lvlJc w:val="left"/>
+      <w:pPr>
+        <w:ind w:left="3600" w:hanging="360"/>
+      </w:pPr>
+      <w:rPr>
+        <w:rFonts w:ascii="Courier New" w:hAnsi="Courier New" w:cs="Courier New" w:hint="default"/>
+      </w:rPr>
+    </w:lvl>
+    <w:lvl w:ilvl="5" w:tplc="18090005" w:tentative="1">
+      <w:start w:val="1"/>
+      <w:numFmt w:val="bullet"/>
+      <w:lvlText w:val=""/>
+      <w:lvlJc w:val="left"/>
+      <w:pPr>
+        <w:ind w:left="4320" w:hanging="360"/>
+      </w:pPr>
+      <w:rPr>
+        <w:rFonts w:ascii="Wingdings" w:hAnsi="Wingdings" w:hint="default"/>
+      </w:rPr>
+    </w:lvl>
+    <w:lvl w:ilvl="6" w:tplc="18090001" w:tentative="1">
+      <w:start w:val="1"/>
+      <w:numFmt w:val="bullet"/>
+      <w:lvlText w:val=""/>
+      <w:lvlJc w:val="left"/>
+      <w:pPr>
+        <w:ind w:left="5040" w:hanging="360"/>
+      </w:pPr>
+      <w:rPr>
+        <w:rFonts w:ascii="Symbol" w:hAnsi="Symbol" w:hint="default"/>
+      </w:rPr>
+    </w:lvl>
+    <w:lvl w:ilvl="7" w:tplc="18090003" w:tentative="1">
+      <w:start w:val="1"/>
+      <w:numFmt w:val="bullet"/>
+      <w:lvlText w:val="o"/>
+      <w:lvlJc w:val="left"/>
+      <w:pPr>
+        <w:ind w:left="5760" w:hanging="360"/>
+      </w:pPr>
+      <w:rPr>
+        <w:rFonts w:ascii="Courier New" w:hAnsi="Courier New" w:cs="Courier New" w:hint="default"/>
+      </w:rPr>
+    </w:lvl>
+    <w:lvl w:ilvl="8" w:tplc="18090005" w:tentative="1">
+      <w:start w:val="1"/>
+      <w:numFmt w:val="bullet"/>
+      <w:lvlText w:val=""/>
+      <w:lvlJc w:val="left"/>
+      <w:pPr>
+        <w:ind w:left="6480" w:hanging="360"/>
+      </w:pPr>
+      <w:rPr>
+        <w:rFonts w:ascii="Wingdings" w:hAnsi="Wingdings" w:hint="default"/>
+      </w:rPr>
+    </w:lvl>
+  </w:abstractNum>
+  <w:abstractNum w:abstractNumId="7" w15:restartNumberingAfterBreak="0">
+    <w:nsid w:val="7C1D479E"/>
+    <w:multiLevelType w:val="hybridMultilevel"/>
+    <w:tmpl w:val="7CD6C332"/>
     <w:lvl w:ilvl="0" w:tplc="18090001">
       <w:start w:val="1"/>
       <w:numFmt w:val="bullet"/>
@@ -1425,7 +2540,22 @@
     <w:abstractNumId w:val="1"/>
   </w:num>
   <w:num w:numId="3" w16cid:durableId="1271816929">
+    <w:abstractNumId w:val="3"/>
+  </w:num>
+  <w:num w:numId="4" w16cid:durableId="806166155">
+    <w:abstractNumId w:val="7"/>
+  </w:num>
+  <w:num w:numId="5" w16cid:durableId="868494243">
+    <w:abstractNumId w:val="4"/>
+  </w:num>
+  <w:num w:numId="6" w16cid:durableId="773019140">
     <w:abstractNumId w:val="2"/>
+  </w:num>
+  <w:num w:numId="7" w16cid:durableId="5788863">
+    <w:abstractNumId w:val="6"/>
+  </w:num>
+  <w:num w:numId="8" w16cid:durableId="661276466">
+    <w:abstractNumId w:val="5"/>
   </w:num>
 </w:numbering>
 </file>

</xml_diff>

<commit_message>
further update to the proposal
</commit_message>
<xml_diff>
--- a/Documents/Car Sales Web Application.docx
+++ b/Documents/Car Sales Web Application.docx
@@ -174,6 +174,14 @@
           <w:szCs w:val="26"/>
         </w:rPr>
       </w:pPr>
+    </w:p>
+    <w:p>
+      <w:pPr>
+        <w:rPr>
+          <w:sz w:val="26"/>
+          <w:szCs w:val="26"/>
+        </w:rPr>
+      </w:pPr>
       <w:r>
         <w:rPr>
           <w:sz w:val="26"/>
@@ -196,6 +204,14 @@
           <w:szCs w:val="26"/>
         </w:rPr>
       </w:pPr>
+    </w:p>
+    <w:p>
+      <w:pPr>
+        <w:rPr>
+          <w:sz w:val="26"/>
+          <w:szCs w:val="26"/>
+        </w:rPr>
+      </w:pPr>
       <w:r>
         <w:rPr>
           <w:sz w:val="26"/>
@@ -216,6 +232,7 @@
           <w:sz w:val="26"/>
           <w:szCs w:val="26"/>
         </w:rPr>
+        <w:lastRenderedPageBreak/>
         <w:t xml:space="preserve">In </w:t>
       </w:r>
       <w:proofErr w:type="spellStart"/>
@@ -232,15 +249,7 @@
           <w:sz w:val="26"/>
           <w:szCs w:val="26"/>
         </w:rPr>
-        <w:t xml:space="preserve">, the car sales web application strives to revolutionise the way vehicles are bought and sold by prioritising user-friendliness, affordability, and security. By </w:t>
-      </w:r>
-      <w:r>
-        <w:rPr>
-          <w:sz w:val="26"/>
-          <w:szCs w:val="26"/>
-        </w:rPr>
-        <w:lastRenderedPageBreak/>
-        <w:t>addressing the unique needs of both the sellers and buyers, this platform aims to create a more transparent and equitable marketplace for individuals and small businesses in the automotive industry.</w:t>
+        <w:t>, the car sales web application strives to revolutionise the way vehicles are bought and sold by prioritising user-friendliness, affordability, and security. By addressing the unique needs of both the sellers and buyers, this platform aims to create a more transparent and equitable marketplace for individuals and small businesses in the automotive industry.</w:t>
       </w:r>
     </w:p>
     <w:p>
@@ -550,6 +559,48 @@
     </w:p>
     <w:p>
       <w:pPr>
+        <w:rPr>
+          <w:sz w:val="26"/>
+          <w:szCs w:val="26"/>
+        </w:rPr>
+      </w:pPr>
+      <w:r>
+        <w:rPr>
+          <w:sz w:val="26"/>
+          <w:szCs w:val="26"/>
+        </w:rPr>
+        <w:t>By focusing on these objectives, the project aspires to redefine the landscape of online car transactions, providing users with a superior platform that not only meets their needs, but also surpasses their expectations. The emphasis on user-friendly design, enhanced experiences, and a reliable account system reflects the commitment to creating a trustworthy and efficient online marketplace for car buyers and sellers alike.</w:t>
+      </w:r>
+    </w:p>
+    <w:p>
+      <w:pPr>
+        <w:pStyle w:val="ListParagraph"/>
+        <w:rPr>
+          <w:sz w:val="26"/>
+          <w:szCs w:val="26"/>
+        </w:rPr>
+      </w:pPr>
+    </w:p>
+    <w:p>
+      <w:pPr>
+        <w:pStyle w:val="ListParagraph"/>
+        <w:rPr>
+          <w:sz w:val="26"/>
+          <w:szCs w:val="26"/>
+        </w:rPr>
+      </w:pPr>
+    </w:p>
+    <w:p>
+      <w:pPr>
+        <w:pStyle w:val="ListParagraph"/>
+        <w:rPr>
+          <w:sz w:val="26"/>
+          <w:szCs w:val="26"/>
+        </w:rPr>
+      </w:pPr>
+    </w:p>
+    <w:p>
+      <w:pPr>
         <w:pStyle w:val="ListParagraph"/>
         <w:rPr>
           <w:sz w:val="26"/>
@@ -589,14 +640,7 @@
           <w:sz w:val="26"/>
           <w:szCs w:val="26"/>
         </w:rPr>
-        <w:t xml:space="preserve">The </w:t>
-      </w:r>
-      <w:r>
-        <w:rPr>
-          <w:sz w:val="26"/>
-          <w:szCs w:val="26"/>
-        </w:rPr>
-        <w:t>scope of the work will go as follows:</w:t>
+        <w:t>The projects scope encompasses a comprehensive set of functionalities aimed at creating a robust and user-centric car sales platform. The key components include:</w:t>
       </w:r>
     </w:p>
     <w:p>
@@ -604,19 +648,54 @@
         <w:pStyle w:val="ListParagraph"/>
         <w:numPr>
           <w:ilvl w:val="0"/>
-          <w:numId w:val="2"/>
+          <w:numId w:val="9"/>
         </w:numPr>
         <w:rPr>
-          <w:sz w:val="26"/>
-          <w:szCs w:val="26"/>
-        </w:rPr>
-      </w:pPr>
-      <w:r>
-        <w:rPr>
-          <w:sz w:val="26"/>
-          <w:szCs w:val="26"/>
+          <w:b/>
+          <w:bCs/>
+          <w:i/>
+          <w:iCs/>
+          <w:sz w:val="30"/>
+          <w:szCs w:val="30"/>
+        </w:rPr>
+      </w:pPr>
+      <w:r>
+        <w:rPr>
+          <w:b/>
+          <w:bCs/>
+          <w:i/>
+          <w:iCs/>
+          <w:sz w:val="30"/>
+          <w:szCs w:val="30"/>
         </w:rPr>
         <w:t>User registration and authentication</w:t>
+      </w:r>
+      <w:r>
+        <w:rPr>
+          <w:b/>
+          <w:bCs/>
+          <w:i/>
+          <w:iCs/>
+          <w:sz w:val="30"/>
+          <w:szCs w:val="30"/>
+        </w:rPr>
+        <w:t>:</w:t>
+      </w:r>
+    </w:p>
+    <w:p>
+      <w:pPr>
+        <w:pStyle w:val="ListParagraph"/>
+        <w:rPr>
+          <w:sz w:val="26"/>
+          <w:szCs w:val="26"/>
+        </w:rPr>
+      </w:pPr>
+      <w:r>
+        <w:rPr>
+          <w:sz w:val="26"/>
+          <w:szCs w:val="26"/>
+        </w:rPr>
+        <w:t>Implementation of a secure and user-friendly registration and authentication system to ensure the privacy and identify verification on the platform</w:t>
       </w:r>
     </w:p>
     <w:p>
@@ -624,19 +703,43 @@
         <w:pStyle w:val="ListParagraph"/>
         <w:numPr>
           <w:ilvl w:val="0"/>
-          <w:numId w:val="2"/>
+          <w:numId w:val="9"/>
         </w:numPr>
         <w:rPr>
-          <w:sz w:val="26"/>
-          <w:szCs w:val="26"/>
-        </w:rPr>
-      </w:pPr>
-      <w:r>
-        <w:rPr>
-          <w:sz w:val="26"/>
-          <w:szCs w:val="26"/>
-        </w:rPr>
-        <w:t>Listings for cars, including descriptions, photos and prices.</w:t>
+          <w:b/>
+          <w:bCs/>
+          <w:i/>
+          <w:iCs/>
+          <w:sz w:val="30"/>
+          <w:szCs w:val="30"/>
+        </w:rPr>
+      </w:pPr>
+      <w:r>
+        <w:rPr>
+          <w:b/>
+          <w:bCs/>
+          <w:i/>
+          <w:iCs/>
+          <w:sz w:val="30"/>
+          <w:szCs w:val="30"/>
+        </w:rPr>
+        <w:t>Car Listings with Descriptions, Photos, and Prices:</w:t>
+      </w:r>
+    </w:p>
+    <w:p>
+      <w:pPr>
+        <w:pStyle w:val="ListParagraph"/>
+        <w:rPr>
+          <w:sz w:val="26"/>
+          <w:szCs w:val="26"/>
+        </w:rPr>
+      </w:pPr>
+      <w:r>
+        <w:rPr>
+          <w:sz w:val="26"/>
+          <w:szCs w:val="26"/>
+        </w:rPr>
+        <w:t>Development of an intuitive interface for users to create detailed car listings, including rich descriptions, high-quality photos, and accurate pricing information.</w:t>
       </w:r>
     </w:p>
     <w:p>
@@ -644,19 +747,98 @@
         <w:pStyle w:val="ListParagraph"/>
         <w:numPr>
           <w:ilvl w:val="0"/>
-          <w:numId w:val="2"/>
+          <w:numId w:val="9"/>
         </w:numPr>
         <w:rPr>
-          <w:sz w:val="26"/>
-          <w:szCs w:val="26"/>
-        </w:rPr>
-      </w:pPr>
-      <w:r>
-        <w:rPr>
-          <w:sz w:val="26"/>
-          <w:szCs w:val="26"/>
-        </w:rPr>
-        <w:t>Search and filtering functionality.</w:t>
+          <w:b/>
+          <w:bCs/>
+          <w:i/>
+          <w:iCs/>
+          <w:sz w:val="30"/>
+          <w:szCs w:val="30"/>
+        </w:rPr>
+      </w:pPr>
+      <w:r>
+        <w:rPr>
+          <w:b/>
+          <w:bCs/>
+          <w:i/>
+          <w:iCs/>
+          <w:sz w:val="30"/>
+          <w:szCs w:val="30"/>
+        </w:rPr>
+        <w:t xml:space="preserve">Search and </w:t>
+      </w:r>
+      <w:r>
+        <w:rPr>
+          <w:b/>
+          <w:bCs/>
+          <w:i/>
+          <w:iCs/>
+          <w:sz w:val="30"/>
+          <w:szCs w:val="30"/>
+        </w:rPr>
+        <w:t>F</w:t>
+      </w:r>
+      <w:r>
+        <w:rPr>
+          <w:b/>
+          <w:bCs/>
+          <w:i/>
+          <w:iCs/>
+          <w:sz w:val="30"/>
+          <w:szCs w:val="30"/>
+        </w:rPr>
+        <w:t xml:space="preserve">iltering </w:t>
+      </w:r>
+      <w:r>
+        <w:rPr>
+          <w:b/>
+          <w:bCs/>
+          <w:i/>
+          <w:iCs/>
+          <w:sz w:val="30"/>
+          <w:szCs w:val="30"/>
+        </w:rPr>
+        <w:t>F</w:t>
+      </w:r>
+      <w:r>
+        <w:rPr>
+          <w:b/>
+          <w:bCs/>
+          <w:i/>
+          <w:iCs/>
+          <w:sz w:val="30"/>
+          <w:szCs w:val="30"/>
+        </w:rPr>
+        <w:t>unctionality</w:t>
+      </w:r>
+      <w:r>
+        <w:rPr>
+          <w:b/>
+          <w:bCs/>
+          <w:i/>
+          <w:iCs/>
+          <w:sz w:val="30"/>
+          <w:szCs w:val="30"/>
+        </w:rPr>
+        <w:t>:</w:t>
+      </w:r>
+    </w:p>
+    <w:p>
+      <w:pPr>
+        <w:pStyle w:val="ListParagraph"/>
+        <w:rPr>
+          <w:sz w:val="26"/>
+          <w:szCs w:val="26"/>
+        </w:rPr>
+      </w:pPr>
+      <w:r>
+        <w:rPr>
+          <w:sz w:val="26"/>
+          <w:szCs w:val="26"/>
+        </w:rPr>
+        <w:t>Incorporation of advanced search and filtering features to enable users to efficiently navigate and find the vehicles that match their specific criteria and preferences.</w:t>
       </w:r>
     </w:p>
     <w:p>
@@ -664,26 +846,157 @@
         <w:pStyle w:val="ListParagraph"/>
         <w:numPr>
           <w:ilvl w:val="0"/>
-          <w:numId w:val="2"/>
+          <w:numId w:val="9"/>
         </w:numPr>
         <w:rPr>
-          <w:sz w:val="26"/>
-          <w:szCs w:val="26"/>
-        </w:rPr>
-      </w:pPr>
-      <w:r>
-        <w:rPr>
-          <w:sz w:val="26"/>
-          <w:szCs w:val="26"/>
-        </w:rPr>
-        <w:t>Messaging system for communication between buyers and sellers</w:t>
-      </w:r>
-      <w:r>
-        <w:rPr>
-          <w:sz w:val="26"/>
-          <w:szCs w:val="26"/>
-        </w:rPr>
-        <w:t xml:space="preserve"> (chat bot)</w:t>
+          <w:b/>
+          <w:bCs/>
+          <w:i/>
+          <w:iCs/>
+          <w:sz w:val="30"/>
+          <w:szCs w:val="30"/>
+        </w:rPr>
+      </w:pPr>
+      <w:r>
+        <w:rPr>
+          <w:b/>
+          <w:bCs/>
+          <w:i/>
+          <w:iCs/>
+          <w:sz w:val="30"/>
+          <w:szCs w:val="30"/>
+        </w:rPr>
+        <w:t xml:space="preserve">Messaging </w:t>
+      </w:r>
+      <w:r>
+        <w:rPr>
+          <w:b/>
+          <w:bCs/>
+          <w:i/>
+          <w:iCs/>
+          <w:sz w:val="30"/>
+          <w:szCs w:val="30"/>
+        </w:rPr>
+        <w:t>S</w:t>
+      </w:r>
+      <w:r>
+        <w:rPr>
+          <w:b/>
+          <w:bCs/>
+          <w:i/>
+          <w:iCs/>
+          <w:sz w:val="30"/>
+          <w:szCs w:val="30"/>
+        </w:rPr>
+        <w:t xml:space="preserve">ystem for </w:t>
+      </w:r>
+      <w:r>
+        <w:rPr>
+          <w:b/>
+          <w:bCs/>
+          <w:i/>
+          <w:iCs/>
+          <w:sz w:val="30"/>
+          <w:szCs w:val="30"/>
+        </w:rPr>
+        <w:t>C</w:t>
+      </w:r>
+      <w:r>
+        <w:rPr>
+          <w:b/>
+          <w:bCs/>
+          <w:i/>
+          <w:iCs/>
+          <w:sz w:val="30"/>
+          <w:szCs w:val="30"/>
+        </w:rPr>
+        <w:t xml:space="preserve">ommunication </w:t>
+      </w:r>
+      <w:r>
+        <w:rPr>
+          <w:b/>
+          <w:bCs/>
+          <w:i/>
+          <w:iCs/>
+          <w:sz w:val="30"/>
+          <w:szCs w:val="30"/>
+        </w:rPr>
+        <w:t>(</w:t>
+      </w:r>
+      <w:r>
+        <w:rPr>
+          <w:b/>
+          <w:bCs/>
+          <w:i/>
+          <w:iCs/>
+          <w:sz w:val="30"/>
+          <w:szCs w:val="30"/>
+        </w:rPr>
+        <w:t>Ch</w:t>
+      </w:r>
+      <w:r>
+        <w:rPr>
+          <w:b/>
+          <w:bCs/>
+          <w:i/>
+          <w:iCs/>
+          <w:sz w:val="30"/>
+          <w:szCs w:val="30"/>
+        </w:rPr>
+        <w:t xml:space="preserve">at </w:t>
+      </w:r>
+      <w:r>
+        <w:rPr>
+          <w:b/>
+          <w:bCs/>
+          <w:i/>
+          <w:iCs/>
+          <w:sz w:val="30"/>
+          <w:szCs w:val="30"/>
+        </w:rPr>
+        <w:t>B</w:t>
+      </w:r>
+      <w:r>
+        <w:rPr>
+          <w:b/>
+          <w:bCs/>
+          <w:i/>
+          <w:iCs/>
+          <w:sz w:val="30"/>
+          <w:szCs w:val="30"/>
+        </w:rPr>
+        <w:t>ot)</w:t>
+      </w:r>
+      <w:r>
+        <w:rPr>
+          <w:b/>
+          <w:bCs/>
+          <w:i/>
+          <w:iCs/>
+          <w:sz w:val="30"/>
+          <w:szCs w:val="30"/>
+        </w:rPr>
+        <w:t>:</w:t>
+      </w:r>
+    </w:p>
+    <w:p>
+      <w:pPr>
+        <w:pStyle w:val="ListParagraph"/>
+        <w:rPr>
+          <w:b/>
+          <w:bCs/>
+          <w:i/>
+          <w:iCs/>
+          <w:sz w:val="30"/>
+          <w:szCs w:val="30"/>
+        </w:rPr>
+      </w:pPr>
+      <w:r>
+        <w:rPr>
+          <w:sz w:val="26"/>
+          <w:szCs w:val="26"/>
+        </w:rPr>
+        <w:t>Integration of a dynamic messaging system, featuring a chat bot, to facilitate seamless communication between buyers and sellers. This system aims to enhance user engagement and streamline the negotiation process.</w:t>
       </w:r>
     </w:p>
     <w:p>
@@ -691,26 +1004,120 @@
         <w:pStyle w:val="ListParagraph"/>
         <w:numPr>
           <w:ilvl w:val="0"/>
-          <w:numId w:val="2"/>
+          <w:numId w:val="8"/>
         </w:numPr>
         <w:rPr>
-          <w:sz w:val="26"/>
-          <w:szCs w:val="26"/>
-        </w:rPr>
-      </w:pPr>
-      <w:r>
-        <w:rPr>
-          <w:sz w:val="26"/>
-          <w:szCs w:val="26"/>
-        </w:rPr>
-        <w:t xml:space="preserve">Payment processing </w:t>
-      </w:r>
-      <w:r>
-        <w:rPr>
-          <w:sz w:val="26"/>
-          <w:szCs w:val="26"/>
-        </w:rPr>
-        <w:t>for deposits a user would like to make on a vehicle</w:t>
+          <w:b/>
+          <w:bCs/>
+          <w:i/>
+          <w:iCs/>
+          <w:sz w:val="30"/>
+          <w:szCs w:val="30"/>
+        </w:rPr>
+      </w:pPr>
+      <w:r>
+        <w:rPr>
+          <w:b/>
+          <w:bCs/>
+          <w:i/>
+          <w:iCs/>
+          <w:sz w:val="30"/>
+          <w:szCs w:val="30"/>
+        </w:rPr>
+        <w:t xml:space="preserve">Payment </w:t>
+      </w:r>
+      <w:r>
+        <w:rPr>
+          <w:b/>
+          <w:bCs/>
+          <w:i/>
+          <w:iCs/>
+          <w:sz w:val="30"/>
+          <w:szCs w:val="30"/>
+        </w:rPr>
+        <w:t>P</w:t>
+      </w:r>
+      <w:r>
+        <w:rPr>
+          <w:b/>
+          <w:bCs/>
+          <w:i/>
+          <w:iCs/>
+          <w:sz w:val="30"/>
+          <w:szCs w:val="30"/>
+        </w:rPr>
+        <w:t xml:space="preserve">rocessing </w:t>
+      </w:r>
+      <w:r>
+        <w:rPr>
+          <w:b/>
+          <w:bCs/>
+          <w:i/>
+          <w:iCs/>
+          <w:sz w:val="30"/>
+          <w:szCs w:val="30"/>
+        </w:rPr>
+        <w:t xml:space="preserve">for </w:t>
+      </w:r>
+      <w:r>
+        <w:rPr>
+          <w:b/>
+          <w:bCs/>
+          <w:i/>
+          <w:iCs/>
+          <w:sz w:val="30"/>
+          <w:szCs w:val="30"/>
+        </w:rPr>
+        <w:t>D</w:t>
+      </w:r>
+      <w:r>
+        <w:rPr>
+          <w:b/>
+          <w:bCs/>
+          <w:i/>
+          <w:iCs/>
+          <w:sz w:val="30"/>
+          <w:szCs w:val="30"/>
+        </w:rPr>
+        <w:t>eposits</w:t>
+      </w:r>
+      <w:r>
+        <w:rPr>
+          <w:b/>
+          <w:bCs/>
+          <w:i/>
+          <w:iCs/>
+          <w:sz w:val="30"/>
+          <w:szCs w:val="30"/>
+        </w:rPr>
+        <w:t>:</w:t>
+      </w:r>
+      <w:r>
+        <w:rPr>
+          <w:b/>
+          <w:bCs/>
+          <w:i/>
+          <w:iCs/>
+          <w:sz w:val="30"/>
+          <w:szCs w:val="30"/>
+        </w:rPr>
+        <w:t xml:space="preserve"> </w:t>
+      </w:r>
+    </w:p>
+    <w:p>
+      <w:pPr>
+        <w:pStyle w:val="ListParagraph"/>
+        <w:rPr>
+          <w:sz w:val="26"/>
+          <w:szCs w:val="26"/>
+        </w:rPr>
+      </w:pPr>
+      <w:r>
+        <w:rPr>
+          <w:sz w:val="26"/>
+          <w:szCs w:val="26"/>
+        </w:rPr>
+        <w:t xml:space="preserve">Implementation of a secure and efficient payment processing system to handle deposits made by users interested in securing a particular vehicle. This feature ensures a smooth and transparent financial transaction process. </w:t>
       </w:r>
     </w:p>
     <w:p>
@@ -718,20 +1125,98 @@
         <w:pStyle w:val="ListParagraph"/>
         <w:numPr>
           <w:ilvl w:val="0"/>
-          <w:numId w:val="2"/>
+          <w:numId w:val="8"/>
         </w:numPr>
         <w:rPr>
-          <w:sz w:val="26"/>
-          <w:szCs w:val="26"/>
-        </w:rPr>
-      </w:pPr>
-      <w:r>
-        <w:rPr>
-          <w:sz w:val="26"/>
-          <w:szCs w:val="26"/>
-        </w:rPr>
-        <w:lastRenderedPageBreak/>
-        <w:t>User reviews and ratings</w:t>
+          <w:b/>
+          <w:bCs/>
+          <w:i/>
+          <w:iCs/>
+          <w:sz w:val="30"/>
+          <w:szCs w:val="30"/>
+        </w:rPr>
+      </w:pPr>
+      <w:r>
+        <w:rPr>
+          <w:b/>
+          <w:bCs/>
+          <w:i/>
+          <w:iCs/>
+          <w:sz w:val="30"/>
+          <w:szCs w:val="30"/>
+        </w:rPr>
+        <w:t xml:space="preserve">User </w:t>
+      </w:r>
+      <w:r>
+        <w:rPr>
+          <w:b/>
+          <w:bCs/>
+          <w:i/>
+          <w:iCs/>
+          <w:sz w:val="30"/>
+          <w:szCs w:val="30"/>
+        </w:rPr>
+        <w:t>R</w:t>
+      </w:r>
+      <w:r>
+        <w:rPr>
+          <w:b/>
+          <w:bCs/>
+          <w:i/>
+          <w:iCs/>
+          <w:sz w:val="30"/>
+          <w:szCs w:val="30"/>
+        </w:rPr>
+        <w:t xml:space="preserve">eviews and </w:t>
+      </w:r>
+      <w:r>
+        <w:rPr>
+          <w:b/>
+          <w:bCs/>
+          <w:i/>
+          <w:iCs/>
+          <w:sz w:val="30"/>
+          <w:szCs w:val="30"/>
+        </w:rPr>
+        <w:t>R</w:t>
+      </w:r>
+      <w:r>
+        <w:rPr>
+          <w:b/>
+          <w:bCs/>
+          <w:i/>
+          <w:iCs/>
+          <w:sz w:val="30"/>
+          <w:szCs w:val="30"/>
+        </w:rPr>
+        <w:t>atings</w:t>
+      </w:r>
+      <w:r>
+        <w:rPr>
+          <w:b/>
+          <w:bCs/>
+          <w:i/>
+          <w:iCs/>
+          <w:sz w:val="30"/>
+          <w:szCs w:val="30"/>
+        </w:rPr>
+        <w:t>:</w:t>
+      </w:r>
+    </w:p>
+    <w:p>
+      <w:pPr>
+        <w:pStyle w:val="ListParagraph"/>
+        <w:rPr>
+          <w:sz w:val="26"/>
+          <w:szCs w:val="26"/>
+        </w:rPr>
+      </w:pPr>
+      <w:r>
+        <w:rPr>
+          <w:sz w:val="26"/>
+          <w:szCs w:val="26"/>
+        </w:rPr>
+        <w:t>Introduction of a robust review system and rating system where users can provide feedback on their experiences. This feature enhances transparency and builds trust within the community allowing users to assess the reliability of others.</w:t>
       </w:r>
     </w:p>
     <w:p>
@@ -739,19 +1224,108 @@
         <w:pStyle w:val="ListParagraph"/>
         <w:numPr>
           <w:ilvl w:val="0"/>
-          <w:numId w:val="2"/>
+          <w:numId w:val="8"/>
         </w:numPr>
         <w:rPr>
-          <w:sz w:val="26"/>
-          <w:szCs w:val="26"/>
-        </w:rPr>
-      </w:pPr>
-      <w:r>
-        <w:rPr>
-          <w:sz w:val="26"/>
-          <w:szCs w:val="26"/>
-        </w:rPr>
-        <w:t>Administrative panel for managing listings and users</w:t>
+          <w:b/>
+          <w:bCs/>
+          <w:i/>
+          <w:iCs/>
+          <w:sz w:val="30"/>
+          <w:szCs w:val="30"/>
+        </w:rPr>
+      </w:pPr>
+      <w:r>
+        <w:rPr>
+          <w:b/>
+          <w:bCs/>
+          <w:i/>
+          <w:iCs/>
+          <w:sz w:val="30"/>
+          <w:szCs w:val="30"/>
+        </w:rPr>
+        <w:t xml:space="preserve">Administrative panel for </w:t>
+      </w:r>
+      <w:r>
+        <w:rPr>
+          <w:b/>
+          <w:bCs/>
+          <w:i/>
+          <w:iCs/>
+          <w:sz w:val="30"/>
+          <w:szCs w:val="30"/>
+        </w:rPr>
+        <w:t>Management:</w:t>
+      </w:r>
+    </w:p>
+    <w:p>
+      <w:pPr>
+        <w:pStyle w:val="ListParagraph"/>
+        <w:rPr>
+          <w:sz w:val="26"/>
+          <w:szCs w:val="26"/>
+        </w:rPr>
+      </w:pPr>
+      <w:r>
+        <w:rPr>
+          <w:sz w:val="26"/>
+          <w:szCs w:val="26"/>
+        </w:rPr>
+        <w:t>Creation of an administrative panel to empower platform administrators in efficiently managing listings and user accounts. This panel will provide tools for monitoring and maintaining the integrity of the platform.</w:t>
+      </w:r>
+    </w:p>
+    <w:p>
+      <w:pPr>
+        <w:pStyle w:val="ListParagraph"/>
+        <w:rPr>
+          <w:sz w:val="26"/>
+          <w:szCs w:val="26"/>
+        </w:rPr>
+      </w:pPr>
+    </w:p>
+    <w:p>
+      <w:pPr>
+        <w:pStyle w:val="ListParagraph"/>
+        <w:rPr>
+          <w:sz w:val="26"/>
+          <w:szCs w:val="26"/>
+        </w:rPr>
+      </w:pPr>
+      <w:r>
+        <w:rPr>
+          <w:sz w:val="26"/>
+          <w:szCs w:val="26"/>
+        </w:rPr>
+        <w:t xml:space="preserve">By addressing these aspects, the project aims to deliver a comprehensive and feature-rich car sales </w:t>
+      </w:r>
+      <w:r>
+        <w:rPr>
+          <w:sz w:val="26"/>
+          <w:szCs w:val="26"/>
+        </w:rPr>
+        <w:t>platform</w:t>
+      </w:r>
+      <w:r>
+        <w:rPr>
+          <w:sz w:val="26"/>
+          <w:szCs w:val="26"/>
+        </w:rPr>
+        <w:t xml:space="preserve"> that not only meets the needs of buyers and </w:t>
+      </w:r>
+      <w:r>
+        <w:rPr>
+          <w:sz w:val="26"/>
+          <w:szCs w:val="26"/>
+        </w:rPr>
+        <w:lastRenderedPageBreak/>
+        <w:t>sellers but also exceeds industry standards. The scope reflects a commitment to providing users with a secure, efficient</w:t>
+      </w:r>
+      <w:r>
+        <w:rPr>
+          <w:sz w:val="26"/>
+          <w:szCs w:val="26"/>
+        </w:rPr>
+        <w:t>, and enjoyable experience throughout their car buying and selling journey.</w:t>
       </w:r>
     </w:p>
     <w:p>
@@ -812,60 +1386,311 @@
           <w:sz w:val="26"/>
           <w:szCs w:val="26"/>
         </w:rPr>
-        <w:t>The technologies used for this application is JavaScript</w:t>
-      </w:r>
-      <w:r>
-        <w:rPr>
-          <w:sz w:val="26"/>
-          <w:szCs w:val="26"/>
-        </w:rPr>
-        <w:t>,</w:t>
-      </w:r>
-      <w:r>
-        <w:rPr>
-          <w:sz w:val="26"/>
-          <w:szCs w:val="26"/>
+        <w:t>The application leverages a modern and dynamic technology stack to ensure a seamless and responsive user experience. The key technologies employed include:</w:t>
+      </w:r>
+    </w:p>
+    <w:p>
+      <w:pPr>
+        <w:rPr>
+          <w:sz w:val="26"/>
+          <w:szCs w:val="26"/>
+        </w:rPr>
+      </w:pPr>
+      <w:r>
+        <w:rPr>
+          <w:b/>
+          <w:bCs/>
+          <w:i/>
+          <w:iCs/>
+          <w:sz w:val="30"/>
+          <w:szCs w:val="30"/>
+        </w:rPr>
+        <w:t>1.</w:t>
+      </w:r>
+      <w:r>
+        <w:rPr>
+          <w:b/>
+          <w:bCs/>
+          <w:i/>
+          <w:iCs/>
+          <w:sz w:val="30"/>
+          <w:szCs w:val="30"/>
         </w:rPr>
         <w:t xml:space="preserve"> </w:t>
       </w:r>
       <w:r>
         <w:rPr>
-          <w:sz w:val="26"/>
-          <w:szCs w:val="26"/>
-        </w:rPr>
-        <w:t>html,</w:t>
-      </w:r>
-      <w:r>
-        <w:rPr>
-          <w:sz w:val="26"/>
-          <w:szCs w:val="26"/>
+          <w:b/>
+          <w:bCs/>
+          <w:i/>
+          <w:iCs/>
+          <w:sz w:val="30"/>
+          <w:szCs w:val="30"/>
+        </w:rPr>
+        <w:t>JavaScript:</w:t>
+      </w:r>
+      <w:r>
+        <w:rPr>
+          <w:sz w:val="26"/>
+          <w:szCs w:val="26"/>
+        </w:rPr>
+        <w:t xml:space="preserve"> Utilized for client-side scripting, enhancing the interactivity and responsiveness of the web application.</w:t>
+      </w:r>
+    </w:p>
+    <w:p>
+      <w:pPr>
+        <w:rPr>
+          <w:sz w:val="26"/>
+          <w:szCs w:val="26"/>
+        </w:rPr>
+      </w:pPr>
+      <w:r>
+        <w:rPr>
+          <w:b/>
+          <w:bCs/>
+          <w:i/>
+          <w:iCs/>
+          <w:sz w:val="30"/>
+          <w:szCs w:val="30"/>
+        </w:rPr>
+        <w:t>2.</w:t>
+      </w:r>
+      <w:r>
+        <w:rPr>
+          <w:b/>
+          <w:bCs/>
+          <w:i/>
+          <w:iCs/>
+          <w:sz w:val="30"/>
+          <w:szCs w:val="30"/>
         </w:rPr>
         <w:t xml:space="preserve"> </w:t>
       </w:r>
-      <w:proofErr w:type="spellStart"/>
-      <w:r>
-        <w:rPr>
-          <w:sz w:val="26"/>
-          <w:szCs w:val="26"/>
-        </w:rPr>
-        <w:t>css</w:t>
-      </w:r>
-      <w:proofErr w:type="spellEnd"/>
-      <w:r>
-        <w:rPr>
-          <w:sz w:val="26"/>
-          <w:szCs w:val="26"/>
-        </w:rPr>
-        <w:t>, Node.js, Next.js, SQL database (XAMPP)</w:t>
-      </w:r>
-    </w:p>
-    <w:p>
-      <w:pPr>
-        <w:rPr>
-          <w:sz w:val="26"/>
-          <w:szCs w:val="26"/>
-        </w:rPr>
-      </w:pPr>
+      <w:r>
+        <w:rPr>
+          <w:b/>
+          <w:bCs/>
+          <w:i/>
+          <w:iCs/>
+          <w:sz w:val="30"/>
+          <w:szCs w:val="30"/>
+        </w:rPr>
+        <w:t>HTML:</w:t>
+      </w:r>
+      <w:r>
+        <w:rPr>
+          <w:sz w:val="26"/>
+          <w:szCs w:val="26"/>
+        </w:rPr>
+        <w:t xml:space="preserve"> Employed for structuring and presenting content on the user interface, providing a solid foundation for a visually appealing and well-organized layout.</w:t>
+      </w:r>
+    </w:p>
+    <w:p>
+      <w:pPr>
+        <w:rPr>
+          <w:sz w:val="26"/>
+          <w:szCs w:val="26"/>
+        </w:rPr>
+      </w:pPr>
+      <w:r>
+        <w:rPr>
+          <w:b/>
+          <w:bCs/>
+          <w:i/>
+          <w:iCs/>
+          <w:sz w:val="30"/>
+          <w:szCs w:val="30"/>
+        </w:rPr>
+        <w:t>3.</w:t>
+      </w:r>
+      <w:r>
+        <w:rPr>
+          <w:b/>
+          <w:bCs/>
+          <w:i/>
+          <w:iCs/>
+          <w:sz w:val="30"/>
+          <w:szCs w:val="30"/>
+        </w:rPr>
+        <w:t xml:space="preserve"> </w:t>
+      </w:r>
+      <w:r>
+        <w:rPr>
+          <w:b/>
+          <w:bCs/>
+          <w:i/>
+          <w:iCs/>
+          <w:sz w:val="30"/>
+          <w:szCs w:val="30"/>
+        </w:rPr>
+        <w:t>CSS:</w:t>
+      </w:r>
+      <w:r>
+        <w:rPr>
+          <w:sz w:val="26"/>
+          <w:szCs w:val="26"/>
+        </w:rPr>
+        <w:t xml:space="preserve"> Integrated for styling and formatting, enhancing the aesthetics and user interface design for an engaging and cohesive user experience.</w:t>
+      </w:r>
+    </w:p>
+    <w:p>
+      <w:pPr>
+        <w:rPr>
+          <w:sz w:val="26"/>
+          <w:szCs w:val="26"/>
+        </w:rPr>
+      </w:pPr>
+      <w:r>
+        <w:rPr>
+          <w:b/>
+          <w:bCs/>
+          <w:i/>
+          <w:iCs/>
+          <w:sz w:val="30"/>
+          <w:szCs w:val="30"/>
+        </w:rPr>
+        <w:t>4.</w:t>
+      </w:r>
+      <w:r>
+        <w:rPr>
+          <w:b/>
+          <w:bCs/>
+          <w:i/>
+          <w:iCs/>
+          <w:sz w:val="30"/>
+          <w:szCs w:val="30"/>
+        </w:rPr>
+        <w:t xml:space="preserve"> </w:t>
+      </w:r>
+      <w:r>
+        <w:rPr>
+          <w:b/>
+          <w:bCs/>
+          <w:i/>
+          <w:iCs/>
+          <w:sz w:val="30"/>
+          <w:szCs w:val="30"/>
+        </w:rPr>
+        <w:t>Node.js:</w:t>
+      </w:r>
+      <w:r>
+        <w:rPr>
+          <w:sz w:val="26"/>
+          <w:szCs w:val="26"/>
+        </w:rPr>
+        <w:t xml:space="preserve"> Empowered as the server-side runtime environment, enabling the execution of server-side logic and fostering a scalable and efficient backend infrastructure.</w:t>
+      </w:r>
+    </w:p>
+    <w:p>
+      <w:pPr>
+        <w:rPr>
+          <w:sz w:val="26"/>
+          <w:szCs w:val="26"/>
+        </w:rPr>
+      </w:pPr>
+      <w:r>
+        <w:rPr>
+          <w:b/>
+          <w:bCs/>
+          <w:i/>
+          <w:iCs/>
+          <w:sz w:val="30"/>
+          <w:szCs w:val="30"/>
+        </w:rPr>
+        <w:t>5.</w:t>
+      </w:r>
+      <w:r>
+        <w:rPr>
+          <w:b/>
+          <w:bCs/>
+          <w:i/>
+          <w:iCs/>
+          <w:sz w:val="30"/>
+          <w:szCs w:val="30"/>
+        </w:rPr>
+        <w:t xml:space="preserve"> </w:t>
+      </w:r>
+      <w:r>
+        <w:rPr>
+          <w:b/>
+          <w:bCs/>
+          <w:i/>
+          <w:iCs/>
+          <w:sz w:val="30"/>
+          <w:szCs w:val="30"/>
+        </w:rPr>
+        <w:t>Next.js:</w:t>
+      </w:r>
+      <w:r>
+        <w:rPr>
+          <w:sz w:val="26"/>
+          <w:szCs w:val="26"/>
+        </w:rPr>
+        <w:t xml:space="preserve"> Implemented as a React framework, Next.js facilitates seamless server-side rendering and simplifies the development of dynamic and high-performance web applications.</w:t>
+      </w:r>
+    </w:p>
+    <w:p>
+      <w:pPr>
+        <w:rPr>
+          <w:sz w:val="26"/>
+          <w:szCs w:val="26"/>
+        </w:rPr>
+      </w:pPr>
+      <w:r>
+        <w:rPr>
+          <w:b/>
+          <w:bCs/>
+          <w:i/>
+          <w:iCs/>
+          <w:sz w:val="30"/>
+          <w:szCs w:val="30"/>
+        </w:rPr>
+        <w:t>6.</w:t>
+      </w:r>
+      <w:r>
+        <w:rPr>
+          <w:b/>
+          <w:bCs/>
+          <w:i/>
+          <w:iCs/>
+          <w:sz w:val="30"/>
+          <w:szCs w:val="30"/>
+        </w:rPr>
+        <w:t xml:space="preserve"> </w:t>
+      </w:r>
+      <w:r>
+        <w:rPr>
+          <w:b/>
+          <w:bCs/>
+          <w:i/>
+          <w:iCs/>
+          <w:sz w:val="30"/>
+          <w:szCs w:val="30"/>
+        </w:rPr>
+        <w:t>SQL Database (XAMPP):</w:t>
+      </w:r>
+      <w:r>
+        <w:rPr>
+          <w:sz w:val="26"/>
+          <w:szCs w:val="26"/>
+        </w:rPr>
+        <w:t xml:space="preserve"> Utilized to manage and store data in a structured and relational format, ensuring robust data handling and retrieval capabilities for the application.</w:t>
+      </w:r>
+    </w:p>
+    <w:p>
+      <w:pPr>
+        <w:rPr>
+          <w:sz w:val="26"/>
+          <w:szCs w:val="26"/>
+        </w:rPr>
+      </w:pPr>
+      <w:r>
+        <w:rPr>
+          <w:sz w:val="26"/>
+          <w:szCs w:val="26"/>
+        </w:rPr>
+        <w:t>This amalgamation of technologies not only ensures the reliability and performance of the application but also aligns with industry best practices, contributing to the development of a feature-rich and cutting-edge car sales platform.</w:t>
+      </w:r>
     </w:p>
     <w:p>
       <w:pPr>
@@ -904,22 +1729,54 @@
           <w:sz w:val="26"/>
           <w:szCs w:val="26"/>
         </w:rPr>
-        <w:t xml:space="preserve">The plan is to begin development of the project week commencing 30/10/2023. The plan is to have a prototype of the project by 11/12/2023. The prototype will have basic functionality such as creating and account uploading images and prices of cars as well as allowing users to leave descriptions under the images. </w:t>
-      </w:r>
-    </w:p>
-    <w:p>
-      <w:pPr>
-        <w:rPr>
-          <w:sz w:val="26"/>
-          <w:szCs w:val="26"/>
-        </w:rPr>
-      </w:pPr>
-      <w:r>
-        <w:rPr>
-          <w:sz w:val="26"/>
-          <w:szCs w:val="26"/>
-        </w:rPr>
-        <w:t>As of week commencing 23/1/2024 the project shall begin full development and buy April 2024 should be completed.</w:t>
+        <w:t>The project is slated to kick off its development phase in the week commencing 30/10/2023. Our objective is to reach a significant milestone by 11/12/2023, wherein a prototype of the application will be presented. This initial version will showcase fundamental functionalities, including user account creation, image and price uploads for cars, and the ability for users to provide descriptions beneath the uploaded images.</w:t>
+      </w:r>
+    </w:p>
+    <w:p>
+      <w:pPr>
+        <w:rPr>
+          <w:sz w:val="26"/>
+          <w:szCs w:val="26"/>
+        </w:rPr>
+      </w:pPr>
+    </w:p>
+    <w:p>
+      <w:pPr>
+        <w:rPr>
+          <w:sz w:val="26"/>
+          <w:szCs w:val="26"/>
+        </w:rPr>
+      </w:pPr>
+      <w:r>
+        <w:rPr>
+          <w:sz w:val="26"/>
+          <w:szCs w:val="26"/>
+        </w:rPr>
+        <w:lastRenderedPageBreak/>
+        <w:t>Following the prototype phase, the project will transition into full-scale development starting from the week commencing 23/1/2024. The comprehensive development phase is projected to culminate by April 2024, marking the completion of the entire project.</w:t>
+      </w:r>
+    </w:p>
+    <w:p>
+      <w:pPr>
+        <w:rPr>
+          <w:sz w:val="26"/>
+          <w:szCs w:val="26"/>
+        </w:rPr>
+      </w:pPr>
+    </w:p>
+    <w:p>
+      <w:pPr>
+        <w:rPr>
+          <w:sz w:val="26"/>
+          <w:szCs w:val="26"/>
+        </w:rPr>
+      </w:pPr>
+      <w:r>
+        <w:rPr>
+          <w:sz w:val="26"/>
+          <w:szCs w:val="26"/>
+        </w:rPr>
+        <w:t>This timeline has been strategically structured to balance efficiency with meticulous attention to detail, ensuring the delivery of a robust and fully-functional car sales platform within the stipulated timeframe. We remain committed to meeting these milestones and delivering a high-quality product to our users.</w:t>
       </w:r>
     </w:p>
     <w:p>
@@ -949,25 +1806,35 @@
     </w:p>
     <w:p>
       <w:pPr>
-        <w:rPr>
-          <w:sz w:val="26"/>
-          <w:szCs w:val="26"/>
-        </w:rPr>
-      </w:pPr>
-      <w:r>
-        <w:rPr>
-          <w:sz w:val="26"/>
-          <w:szCs w:val="26"/>
-        </w:rPr>
-        <w:t>The Project will be considered successful if:</w:t>
-      </w:r>
+        <w:pStyle w:val="ListParagraph"/>
+        <w:rPr>
+          <w:sz w:val="26"/>
+          <w:szCs w:val="26"/>
+        </w:rPr>
+      </w:pPr>
+      <w:r>
+        <w:rPr>
+          <w:sz w:val="26"/>
+          <w:szCs w:val="26"/>
+        </w:rPr>
+        <w:t>The success of the project in the first semester will be determined by the achievement of the following key milestones:</w:t>
+      </w:r>
+    </w:p>
+    <w:p>
+      <w:pPr>
+        <w:pStyle w:val="ListParagraph"/>
+        <w:rPr>
+          <w:sz w:val="26"/>
+          <w:szCs w:val="26"/>
+        </w:rPr>
+      </w:pPr>
     </w:p>
     <w:p>
       <w:pPr>
         <w:pStyle w:val="ListParagraph"/>
         <w:numPr>
           <w:ilvl w:val="0"/>
-          <w:numId w:val="4"/>
+          <w:numId w:val="11"/>
         </w:numPr>
         <w:rPr>
           <w:sz w:val="26"/>
@@ -976,18 +1843,55 @@
       </w:pPr>
       <w:r>
         <w:rPr>
-          <w:sz w:val="26"/>
-          <w:szCs w:val="26"/>
-        </w:rPr>
-        <w:t>User registration and authentication are successfully working</w:t>
-      </w:r>
+          <w:b/>
+          <w:bCs/>
+          <w:i/>
+          <w:iCs/>
+          <w:sz w:val="30"/>
+          <w:szCs w:val="30"/>
+        </w:rPr>
+        <w:t>User Registration and Authentication:</w:t>
+      </w:r>
+      <w:r>
+        <w:rPr>
+          <w:sz w:val="26"/>
+          <w:szCs w:val="26"/>
+        </w:rPr>
+        <w:t xml:space="preserve"> </w:t>
+      </w:r>
+    </w:p>
+    <w:p>
+      <w:pPr>
+        <w:pStyle w:val="ListParagraph"/>
+        <w:ind w:left="1080"/>
+        <w:rPr>
+          <w:sz w:val="26"/>
+          <w:szCs w:val="26"/>
+        </w:rPr>
+      </w:pPr>
+      <w:r>
+        <w:rPr>
+          <w:sz w:val="26"/>
+          <w:szCs w:val="26"/>
+        </w:rPr>
+        <w:t>Successful implementation and seamless functionality of the user registration and authentication processes, ensuring secure and user-friendly access to the platform.</w:t>
+      </w:r>
+    </w:p>
+    <w:p>
+      <w:pPr>
+        <w:pStyle w:val="ListParagraph"/>
+        <w:rPr>
+          <w:sz w:val="26"/>
+          <w:szCs w:val="26"/>
+        </w:rPr>
+      </w:pPr>
     </w:p>
     <w:p>
       <w:pPr>
         <w:pStyle w:val="ListParagraph"/>
         <w:numPr>
           <w:ilvl w:val="0"/>
-          <w:numId w:val="4"/>
+          <w:numId w:val="11"/>
         </w:numPr>
         <w:rPr>
           <w:sz w:val="26"/>
@@ -996,25 +1900,55 @@
       </w:pPr>
       <w:r>
         <w:rPr>
-          <w:sz w:val="26"/>
-          <w:szCs w:val="26"/>
-        </w:rPr>
-        <w:t>Listings for cars, including descriptions, photos and prices</w:t>
-      </w:r>
-      <w:r>
-        <w:rPr>
-          <w:sz w:val="26"/>
-          <w:szCs w:val="26"/>
-        </w:rPr>
-        <w:t xml:space="preserve"> are all functioning</w:t>
-      </w:r>
+          <w:b/>
+          <w:bCs/>
+          <w:i/>
+          <w:iCs/>
+          <w:sz w:val="30"/>
+          <w:szCs w:val="30"/>
+        </w:rPr>
+        <w:t>Car Listings with Descriptions, Photos, and Prices:</w:t>
+      </w:r>
+      <w:r>
+        <w:rPr>
+          <w:sz w:val="26"/>
+          <w:szCs w:val="26"/>
+        </w:rPr>
+        <w:t xml:space="preserve"> </w:t>
+      </w:r>
+    </w:p>
+    <w:p>
+      <w:pPr>
+        <w:pStyle w:val="ListParagraph"/>
+        <w:ind w:left="1080"/>
+        <w:rPr>
+          <w:sz w:val="26"/>
+          <w:szCs w:val="26"/>
+        </w:rPr>
+      </w:pPr>
+      <w:r>
+        <w:rPr>
+          <w:sz w:val="26"/>
+          <w:szCs w:val="26"/>
+        </w:rPr>
+        <w:t>Full functionality of the car listings feature, encompassing the accurate display of vehicle descriptions, high-quality photos, and pricing information, providing users with a comprehensive view of available cars.</w:t>
+      </w:r>
+    </w:p>
+    <w:p>
+      <w:pPr>
+        <w:pStyle w:val="ListParagraph"/>
+        <w:rPr>
+          <w:sz w:val="26"/>
+          <w:szCs w:val="26"/>
+        </w:rPr>
+      </w:pPr>
     </w:p>
     <w:p>
       <w:pPr>
         <w:pStyle w:val="ListParagraph"/>
         <w:numPr>
           <w:ilvl w:val="0"/>
-          <w:numId w:val="4"/>
+          <w:numId w:val="11"/>
         </w:numPr>
         <w:rPr>
           <w:sz w:val="26"/>
@@ -1023,25 +1957,55 @@
       </w:pPr>
       <w:r>
         <w:rPr>
-          <w:sz w:val="26"/>
-          <w:szCs w:val="26"/>
-        </w:rPr>
-        <w:t>Search and filtering functionality</w:t>
-      </w:r>
-      <w:r>
-        <w:rPr>
-          <w:sz w:val="26"/>
-          <w:szCs w:val="26"/>
-        </w:rPr>
-        <w:t xml:space="preserve"> is operating</w:t>
-      </w:r>
+          <w:b/>
+          <w:bCs/>
+          <w:i/>
+          <w:iCs/>
+          <w:sz w:val="30"/>
+          <w:szCs w:val="30"/>
+        </w:rPr>
+        <w:t>Search and Filtering Functionality:</w:t>
+      </w:r>
+      <w:r>
+        <w:rPr>
+          <w:sz w:val="26"/>
+          <w:szCs w:val="26"/>
+        </w:rPr>
+        <w:t xml:space="preserve"> </w:t>
+      </w:r>
+    </w:p>
+    <w:p>
+      <w:pPr>
+        <w:pStyle w:val="ListParagraph"/>
+        <w:ind w:left="1080"/>
+        <w:rPr>
+          <w:sz w:val="26"/>
+          <w:szCs w:val="26"/>
+        </w:rPr>
+      </w:pPr>
+      <w:r>
+        <w:rPr>
+          <w:sz w:val="26"/>
+          <w:szCs w:val="26"/>
+        </w:rPr>
+        <w:t>Effective operation of the search and filtering functionalities, empowering users to efficiently locate and refine their car searches based on specific criteria and preferences.</w:t>
+      </w:r>
+    </w:p>
+    <w:p>
+      <w:pPr>
+        <w:pStyle w:val="ListParagraph"/>
+        <w:rPr>
+          <w:sz w:val="26"/>
+          <w:szCs w:val="26"/>
+        </w:rPr>
+      </w:pPr>
     </w:p>
     <w:p>
       <w:pPr>
         <w:pStyle w:val="ListParagraph"/>
         <w:numPr>
           <w:ilvl w:val="0"/>
-          <w:numId w:val="4"/>
+          <w:numId w:val="11"/>
         </w:numPr>
         <w:rPr>
           <w:sz w:val="26"/>
@@ -1050,27 +2014,63 @@
       </w:pPr>
       <w:r>
         <w:rPr>
-          <w:sz w:val="26"/>
-          <w:szCs w:val="26"/>
-        </w:rPr>
-        <w:t>Administrative panel for managing listings and users</w:t>
-      </w:r>
-      <w:r>
-        <w:rPr>
-          <w:sz w:val="26"/>
-          <w:szCs w:val="26"/>
-        </w:rPr>
-        <w:t xml:space="preserve"> work as intended</w:t>
-      </w:r>
-    </w:p>
-    <w:p>
-      <w:pPr>
-        <w:pStyle w:val="ListParagraph"/>
-        <w:rPr>
-          <w:sz w:val="26"/>
-          <w:szCs w:val="26"/>
-        </w:rPr>
-      </w:pPr>
+          <w:b/>
+          <w:bCs/>
+          <w:i/>
+          <w:iCs/>
+          <w:sz w:val="30"/>
+          <w:szCs w:val="30"/>
+        </w:rPr>
+        <w:t>Administrative Panel for Management:</w:t>
+      </w:r>
+    </w:p>
+    <w:p>
+      <w:pPr>
+        <w:pStyle w:val="ListParagraph"/>
+        <w:ind w:left="1080"/>
+        <w:rPr>
+          <w:sz w:val="26"/>
+          <w:szCs w:val="26"/>
+        </w:rPr>
+      </w:pPr>
+      <w:r>
+        <w:rPr>
+          <w:sz w:val="26"/>
+          <w:szCs w:val="26"/>
+        </w:rPr>
+        <w:t xml:space="preserve"> </w:t>
+      </w:r>
+      <w:r>
+        <w:rPr>
+          <w:sz w:val="26"/>
+          <w:szCs w:val="26"/>
+        </w:rPr>
+        <w:t>The administrative panel designed for managing listings and users should operate seamlessly, enabling administrators to efficiently oversee and maintain the integrity of the platform.</w:t>
+      </w:r>
+    </w:p>
+    <w:p>
+      <w:pPr>
+        <w:pStyle w:val="ListParagraph"/>
+        <w:rPr>
+          <w:sz w:val="26"/>
+          <w:szCs w:val="26"/>
+        </w:rPr>
+      </w:pPr>
+    </w:p>
+    <w:p>
+      <w:pPr>
+        <w:rPr>
+          <w:sz w:val="26"/>
+          <w:szCs w:val="26"/>
+        </w:rPr>
+      </w:pPr>
+      <w:r>
+        <w:rPr>
+          <w:sz w:val="26"/>
+          <w:szCs w:val="26"/>
+        </w:rPr>
+        <w:t>The successful attainment of these criteria during Semester 1 will establish a solid foundation for the subsequent phases of development, ensuring that the core functionalities of the car sales platform are robust, user-friendly, and aligned with project objectives.</w:t>
+      </w:r>
     </w:p>
     <w:p>
       <w:pPr>
@@ -1094,6 +2094,7 @@
           <w:szCs w:val="42"/>
           <w:u w:val="single"/>
         </w:rPr>
+        <w:lastRenderedPageBreak/>
         <w:t xml:space="preserve">Success Criteria Semester </w:t>
       </w:r>
       <w:r>
@@ -1111,133 +2112,203 @@
     </w:p>
     <w:p>
       <w:pPr>
-        <w:rPr>
-          <w:sz w:val="26"/>
-          <w:szCs w:val="26"/>
-        </w:rPr>
-      </w:pPr>
-      <w:r>
-        <w:rPr>
-          <w:sz w:val="26"/>
-          <w:szCs w:val="26"/>
-        </w:rPr>
-        <w:t>The Project will be considered successful i</w:t>
-      </w:r>
-      <w:r>
-        <w:rPr>
-          <w:sz w:val="26"/>
-          <w:szCs w:val="26"/>
-        </w:rPr>
-        <w:t>f:</w:t>
-      </w:r>
+        <w:pStyle w:val="ListParagraph"/>
+        <w:rPr>
+          <w:sz w:val="26"/>
+          <w:szCs w:val="26"/>
+        </w:rPr>
+      </w:pPr>
+      <w:r>
+        <w:rPr>
+          <w:sz w:val="26"/>
+          <w:szCs w:val="26"/>
+        </w:rPr>
+        <w:t>The success of the project in the second semester will be gauged based on the accomplishment of the following pivotal objectives:</w:t>
+      </w:r>
+    </w:p>
+    <w:p>
+      <w:pPr>
+        <w:pStyle w:val="ListParagraph"/>
+        <w:rPr>
+          <w:sz w:val="26"/>
+          <w:szCs w:val="26"/>
+        </w:rPr>
+      </w:pPr>
     </w:p>
     <w:p>
       <w:pPr>
         <w:pStyle w:val="ListParagraph"/>
         <w:numPr>
           <w:ilvl w:val="0"/>
-          <w:numId w:val="7"/>
+          <w:numId w:val="12"/>
         </w:numPr>
         <w:rPr>
-          <w:sz w:val="26"/>
-          <w:szCs w:val="26"/>
-        </w:rPr>
-      </w:pPr>
-      <w:r>
-        <w:rPr>
-          <w:sz w:val="26"/>
-          <w:szCs w:val="26"/>
-        </w:rPr>
-        <w:t>The m</w:t>
-      </w:r>
-      <w:r>
-        <w:rPr>
-          <w:sz w:val="26"/>
-          <w:szCs w:val="26"/>
-        </w:rPr>
-        <w:t>essaging system for communication between buyers and sellers</w:t>
-      </w:r>
-      <w:r>
-        <w:rPr>
-          <w:sz w:val="26"/>
-          <w:szCs w:val="26"/>
-        </w:rPr>
-        <w:t xml:space="preserve"> operates correctly.</w:t>
-      </w:r>
+          <w:b/>
+          <w:bCs/>
+          <w:i/>
+          <w:iCs/>
+          <w:sz w:val="30"/>
+          <w:szCs w:val="30"/>
+        </w:rPr>
+      </w:pPr>
+      <w:r>
+        <w:rPr>
+          <w:b/>
+          <w:bCs/>
+          <w:i/>
+          <w:iCs/>
+          <w:sz w:val="30"/>
+          <w:szCs w:val="30"/>
+        </w:rPr>
+        <w:t>Messaging System for Communication:</w:t>
+      </w:r>
+    </w:p>
+    <w:p>
+      <w:pPr>
+        <w:pStyle w:val="ListParagraph"/>
+        <w:rPr>
+          <w:sz w:val="26"/>
+          <w:szCs w:val="26"/>
+        </w:rPr>
+      </w:pPr>
+      <w:r>
+        <w:rPr>
+          <w:sz w:val="26"/>
+          <w:szCs w:val="26"/>
+        </w:rPr>
+        <w:t>Flawless operation of the messaging system, facilitating seamless communication between buyers and sellers. This includes the effective functioning of chat bot features, enhancing user engagement and interaction.</w:t>
+      </w:r>
+    </w:p>
+    <w:p>
+      <w:pPr>
+        <w:pStyle w:val="ListParagraph"/>
+        <w:rPr>
+          <w:sz w:val="26"/>
+          <w:szCs w:val="26"/>
+        </w:rPr>
+      </w:pPr>
     </w:p>
     <w:p>
       <w:pPr>
         <w:pStyle w:val="ListParagraph"/>
         <w:numPr>
           <w:ilvl w:val="0"/>
-          <w:numId w:val="7"/>
+          <w:numId w:val="12"/>
         </w:numPr>
         <w:rPr>
-          <w:sz w:val="26"/>
-          <w:szCs w:val="26"/>
-        </w:rPr>
-      </w:pPr>
-      <w:r>
-        <w:rPr>
-          <w:sz w:val="26"/>
-          <w:szCs w:val="26"/>
-        </w:rPr>
-        <w:t>Payment processing can completed on the app for deposits</w:t>
-      </w:r>
+          <w:b/>
+          <w:bCs/>
+          <w:i/>
+          <w:iCs/>
+          <w:sz w:val="30"/>
+          <w:szCs w:val="30"/>
+        </w:rPr>
+      </w:pPr>
+      <w:r>
+        <w:rPr>
+          <w:b/>
+          <w:bCs/>
+          <w:i/>
+          <w:iCs/>
+          <w:sz w:val="30"/>
+          <w:szCs w:val="30"/>
+        </w:rPr>
+        <w:t>Payment Processing for Deposits:</w:t>
+      </w:r>
+    </w:p>
+    <w:p>
+      <w:pPr>
+        <w:pStyle w:val="ListParagraph"/>
+        <w:rPr>
+          <w:sz w:val="26"/>
+          <w:szCs w:val="26"/>
+        </w:rPr>
+      </w:pPr>
+      <w:r>
+        <w:rPr>
+          <w:sz w:val="26"/>
+          <w:szCs w:val="26"/>
+        </w:rPr>
+        <w:t>Successful implementation of a secure and efficient payment processing system within the application, allowing users to complete transactions for deposits seamlessly. This ensures a smooth financial interaction between buyers and sellers.</w:t>
+      </w:r>
+    </w:p>
+    <w:p>
+      <w:pPr>
+        <w:pStyle w:val="ListParagraph"/>
+        <w:rPr>
+          <w:sz w:val="26"/>
+          <w:szCs w:val="26"/>
+        </w:rPr>
+      </w:pPr>
     </w:p>
     <w:p>
       <w:pPr>
         <w:pStyle w:val="ListParagraph"/>
         <w:numPr>
           <w:ilvl w:val="0"/>
-          <w:numId w:val="7"/>
+          <w:numId w:val="12"/>
         </w:numPr>
         <w:rPr>
-          <w:sz w:val="26"/>
-          <w:szCs w:val="26"/>
-        </w:rPr>
-      </w:pPr>
-      <w:r>
-        <w:rPr>
-          <w:sz w:val="26"/>
-          <w:szCs w:val="26"/>
-        </w:rPr>
-        <w:t xml:space="preserve">User reviews and ratings can be assigned to </w:t>
-      </w:r>
-      <w:proofErr w:type="spellStart"/>
-      <w:r>
-        <w:rPr>
-          <w:sz w:val="26"/>
-          <w:szCs w:val="26"/>
-        </w:rPr>
-        <w:t>a users</w:t>
-      </w:r>
-      <w:proofErr w:type="spellEnd"/>
-      <w:r>
-        <w:rPr>
-          <w:sz w:val="26"/>
-          <w:szCs w:val="26"/>
-        </w:rPr>
-        <w:t xml:space="preserve"> account</w:t>
-      </w:r>
-    </w:p>
-    <w:p>
-      <w:pPr>
-        <w:pStyle w:val="ListParagraph"/>
-        <w:rPr>
-          <w:sz w:val="26"/>
-          <w:szCs w:val="26"/>
-        </w:rPr>
-      </w:pPr>
-    </w:p>
-    <w:p>
-      <w:pPr>
-        <w:pStyle w:val="ListParagraph"/>
-        <w:rPr>
-          <w:sz w:val="26"/>
-          <w:szCs w:val="26"/>
-        </w:rPr>
-      </w:pPr>
+          <w:b/>
+          <w:bCs/>
+          <w:i/>
+          <w:iCs/>
+          <w:sz w:val="30"/>
+          <w:szCs w:val="30"/>
+        </w:rPr>
+      </w:pPr>
+      <w:r>
+        <w:rPr>
+          <w:b/>
+          <w:bCs/>
+          <w:i/>
+          <w:iCs/>
+          <w:sz w:val="30"/>
+          <w:szCs w:val="30"/>
+        </w:rPr>
+        <w:t>User Reviews and Ratings:</w:t>
+      </w:r>
+    </w:p>
+    <w:p>
+      <w:pPr>
+        <w:pStyle w:val="ListParagraph"/>
+        <w:rPr>
+          <w:sz w:val="26"/>
+          <w:szCs w:val="26"/>
+        </w:rPr>
+      </w:pPr>
+      <w:r>
+        <w:rPr>
+          <w:sz w:val="26"/>
+          <w:szCs w:val="26"/>
+        </w:rPr>
+        <w:t>Implementation of a robust user review and rating system, enabling users to provide feedback and assign ratings to other users. This feature enhances transparency and trust within the platform, creating a reliable environment for all users.</w:t>
+      </w:r>
+    </w:p>
+    <w:p>
+      <w:pPr>
+        <w:pStyle w:val="ListParagraph"/>
+        <w:rPr>
+          <w:sz w:val="26"/>
+          <w:szCs w:val="26"/>
+        </w:rPr>
+      </w:pPr>
+    </w:p>
+    <w:p>
+      <w:pPr>
+        <w:pStyle w:val="ListParagraph"/>
+        <w:rPr>
+          <w:sz w:val="26"/>
+          <w:szCs w:val="26"/>
+        </w:rPr>
+      </w:pPr>
+      <w:r>
+        <w:rPr>
+          <w:sz w:val="26"/>
+          <w:szCs w:val="26"/>
+        </w:rPr>
+        <w:t>The attainment of these success criteria in Semester 2 will signify the comprehensive functionality and integration of advanced features within the car sales platform. It emphasizes the platform's commitment to providing not only essential transactional capabilities but also fostering effective communication and building a trustworthy community for users.</w:t>
+      </w:r>
     </w:p>
     <w:p>
       <w:pPr>
@@ -1269,7 +2340,6 @@
           <w:szCs w:val="42"/>
           <w:u w:val="single"/>
         </w:rPr>
-        <w:lastRenderedPageBreak/>
         <w:t xml:space="preserve">Benefits </w:t>
       </w:r>
     </w:p>
@@ -1285,133 +2355,213 @@
           <w:sz w:val="26"/>
           <w:szCs w:val="26"/>
         </w:rPr>
-        <w:t>The project will provide many benefits to the market of buying and selling of cars such as:</w:t>
-      </w:r>
+        <w:t>The envisioned project is poised to deliver numerous advantages to the dynamic realm of car buying and selling, including:</w:t>
+      </w:r>
+    </w:p>
+    <w:p>
+      <w:pPr>
+        <w:rPr>
+          <w:sz w:val="26"/>
+          <w:szCs w:val="26"/>
+        </w:rPr>
+      </w:pPr>
     </w:p>
     <w:p>
       <w:pPr>
         <w:pStyle w:val="ListParagraph"/>
         <w:numPr>
           <w:ilvl w:val="0"/>
-          <w:numId w:val="3"/>
+          <w:numId w:val="14"/>
         </w:numPr>
         <w:rPr>
-          <w:sz w:val="26"/>
-          <w:szCs w:val="26"/>
-        </w:rPr>
-      </w:pPr>
-      <w:r>
-        <w:rPr>
-          <w:sz w:val="26"/>
-          <w:szCs w:val="26"/>
-        </w:rPr>
-        <w:t>Improved accessibility for car buyers and sellers</w:t>
-      </w:r>
+          <w:b/>
+          <w:bCs/>
+          <w:i/>
+          <w:iCs/>
+          <w:sz w:val="30"/>
+          <w:szCs w:val="30"/>
+        </w:rPr>
+      </w:pPr>
+      <w:r>
+        <w:rPr>
+          <w:b/>
+          <w:bCs/>
+          <w:i/>
+          <w:iCs/>
+          <w:sz w:val="30"/>
+          <w:szCs w:val="30"/>
+        </w:rPr>
+        <w:t>Improved Accessibility for Car Buyers and Sellers:</w:t>
+      </w:r>
+    </w:p>
+    <w:p>
+      <w:pPr>
+        <w:rPr>
+          <w:sz w:val="26"/>
+          <w:szCs w:val="26"/>
+        </w:rPr>
+      </w:pPr>
+      <w:r>
+        <w:rPr>
+          <w:sz w:val="26"/>
+          <w:szCs w:val="26"/>
+        </w:rPr>
+        <w:t>By offering a user-friendly platform, the project aims to enhance accessibility for both car buyers and sellers. This ensures a more inclusive and streamlined experience for individuals engaging in the automotive marketplace.</w:t>
+      </w:r>
+    </w:p>
+    <w:p>
+      <w:pPr>
+        <w:rPr>
+          <w:sz w:val="26"/>
+          <w:szCs w:val="26"/>
+        </w:rPr>
+      </w:pPr>
     </w:p>
     <w:p>
       <w:pPr>
         <w:pStyle w:val="ListParagraph"/>
         <w:numPr>
           <w:ilvl w:val="0"/>
-          <w:numId w:val="3"/>
+          <w:numId w:val="14"/>
         </w:numPr>
         <w:rPr>
-          <w:sz w:val="26"/>
-          <w:szCs w:val="26"/>
-        </w:rPr>
-      </w:pPr>
-      <w:r>
-        <w:rPr>
-          <w:sz w:val="26"/>
-          <w:szCs w:val="26"/>
-        </w:rPr>
-        <w:t>Increased market reach for car dealers</w:t>
-      </w:r>
+          <w:b/>
+          <w:bCs/>
+          <w:i/>
+          <w:iCs/>
+          <w:sz w:val="30"/>
+          <w:szCs w:val="30"/>
+        </w:rPr>
+      </w:pPr>
+      <w:r>
+        <w:rPr>
+          <w:b/>
+          <w:bCs/>
+          <w:i/>
+          <w:iCs/>
+          <w:sz w:val="30"/>
+          <w:szCs w:val="30"/>
+        </w:rPr>
+        <w:t>Increased Market Reach for Car Dealers:</w:t>
+      </w:r>
+    </w:p>
+    <w:p>
+      <w:pPr>
+        <w:rPr>
+          <w:sz w:val="26"/>
+          <w:szCs w:val="26"/>
+        </w:rPr>
+      </w:pPr>
+      <w:r>
+        <w:rPr>
+          <w:sz w:val="26"/>
+          <w:szCs w:val="26"/>
+        </w:rPr>
+        <w:t>Car dealers stand to benefit from an expanded market reach facilitated by the project. The platform's accessibility and features will empower dealers to connect with a broader audience, potentially increasing their sales opportunities.</w:t>
+      </w:r>
+    </w:p>
+    <w:p>
+      <w:pPr>
+        <w:rPr>
+          <w:sz w:val="26"/>
+          <w:szCs w:val="26"/>
+        </w:rPr>
+      </w:pPr>
     </w:p>
     <w:p>
       <w:pPr>
         <w:pStyle w:val="ListParagraph"/>
         <w:numPr>
           <w:ilvl w:val="0"/>
-          <w:numId w:val="3"/>
+          <w:numId w:val="14"/>
         </w:numPr>
         <w:rPr>
-          <w:sz w:val="26"/>
-          <w:szCs w:val="26"/>
-        </w:rPr>
-      </w:pPr>
-      <w:r>
-        <w:rPr>
-          <w:sz w:val="26"/>
-          <w:szCs w:val="26"/>
-        </w:rPr>
-        <w:t>Enhanced transparency and security</w:t>
-      </w:r>
-    </w:p>
-    <w:p>
-      <w:pPr>
-        <w:rPr>
-          <w:sz w:val="26"/>
-          <w:szCs w:val="26"/>
-        </w:rPr>
-      </w:pPr>
-    </w:p>
-    <w:p>
-      <w:pPr>
-        <w:rPr>
-          <w:sz w:val="26"/>
-          <w:szCs w:val="26"/>
-        </w:rPr>
-      </w:pPr>
-      <w:r>
-        <w:rPr>
-          <w:sz w:val="26"/>
-          <w:szCs w:val="26"/>
-        </w:rPr>
-        <w:t xml:space="preserve">The last thing anybody wants when buying a car is to buy something that will be scrapped in less </w:t>
-      </w:r>
-      <w:r>
-        <w:rPr>
-          <w:sz w:val="26"/>
-          <w:szCs w:val="26"/>
-        </w:rPr>
-        <w:t>than</w:t>
-      </w:r>
-      <w:r>
-        <w:rPr>
-          <w:sz w:val="26"/>
-          <w:szCs w:val="26"/>
-        </w:rPr>
-        <w:t xml:space="preserve"> six </w:t>
-      </w:r>
-      <w:r>
-        <w:rPr>
-          <w:sz w:val="26"/>
-          <w:szCs w:val="26"/>
-        </w:rPr>
-        <w:t>months’ time</w:t>
-      </w:r>
-      <w:r>
-        <w:rPr>
-          <w:sz w:val="26"/>
-          <w:szCs w:val="26"/>
-        </w:rPr>
-        <w:t xml:space="preserve">. This project will hopefully prevent or at least decrease the amount of scams in the car market. There is many stories online of people buying cars for their kids birthdays just to find out they have to pay more to fix the car they bought their child then they did for the car itself. </w:t>
-      </w:r>
-    </w:p>
-    <w:p>
-      <w:pPr>
-        <w:rPr>
-          <w:sz w:val="26"/>
-          <w:szCs w:val="26"/>
-        </w:rPr>
-      </w:pPr>
-      <w:r>
-        <w:rPr>
-          <w:sz w:val="26"/>
-          <w:szCs w:val="26"/>
-        </w:rPr>
-        <w:t>Car salesmen don’t want to be wasting their time trying to sell to users who are enquiring about a car with no intention of buying and simply wish to waste the users time. The review system will hopefully be able to stop these issues and allow for a cleaner and easier environment for users to sell their cars.</w:t>
+          <w:b/>
+          <w:bCs/>
+          <w:i/>
+          <w:iCs/>
+          <w:sz w:val="30"/>
+          <w:szCs w:val="30"/>
+        </w:rPr>
+      </w:pPr>
+      <w:r>
+        <w:rPr>
+          <w:b/>
+          <w:bCs/>
+          <w:i/>
+          <w:iCs/>
+          <w:sz w:val="30"/>
+          <w:szCs w:val="30"/>
+        </w:rPr>
+        <w:t>Enhanced Transparency and Security:</w:t>
+      </w:r>
+    </w:p>
+    <w:p>
+      <w:pPr>
+        <w:rPr>
+          <w:sz w:val="26"/>
+          <w:szCs w:val="26"/>
+        </w:rPr>
+      </w:pPr>
+      <w:r>
+        <w:rPr>
+          <w:sz w:val="26"/>
+          <w:szCs w:val="26"/>
+        </w:rPr>
+        <w:t>The project places a strong emphasis on transparency and security within the car market. Through robust authentication, secure payment processing, and a reliable review system, users can engage in transactions with heightened confidence and trust.</w:t>
+      </w:r>
+    </w:p>
+    <w:p>
+      <w:pPr>
+        <w:rPr>
+          <w:sz w:val="26"/>
+          <w:szCs w:val="26"/>
+        </w:rPr>
+      </w:pPr>
+    </w:p>
+    <w:p>
+      <w:pPr>
+        <w:rPr>
+          <w:sz w:val="26"/>
+          <w:szCs w:val="26"/>
+        </w:rPr>
+      </w:pPr>
+      <w:r>
+        <w:rPr>
+          <w:sz w:val="26"/>
+          <w:szCs w:val="26"/>
+        </w:rPr>
+        <w:t>The avoidance of scams and undesirable surprises is a primary objective of the project. Stories of individuals unwittingly purchasing cars in poor condition only to face unexpected repair costs are unfortunately common. This project aims to mitigate such instances, providing a safeguard for buyers and fostering a more trustworthy market.</w:t>
+      </w:r>
+    </w:p>
+    <w:p>
+      <w:pPr>
+        <w:rPr>
+          <w:sz w:val="26"/>
+          <w:szCs w:val="26"/>
+        </w:rPr>
+      </w:pPr>
+      <w:r>
+        <w:rPr>
+          <w:sz w:val="26"/>
+          <w:szCs w:val="26"/>
+        </w:rPr>
+        <w:t>Moreover, the introduction of a review system serves to address another challenge—time-wasting inquiries. Car salesmen can now navigate their interactions more efficiently, focusing on genuine buyers and creating a cleaner, more straightforward environment for users to sell their cars.</w:t>
+      </w:r>
+    </w:p>
+    <w:p>
+      <w:pPr>
+        <w:rPr>
+          <w:sz w:val="26"/>
+          <w:szCs w:val="26"/>
+        </w:rPr>
+      </w:pPr>
+      <w:r>
+        <w:rPr>
+          <w:sz w:val="26"/>
+          <w:szCs w:val="26"/>
+        </w:rPr>
+        <w:t>In essence, this project aspires to reshape the car buying and selling landscape, fostering a marketplace characterized by accessibility, transparency, and security, ultimately benefiting all stakeholders involved.</w:t>
       </w:r>
     </w:p>
     <w:p>
@@ -1441,30 +2591,99 @@
     </w:p>
     <w:p>
       <w:pPr>
-        <w:rPr>
-          <w:sz w:val="26"/>
-          <w:szCs w:val="26"/>
-        </w:rPr>
-      </w:pPr>
-      <w:r>
-        <w:rPr>
-          <w:sz w:val="26"/>
-          <w:szCs w:val="26"/>
-        </w:rPr>
-        <w:t xml:space="preserve">The car sales market is increasing constantly and not all home car salesmen are able to afford to pay for websites or to even maintain them therefore a web application such as this will allow those users a cheaper alternative to buying and selling cars. It will also allow users who are looking for cars a safer environment to buy potentially their first ever car. </w:t>
-      </w:r>
-      <w:r>
-        <w:rPr>
-          <w:sz w:val="26"/>
-          <w:szCs w:val="26"/>
-        </w:rPr>
-        <w:t>This web application will provide a safe and secure environment for buyers and sellers to interact. The user friendly interface will allow ease of access to buyers and sellers that sites such as Done Deal or big companies such as Volkswagen cannot provide.</w:t>
+        <w:spacing w:after="0" w:line="240" w:lineRule="auto"/>
+        <w:textAlignment w:val="baseline"/>
+        <w:rPr>
+          <w:sz w:val="26"/>
+          <w:szCs w:val="26"/>
+        </w:rPr>
+      </w:pPr>
+      <w:r>
+        <w:rPr>
+          <w:sz w:val="26"/>
+          <w:szCs w:val="26"/>
+        </w:rPr>
+        <w:t>The car sales market is experiencing continuous growth, yet many independent home car sellers face financial constraints that hinder their ability to invest in and maintain dedicated websites. This web application seeks to bridge this gap, providing a cost-effective alternative for home car salesmen to buy and sell vehicles efficiently. By offering an affordable platform, it democratizes access to the expansive car sales market, empowering a broader community of sellers.</w:t>
       </w:r>
     </w:p>
     <w:p>
       <w:pPr>
         <w:spacing w:after="0" w:line="240" w:lineRule="auto"/>
         <w:jc w:val="right"/>
+        <w:textAlignment w:val="baseline"/>
+        <w:rPr>
+          <w:sz w:val="26"/>
+          <w:szCs w:val="26"/>
+        </w:rPr>
+      </w:pPr>
+    </w:p>
+    <w:p>
+      <w:pPr>
+        <w:spacing w:after="0" w:line="240" w:lineRule="auto"/>
+        <w:textAlignment w:val="baseline"/>
+        <w:rPr>
+          <w:sz w:val="26"/>
+          <w:szCs w:val="26"/>
+        </w:rPr>
+      </w:pPr>
+      <w:r>
+        <w:rPr>
+          <w:sz w:val="26"/>
+          <w:szCs w:val="26"/>
+        </w:rPr>
+        <w:t xml:space="preserve">Beyond affordability, this web application caters to a crucial aspect of the market—the safety of users. For those in search of their first car, the platform establishes a secure environment for transactions, mitigating concerns associated with scams or </w:t>
+      </w:r>
+      <w:r>
+        <w:rPr>
+          <w:sz w:val="26"/>
+          <w:szCs w:val="26"/>
+        </w:rPr>
+        <w:lastRenderedPageBreak/>
+        <w:t>misrepresentations. Its commitment to safety is underlined by the implementation of robust security measures, fostering a trustworthy space for both buyers and sellers.</w:t>
+      </w:r>
+    </w:p>
+    <w:p>
+      <w:pPr>
+        <w:spacing w:after="0" w:line="240" w:lineRule="auto"/>
+        <w:jc w:val="right"/>
+        <w:textAlignment w:val="baseline"/>
+        <w:rPr>
+          <w:sz w:val="26"/>
+          <w:szCs w:val="26"/>
+        </w:rPr>
+      </w:pPr>
+    </w:p>
+    <w:p>
+      <w:pPr>
+        <w:spacing w:after="0" w:line="240" w:lineRule="auto"/>
+        <w:textAlignment w:val="baseline"/>
+        <w:rPr>
+          <w:sz w:val="26"/>
+          <w:szCs w:val="26"/>
+        </w:rPr>
+      </w:pPr>
+      <w:r>
+        <w:rPr>
+          <w:sz w:val="26"/>
+          <w:szCs w:val="26"/>
+        </w:rPr>
+        <w:t>The distinguishing feature of this web application lies in its user-friendly interface. Unlike larger platforms such as Done Deal or corporate giants like Volkswagen, the application prioritizes ease of access for buyers and sellers. This emphasis on user-friendliness ensures a seamless experience, facilitating interactions and transactions in a manner that larger entities may struggle to match.</w:t>
+      </w:r>
+    </w:p>
+    <w:p>
+      <w:pPr>
+        <w:spacing w:after="0" w:line="240" w:lineRule="auto"/>
+        <w:jc w:val="right"/>
+        <w:textAlignment w:val="baseline"/>
+        <w:rPr>
+          <w:sz w:val="26"/>
+          <w:szCs w:val="26"/>
+        </w:rPr>
+      </w:pPr>
+    </w:p>
+    <w:p>
+      <w:pPr>
+        <w:spacing w:after="0" w:line="240" w:lineRule="auto"/>
         <w:textAlignment w:val="baseline"/>
         <w:rPr>
           <w:rFonts w:ascii="Segoe UI" w:eastAsia="Times New Roman" w:hAnsi="Segoe UI" w:cs="Segoe UI"/>
@@ -1477,58 +2696,11 @@
       </w:pPr>
       <w:r>
         <w:rPr>
-          <w:rFonts w:ascii="controlIcons" w:eastAsia="Times New Roman" w:hAnsi="controlIcons" w:cs="Segoe UI"/>
-          <w:color w:val="FFFFFF"/>
-          <w:kern w:val="0"/>
-          <w:sz w:val="30"/>
-          <w:szCs w:val="30"/>
-          <w:bdr w:val="none" w:sz="0" w:space="0" w:color="auto" w:frame="1"/>
-          <w14:ligatures w14:val="none"/>
-        </w:rPr>
-        <w:t></w:t>
-      </w:r>
-    </w:p>
-    <w:p>
-      <w:pPr>
-        <w:spacing w:after="0" w:line="240" w:lineRule="auto"/>
-        <w:jc w:val="right"/>
-        <w:textAlignment w:val="baseline"/>
-        <w:rPr>
-          <w:rFonts w:ascii="Segoe UI" w:eastAsia="Times New Roman" w:hAnsi="Segoe UI" w:cs="Segoe UI"/>
-          <w:color w:val="FFFFFF"/>
-          <w:kern w:val="0"/>
-          <w:sz w:val="21"/>
-          <w:szCs w:val="21"/>
-          <w14:ligatures w14:val="none"/>
-        </w:rPr>
-      </w:pPr>
-      <w:r>
-        <w:rPr>
-          <w:rFonts w:ascii="FluentSystemIcons" w:eastAsia="Times New Roman" w:hAnsi="FluentSystemIcons" w:cs="Segoe UI"/>
-          <w:color w:val="FFFFFF"/>
-          <w:kern w:val="0"/>
-          <w:sz w:val="30"/>
-          <w:szCs w:val="30"/>
-          <w:bdr w:val="none" w:sz="0" w:space="0" w:color="auto" w:frame="1"/>
-          <w14:ligatures w14:val="none"/>
-        </w:rPr>
-        <w:t></w:t>
-      </w:r>
-    </w:p>
-    <w:p>
-      <w:pPr>
-        <w:spacing w:after="0" w:line="240" w:lineRule="auto"/>
-        <w:jc w:val="right"/>
-        <w:textAlignment w:val="baseline"/>
-        <w:rPr>
-          <w:rFonts w:ascii="Segoe UI" w:eastAsia="Times New Roman" w:hAnsi="Segoe UI" w:cs="Segoe UI"/>
-          <w:color w:val="FFFFFF"/>
-          <w:kern w:val="0"/>
-          <w:sz w:val="21"/>
-          <w:szCs w:val="21"/>
-          <w14:ligatures w14:val="none"/>
-        </w:rPr>
-      </w:pPr>
+          <w:sz w:val="26"/>
+          <w:szCs w:val="26"/>
+        </w:rPr>
+        <w:t>In essence, this web application stands as a transformative force in the car sales landscape—making it more accessible, secure, and user-friendly for all participants, especially those who may have been previously excluded due to financial constraints.</w:t>
+      </w:r>
       <w:r>
         <w:rPr>
           <w:rFonts w:ascii="FluentSystemIcons" w:eastAsia="Times New Roman" w:hAnsi="FluentSystemIcons" w:cs="Segoe UI"/>
@@ -2106,6 +3278,95 @@
     </w:lvl>
   </w:abstractNum>
   <w:abstractNum w:abstractNumId="4" w15:restartNumberingAfterBreak="0">
+    <w:nsid w:val="308E69B3"/>
+    <w:multiLevelType w:val="hybridMultilevel"/>
+    <w:tmpl w:val="C32262E8"/>
+    <w:lvl w:ilvl="0" w:tplc="1809000F">
+      <w:start w:val="1"/>
+      <w:numFmt w:val="decimal"/>
+      <w:lvlText w:val="%1."/>
+      <w:lvlJc w:val="left"/>
+      <w:pPr>
+        <w:ind w:left="720" w:hanging="360"/>
+      </w:pPr>
+      <w:rPr>
+        <w:rFonts w:hint="default"/>
+      </w:rPr>
+    </w:lvl>
+    <w:lvl w:ilvl="1" w:tplc="18090019" w:tentative="1">
+      <w:start w:val="1"/>
+      <w:numFmt w:val="lowerLetter"/>
+      <w:lvlText w:val="%2."/>
+      <w:lvlJc w:val="left"/>
+      <w:pPr>
+        <w:ind w:left="1440" w:hanging="360"/>
+      </w:pPr>
+    </w:lvl>
+    <w:lvl w:ilvl="2" w:tplc="1809001B" w:tentative="1">
+      <w:start w:val="1"/>
+      <w:numFmt w:val="lowerRoman"/>
+      <w:lvlText w:val="%3."/>
+      <w:lvlJc w:val="right"/>
+      <w:pPr>
+        <w:ind w:left="2160" w:hanging="180"/>
+      </w:pPr>
+    </w:lvl>
+    <w:lvl w:ilvl="3" w:tplc="1809000F" w:tentative="1">
+      <w:start w:val="1"/>
+      <w:numFmt w:val="decimal"/>
+      <w:lvlText w:val="%4."/>
+      <w:lvlJc w:val="left"/>
+      <w:pPr>
+        <w:ind w:left="2880" w:hanging="360"/>
+      </w:pPr>
+    </w:lvl>
+    <w:lvl w:ilvl="4" w:tplc="18090019" w:tentative="1">
+      <w:start w:val="1"/>
+      <w:numFmt w:val="lowerLetter"/>
+      <w:lvlText w:val="%5."/>
+      <w:lvlJc w:val="left"/>
+      <w:pPr>
+        <w:ind w:left="3600" w:hanging="360"/>
+      </w:pPr>
+    </w:lvl>
+    <w:lvl w:ilvl="5" w:tplc="1809001B" w:tentative="1">
+      <w:start w:val="1"/>
+      <w:numFmt w:val="lowerRoman"/>
+      <w:lvlText w:val="%6."/>
+      <w:lvlJc w:val="right"/>
+      <w:pPr>
+        <w:ind w:left="4320" w:hanging="180"/>
+      </w:pPr>
+    </w:lvl>
+    <w:lvl w:ilvl="6" w:tplc="1809000F" w:tentative="1">
+      <w:start w:val="1"/>
+      <w:numFmt w:val="decimal"/>
+      <w:lvlText w:val="%7."/>
+      <w:lvlJc w:val="left"/>
+      <w:pPr>
+        <w:ind w:left="5040" w:hanging="360"/>
+      </w:pPr>
+    </w:lvl>
+    <w:lvl w:ilvl="7" w:tplc="18090019" w:tentative="1">
+      <w:start w:val="1"/>
+      <w:numFmt w:val="lowerLetter"/>
+      <w:lvlText w:val="%8."/>
+      <w:lvlJc w:val="left"/>
+      <w:pPr>
+        <w:ind w:left="5760" w:hanging="360"/>
+      </w:pPr>
+    </w:lvl>
+    <w:lvl w:ilvl="8" w:tplc="1809001B" w:tentative="1">
+      <w:start w:val="1"/>
+      <w:numFmt w:val="lowerRoman"/>
+      <w:lvlText w:val="%9."/>
+      <w:lvlJc w:val="right"/>
+      <w:pPr>
+        <w:ind w:left="6480" w:hanging="180"/>
+      </w:pPr>
+    </w:lvl>
+  </w:abstractNum>
+  <w:abstractNum w:abstractNumId="5" w15:restartNumberingAfterBreak="0">
     <w:nsid w:val="58370A0B"/>
     <w:multiLevelType w:val="hybridMultilevel"/>
     <w:tmpl w:val="0758FA24"/>
@@ -2218,7 +3479,7 @@
       </w:rPr>
     </w:lvl>
   </w:abstractNum>
-  <w:abstractNum w:abstractNumId="5" w15:restartNumberingAfterBreak="0">
+  <w:abstractNum w:abstractNumId="6" w15:restartNumberingAfterBreak="0">
     <w:nsid w:val="5F6B5D50"/>
     <w:multiLevelType w:val="hybridMultilevel"/>
     <w:tmpl w:val="3488D78A"/>
@@ -2307,7 +3568,209 @@
       </w:pPr>
     </w:lvl>
   </w:abstractNum>
-  <w:abstractNum w:abstractNumId="6" w15:restartNumberingAfterBreak="0">
+  <w:abstractNum w:abstractNumId="7" w15:restartNumberingAfterBreak="0">
+    <w:nsid w:val="61287B2D"/>
+    <w:multiLevelType w:val="hybridMultilevel"/>
+    <w:tmpl w:val="E916AEBA"/>
+    <w:lvl w:ilvl="0" w:tplc="1809000F">
+      <w:start w:val="1"/>
+      <w:numFmt w:val="decimal"/>
+      <w:lvlText w:val="%1."/>
+      <w:lvlJc w:val="left"/>
+      <w:pPr>
+        <w:ind w:left="720" w:hanging="360"/>
+      </w:pPr>
+      <w:rPr>
+        <w:rFonts w:hint="default"/>
+      </w:rPr>
+    </w:lvl>
+    <w:lvl w:ilvl="1" w:tplc="18090019" w:tentative="1">
+      <w:start w:val="1"/>
+      <w:numFmt w:val="lowerLetter"/>
+      <w:lvlText w:val="%2."/>
+      <w:lvlJc w:val="left"/>
+      <w:pPr>
+        <w:ind w:left="1440" w:hanging="360"/>
+      </w:pPr>
+    </w:lvl>
+    <w:lvl w:ilvl="2" w:tplc="1809001B" w:tentative="1">
+      <w:start w:val="1"/>
+      <w:numFmt w:val="lowerRoman"/>
+      <w:lvlText w:val="%3."/>
+      <w:lvlJc w:val="right"/>
+      <w:pPr>
+        <w:ind w:left="2160" w:hanging="180"/>
+      </w:pPr>
+    </w:lvl>
+    <w:lvl w:ilvl="3" w:tplc="1809000F" w:tentative="1">
+      <w:start w:val="1"/>
+      <w:numFmt w:val="decimal"/>
+      <w:lvlText w:val="%4."/>
+      <w:lvlJc w:val="left"/>
+      <w:pPr>
+        <w:ind w:left="2880" w:hanging="360"/>
+      </w:pPr>
+    </w:lvl>
+    <w:lvl w:ilvl="4" w:tplc="18090019" w:tentative="1">
+      <w:start w:val="1"/>
+      <w:numFmt w:val="lowerLetter"/>
+      <w:lvlText w:val="%5."/>
+      <w:lvlJc w:val="left"/>
+      <w:pPr>
+        <w:ind w:left="3600" w:hanging="360"/>
+      </w:pPr>
+    </w:lvl>
+    <w:lvl w:ilvl="5" w:tplc="1809001B" w:tentative="1">
+      <w:start w:val="1"/>
+      <w:numFmt w:val="lowerRoman"/>
+      <w:lvlText w:val="%6."/>
+      <w:lvlJc w:val="right"/>
+      <w:pPr>
+        <w:ind w:left="4320" w:hanging="180"/>
+      </w:pPr>
+    </w:lvl>
+    <w:lvl w:ilvl="6" w:tplc="1809000F" w:tentative="1">
+      <w:start w:val="1"/>
+      <w:numFmt w:val="decimal"/>
+      <w:lvlText w:val="%7."/>
+      <w:lvlJc w:val="left"/>
+      <w:pPr>
+        <w:ind w:left="5040" w:hanging="360"/>
+      </w:pPr>
+    </w:lvl>
+    <w:lvl w:ilvl="7" w:tplc="18090019" w:tentative="1">
+      <w:start w:val="1"/>
+      <w:numFmt w:val="lowerLetter"/>
+      <w:lvlText w:val="%8."/>
+      <w:lvlJc w:val="left"/>
+      <w:pPr>
+        <w:ind w:left="5760" w:hanging="360"/>
+      </w:pPr>
+    </w:lvl>
+    <w:lvl w:ilvl="8" w:tplc="1809001B" w:tentative="1">
+      <w:start w:val="1"/>
+      <w:numFmt w:val="lowerRoman"/>
+      <w:lvlText w:val="%9."/>
+      <w:lvlJc w:val="right"/>
+      <w:pPr>
+        <w:ind w:left="6480" w:hanging="180"/>
+      </w:pPr>
+    </w:lvl>
+  </w:abstractNum>
+  <w:abstractNum w:abstractNumId="8" w15:restartNumberingAfterBreak="0">
+    <w:nsid w:val="61DE47DA"/>
+    <w:multiLevelType w:val="multilevel"/>
+    <w:tmpl w:val="50CE71B4"/>
+    <w:lvl w:ilvl="0">
+      <w:start w:val="1"/>
+      <w:numFmt w:val="decimal"/>
+      <w:lvlText w:val="%1."/>
+      <w:lvlJc w:val="left"/>
+      <w:pPr>
+        <w:tabs>
+          <w:tab w:val="num" w:pos="720"/>
+        </w:tabs>
+        <w:ind w:left="720" w:hanging="360"/>
+      </w:pPr>
+    </w:lvl>
+    <w:lvl w:ilvl="1" w:tentative="1">
+      <w:start w:val="1"/>
+      <w:numFmt w:val="decimal"/>
+      <w:lvlText w:val="%2."/>
+      <w:lvlJc w:val="left"/>
+      <w:pPr>
+        <w:tabs>
+          <w:tab w:val="num" w:pos="1440"/>
+        </w:tabs>
+        <w:ind w:left="1440" w:hanging="360"/>
+      </w:pPr>
+    </w:lvl>
+    <w:lvl w:ilvl="2" w:tentative="1">
+      <w:start w:val="1"/>
+      <w:numFmt w:val="decimal"/>
+      <w:lvlText w:val="%3."/>
+      <w:lvlJc w:val="left"/>
+      <w:pPr>
+        <w:tabs>
+          <w:tab w:val="num" w:pos="2160"/>
+        </w:tabs>
+        <w:ind w:left="2160" w:hanging="360"/>
+      </w:pPr>
+    </w:lvl>
+    <w:lvl w:ilvl="3" w:tentative="1">
+      <w:start w:val="1"/>
+      <w:numFmt w:val="decimal"/>
+      <w:lvlText w:val="%4."/>
+      <w:lvlJc w:val="left"/>
+      <w:pPr>
+        <w:tabs>
+          <w:tab w:val="num" w:pos="2880"/>
+        </w:tabs>
+        <w:ind w:left="2880" w:hanging="360"/>
+      </w:pPr>
+    </w:lvl>
+    <w:lvl w:ilvl="4" w:tentative="1">
+      <w:start w:val="1"/>
+      <w:numFmt w:val="decimal"/>
+      <w:lvlText w:val="%5."/>
+      <w:lvlJc w:val="left"/>
+      <w:pPr>
+        <w:tabs>
+          <w:tab w:val="num" w:pos="3600"/>
+        </w:tabs>
+        <w:ind w:left="3600" w:hanging="360"/>
+      </w:pPr>
+    </w:lvl>
+    <w:lvl w:ilvl="5" w:tentative="1">
+      <w:start w:val="1"/>
+      <w:numFmt w:val="decimal"/>
+      <w:lvlText w:val="%6."/>
+      <w:lvlJc w:val="left"/>
+      <w:pPr>
+        <w:tabs>
+          <w:tab w:val="num" w:pos="4320"/>
+        </w:tabs>
+        <w:ind w:left="4320" w:hanging="360"/>
+      </w:pPr>
+    </w:lvl>
+    <w:lvl w:ilvl="6" w:tentative="1">
+      <w:start w:val="1"/>
+      <w:numFmt w:val="decimal"/>
+      <w:lvlText w:val="%7."/>
+      <w:lvlJc w:val="left"/>
+      <w:pPr>
+        <w:tabs>
+          <w:tab w:val="num" w:pos="5040"/>
+        </w:tabs>
+        <w:ind w:left="5040" w:hanging="360"/>
+      </w:pPr>
+    </w:lvl>
+    <w:lvl w:ilvl="7" w:tentative="1">
+      <w:start w:val="1"/>
+      <w:numFmt w:val="decimal"/>
+      <w:lvlText w:val="%8."/>
+      <w:lvlJc w:val="left"/>
+      <w:pPr>
+        <w:tabs>
+          <w:tab w:val="num" w:pos="5760"/>
+        </w:tabs>
+        <w:ind w:left="5760" w:hanging="360"/>
+      </w:pPr>
+    </w:lvl>
+    <w:lvl w:ilvl="8" w:tentative="1">
+      <w:start w:val="1"/>
+      <w:numFmt w:val="decimal"/>
+      <w:lvlText w:val="%9."/>
+      <w:lvlJc w:val="left"/>
+      <w:pPr>
+        <w:tabs>
+          <w:tab w:val="num" w:pos="6480"/>
+        </w:tabs>
+        <w:ind w:left="6480" w:hanging="360"/>
+      </w:pPr>
+    </w:lvl>
+  </w:abstractNum>
+  <w:abstractNum w:abstractNumId="9" w15:restartNumberingAfterBreak="0">
     <w:nsid w:val="749662B6"/>
     <w:multiLevelType w:val="hybridMultilevel"/>
     <w:tmpl w:val="353A3FD6"/>
@@ -2420,7 +3883,96 @@
       </w:rPr>
     </w:lvl>
   </w:abstractNum>
-  <w:abstractNum w:abstractNumId="7" w15:restartNumberingAfterBreak="0">
+  <w:abstractNum w:abstractNumId="10" w15:restartNumberingAfterBreak="0">
+    <w:nsid w:val="75800157"/>
+    <w:multiLevelType w:val="hybridMultilevel"/>
+    <w:tmpl w:val="7F6CEC48"/>
+    <w:lvl w:ilvl="0" w:tplc="1809000F">
+      <w:start w:val="1"/>
+      <w:numFmt w:val="decimal"/>
+      <w:lvlText w:val="%1."/>
+      <w:lvlJc w:val="left"/>
+      <w:pPr>
+        <w:ind w:left="720" w:hanging="360"/>
+      </w:pPr>
+      <w:rPr>
+        <w:rFonts w:hint="default"/>
+      </w:rPr>
+    </w:lvl>
+    <w:lvl w:ilvl="1" w:tplc="18090019" w:tentative="1">
+      <w:start w:val="1"/>
+      <w:numFmt w:val="lowerLetter"/>
+      <w:lvlText w:val="%2."/>
+      <w:lvlJc w:val="left"/>
+      <w:pPr>
+        <w:ind w:left="1440" w:hanging="360"/>
+      </w:pPr>
+    </w:lvl>
+    <w:lvl w:ilvl="2" w:tplc="1809001B" w:tentative="1">
+      <w:start w:val="1"/>
+      <w:numFmt w:val="lowerRoman"/>
+      <w:lvlText w:val="%3."/>
+      <w:lvlJc w:val="right"/>
+      <w:pPr>
+        <w:ind w:left="2160" w:hanging="180"/>
+      </w:pPr>
+    </w:lvl>
+    <w:lvl w:ilvl="3" w:tplc="1809000F" w:tentative="1">
+      <w:start w:val="1"/>
+      <w:numFmt w:val="decimal"/>
+      <w:lvlText w:val="%4."/>
+      <w:lvlJc w:val="left"/>
+      <w:pPr>
+        <w:ind w:left="2880" w:hanging="360"/>
+      </w:pPr>
+    </w:lvl>
+    <w:lvl w:ilvl="4" w:tplc="18090019" w:tentative="1">
+      <w:start w:val="1"/>
+      <w:numFmt w:val="lowerLetter"/>
+      <w:lvlText w:val="%5."/>
+      <w:lvlJc w:val="left"/>
+      <w:pPr>
+        <w:ind w:left="3600" w:hanging="360"/>
+      </w:pPr>
+    </w:lvl>
+    <w:lvl w:ilvl="5" w:tplc="1809001B" w:tentative="1">
+      <w:start w:val="1"/>
+      <w:numFmt w:val="lowerRoman"/>
+      <w:lvlText w:val="%6."/>
+      <w:lvlJc w:val="right"/>
+      <w:pPr>
+        <w:ind w:left="4320" w:hanging="180"/>
+      </w:pPr>
+    </w:lvl>
+    <w:lvl w:ilvl="6" w:tplc="1809000F" w:tentative="1">
+      <w:start w:val="1"/>
+      <w:numFmt w:val="decimal"/>
+      <w:lvlText w:val="%7."/>
+      <w:lvlJc w:val="left"/>
+      <w:pPr>
+        <w:ind w:left="5040" w:hanging="360"/>
+      </w:pPr>
+    </w:lvl>
+    <w:lvl w:ilvl="7" w:tplc="18090019" w:tentative="1">
+      <w:start w:val="1"/>
+      <w:numFmt w:val="lowerLetter"/>
+      <w:lvlText w:val="%8."/>
+      <w:lvlJc w:val="left"/>
+      <w:pPr>
+        <w:ind w:left="5760" w:hanging="360"/>
+      </w:pPr>
+    </w:lvl>
+    <w:lvl w:ilvl="8" w:tplc="1809001B" w:tentative="1">
+      <w:start w:val="1"/>
+      <w:numFmt w:val="lowerRoman"/>
+      <w:lvlText w:val="%9."/>
+      <w:lvlJc w:val="right"/>
+      <w:pPr>
+        <w:ind w:left="6480" w:hanging="180"/>
+      </w:pPr>
+    </w:lvl>
+  </w:abstractNum>
+  <w:abstractNum w:abstractNumId="11" w15:restartNumberingAfterBreak="0">
     <w:nsid w:val="7C1D479E"/>
     <w:multiLevelType w:val="hybridMultilevel"/>
     <w:tmpl w:val="7CD6C332"/>
@@ -2531,6 +4083,184 @@
       <w:rPr>
         <w:rFonts w:ascii="Wingdings" w:hAnsi="Wingdings" w:hint="default"/>
       </w:rPr>
+    </w:lvl>
+  </w:abstractNum>
+  <w:abstractNum w:abstractNumId="12" w15:restartNumberingAfterBreak="0">
+    <w:nsid w:val="7EA43616"/>
+    <w:multiLevelType w:val="hybridMultilevel"/>
+    <w:tmpl w:val="5E8A47BE"/>
+    <w:lvl w:ilvl="0" w:tplc="34982F64">
+      <w:start w:val="1"/>
+      <w:numFmt w:val="decimal"/>
+      <w:lvlText w:val="%1."/>
+      <w:lvlJc w:val="left"/>
+      <w:pPr>
+        <w:ind w:left="1080" w:hanging="360"/>
+      </w:pPr>
+      <w:rPr>
+        <w:rFonts w:hint="default"/>
+      </w:rPr>
+    </w:lvl>
+    <w:lvl w:ilvl="1" w:tplc="18090019" w:tentative="1">
+      <w:start w:val="1"/>
+      <w:numFmt w:val="lowerLetter"/>
+      <w:lvlText w:val="%2."/>
+      <w:lvlJc w:val="left"/>
+      <w:pPr>
+        <w:ind w:left="1800" w:hanging="360"/>
+      </w:pPr>
+    </w:lvl>
+    <w:lvl w:ilvl="2" w:tplc="1809001B" w:tentative="1">
+      <w:start w:val="1"/>
+      <w:numFmt w:val="lowerRoman"/>
+      <w:lvlText w:val="%3."/>
+      <w:lvlJc w:val="right"/>
+      <w:pPr>
+        <w:ind w:left="2520" w:hanging="180"/>
+      </w:pPr>
+    </w:lvl>
+    <w:lvl w:ilvl="3" w:tplc="1809000F" w:tentative="1">
+      <w:start w:val="1"/>
+      <w:numFmt w:val="decimal"/>
+      <w:lvlText w:val="%4."/>
+      <w:lvlJc w:val="left"/>
+      <w:pPr>
+        <w:ind w:left="3240" w:hanging="360"/>
+      </w:pPr>
+    </w:lvl>
+    <w:lvl w:ilvl="4" w:tplc="18090019" w:tentative="1">
+      <w:start w:val="1"/>
+      <w:numFmt w:val="lowerLetter"/>
+      <w:lvlText w:val="%5."/>
+      <w:lvlJc w:val="left"/>
+      <w:pPr>
+        <w:ind w:left="3960" w:hanging="360"/>
+      </w:pPr>
+    </w:lvl>
+    <w:lvl w:ilvl="5" w:tplc="1809001B" w:tentative="1">
+      <w:start w:val="1"/>
+      <w:numFmt w:val="lowerRoman"/>
+      <w:lvlText w:val="%6."/>
+      <w:lvlJc w:val="right"/>
+      <w:pPr>
+        <w:ind w:left="4680" w:hanging="180"/>
+      </w:pPr>
+    </w:lvl>
+    <w:lvl w:ilvl="6" w:tplc="1809000F" w:tentative="1">
+      <w:start w:val="1"/>
+      <w:numFmt w:val="decimal"/>
+      <w:lvlText w:val="%7."/>
+      <w:lvlJc w:val="left"/>
+      <w:pPr>
+        <w:ind w:left="5400" w:hanging="360"/>
+      </w:pPr>
+    </w:lvl>
+    <w:lvl w:ilvl="7" w:tplc="18090019" w:tentative="1">
+      <w:start w:val="1"/>
+      <w:numFmt w:val="lowerLetter"/>
+      <w:lvlText w:val="%8."/>
+      <w:lvlJc w:val="left"/>
+      <w:pPr>
+        <w:ind w:left="6120" w:hanging="360"/>
+      </w:pPr>
+    </w:lvl>
+    <w:lvl w:ilvl="8" w:tplc="1809001B" w:tentative="1">
+      <w:start w:val="1"/>
+      <w:numFmt w:val="lowerRoman"/>
+      <w:lvlText w:val="%9."/>
+      <w:lvlJc w:val="right"/>
+      <w:pPr>
+        <w:ind w:left="6840" w:hanging="180"/>
+      </w:pPr>
+    </w:lvl>
+  </w:abstractNum>
+  <w:abstractNum w:abstractNumId="13" w15:restartNumberingAfterBreak="0">
+    <w:nsid w:val="7FAF4041"/>
+    <w:multiLevelType w:val="hybridMultilevel"/>
+    <w:tmpl w:val="6CC67FCA"/>
+    <w:lvl w:ilvl="0" w:tplc="987067CC">
+      <w:start w:val="1"/>
+      <w:numFmt w:val="decimal"/>
+      <w:lvlText w:val="%1."/>
+      <w:lvlJc w:val="left"/>
+      <w:pPr>
+        <w:ind w:left="1080" w:hanging="360"/>
+      </w:pPr>
+      <w:rPr>
+        <w:rFonts w:hint="default"/>
+      </w:rPr>
+    </w:lvl>
+    <w:lvl w:ilvl="1" w:tplc="18090019" w:tentative="1">
+      <w:start w:val="1"/>
+      <w:numFmt w:val="lowerLetter"/>
+      <w:lvlText w:val="%2."/>
+      <w:lvlJc w:val="left"/>
+      <w:pPr>
+        <w:ind w:left="1800" w:hanging="360"/>
+      </w:pPr>
+    </w:lvl>
+    <w:lvl w:ilvl="2" w:tplc="1809001B" w:tentative="1">
+      <w:start w:val="1"/>
+      <w:numFmt w:val="lowerRoman"/>
+      <w:lvlText w:val="%3."/>
+      <w:lvlJc w:val="right"/>
+      <w:pPr>
+        <w:ind w:left="2520" w:hanging="180"/>
+      </w:pPr>
+    </w:lvl>
+    <w:lvl w:ilvl="3" w:tplc="1809000F" w:tentative="1">
+      <w:start w:val="1"/>
+      <w:numFmt w:val="decimal"/>
+      <w:lvlText w:val="%4."/>
+      <w:lvlJc w:val="left"/>
+      <w:pPr>
+        <w:ind w:left="3240" w:hanging="360"/>
+      </w:pPr>
+    </w:lvl>
+    <w:lvl w:ilvl="4" w:tplc="18090019" w:tentative="1">
+      <w:start w:val="1"/>
+      <w:numFmt w:val="lowerLetter"/>
+      <w:lvlText w:val="%5."/>
+      <w:lvlJc w:val="left"/>
+      <w:pPr>
+        <w:ind w:left="3960" w:hanging="360"/>
+      </w:pPr>
+    </w:lvl>
+    <w:lvl w:ilvl="5" w:tplc="1809001B" w:tentative="1">
+      <w:start w:val="1"/>
+      <w:numFmt w:val="lowerRoman"/>
+      <w:lvlText w:val="%6."/>
+      <w:lvlJc w:val="right"/>
+      <w:pPr>
+        <w:ind w:left="4680" w:hanging="180"/>
+      </w:pPr>
+    </w:lvl>
+    <w:lvl w:ilvl="6" w:tplc="1809000F" w:tentative="1">
+      <w:start w:val="1"/>
+      <w:numFmt w:val="decimal"/>
+      <w:lvlText w:val="%7."/>
+      <w:lvlJc w:val="left"/>
+      <w:pPr>
+        <w:ind w:left="5400" w:hanging="360"/>
+      </w:pPr>
+    </w:lvl>
+    <w:lvl w:ilvl="7" w:tplc="18090019" w:tentative="1">
+      <w:start w:val="1"/>
+      <w:numFmt w:val="lowerLetter"/>
+      <w:lvlText w:val="%8."/>
+      <w:lvlJc w:val="left"/>
+      <w:pPr>
+        <w:ind w:left="6120" w:hanging="360"/>
+      </w:pPr>
+    </w:lvl>
+    <w:lvl w:ilvl="8" w:tplc="1809001B" w:tentative="1">
+      <w:start w:val="1"/>
+      <w:numFmt w:val="lowerRoman"/>
+      <w:lvlText w:val="%9."/>
+      <w:lvlJc w:val="right"/>
+      <w:pPr>
+        <w:ind w:left="6840" w:hanging="180"/>
+      </w:pPr>
     </w:lvl>
   </w:abstractNum>
   <w:num w:numId="1" w16cid:durableId="1628974596">
@@ -2543,19 +4273,37 @@
     <w:abstractNumId w:val="3"/>
   </w:num>
   <w:num w:numId="4" w16cid:durableId="806166155">
-    <w:abstractNumId w:val="7"/>
+    <w:abstractNumId w:val="11"/>
   </w:num>
   <w:num w:numId="5" w16cid:durableId="868494243">
-    <w:abstractNumId w:val="4"/>
+    <w:abstractNumId w:val="5"/>
   </w:num>
   <w:num w:numId="6" w16cid:durableId="773019140">
     <w:abstractNumId w:val="2"/>
   </w:num>
   <w:num w:numId="7" w16cid:durableId="5788863">
+    <w:abstractNumId w:val="9"/>
+  </w:num>
+  <w:num w:numId="8" w16cid:durableId="661276466">
     <w:abstractNumId w:val="6"/>
   </w:num>
-  <w:num w:numId="8" w16cid:durableId="661276466">
-    <w:abstractNumId w:val="5"/>
+  <w:num w:numId="9" w16cid:durableId="87584371">
+    <w:abstractNumId w:val="7"/>
+  </w:num>
+  <w:num w:numId="10" w16cid:durableId="1350909596">
+    <w:abstractNumId w:val="8"/>
+  </w:num>
+  <w:num w:numId="11" w16cid:durableId="727457790">
+    <w:abstractNumId w:val="12"/>
+  </w:num>
+  <w:num w:numId="12" w16cid:durableId="1603417002">
+    <w:abstractNumId w:val="13"/>
+  </w:num>
+  <w:num w:numId="13" w16cid:durableId="1041590985">
+    <w:abstractNumId w:val="4"/>
+  </w:num>
+  <w:num w:numId="14" w16cid:durableId="1212425586">
+    <w:abstractNumId w:val="10"/>
   </w:num>
 </w:numbering>
 </file>
@@ -3014,6 +4762,35 @@
       <w:contextualSpacing/>
     </w:pPr>
   </w:style>
+  <w:style w:type="paragraph" w:styleId="NormalWeb">
+    <w:name w:val="Normal (Web)"/>
+    <w:basedOn w:val="Normal"/>
+    <w:uiPriority w:val="99"/>
+    <w:semiHidden/>
+    <w:unhideWhenUsed/>
+    <w:rsid w:val="00025A93"/>
+    <w:pPr>
+      <w:spacing w:before="100" w:beforeAutospacing="1" w:after="100" w:afterAutospacing="1" w:line="240" w:lineRule="auto"/>
+    </w:pPr>
+    <w:rPr>
+      <w:rFonts w:ascii="Times New Roman" w:eastAsia="Times New Roman" w:hAnsi="Times New Roman" w:cs="Times New Roman"/>
+      <w:kern w:val="0"/>
+      <w:sz w:val="24"/>
+      <w:szCs w:val="24"/>
+      <w14:ligatures w14:val="none"/>
+    </w:rPr>
+  </w:style>
+  <w:style w:type="character" w:styleId="Strong">
+    <w:name w:val="Strong"/>
+    <w:basedOn w:val="DefaultParagraphFont"/>
+    <w:uiPriority w:val="22"/>
+    <w:qFormat/>
+    <w:rsid w:val="00025A93"/>
+    <w:rPr>
+      <w:b/>
+      <w:bCs/>
+    </w:rPr>
+  </w:style>
 </w:styles>
 </file>
 

</xml_diff>

<commit_message>
Created popup for login and added abstract and table of contetns
</commit_message>
<xml_diff>
--- a/Documents/Car Sales Web Application.docx
+++ b/Documents/Car Sales Web Application.docx
@@ -4,119 +4,163 @@
   <w:body>
     <w:p>
       <w:pPr>
-        <w:ind w:left="720" w:firstLine="720"/>
-        <w:rPr>
-          <w:sz w:val="42"/>
-          <w:szCs w:val="42"/>
-        </w:rPr>
-      </w:pPr>
-      <w:r>
-        <w:rPr>
-          <w:sz w:val="42"/>
-          <w:szCs w:val="42"/>
-        </w:rPr>
-        <w:t xml:space="preserve">   </w:t>
-      </w:r>
-      <w:r>
-        <w:rPr>
-          <w:sz w:val="42"/>
-          <w:szCs w:val="42"/>
-        </w:rPr>
-        <w:t xml:space="preserve">Dynamic </w:t>
-      </w:r>
-      <w:r>
-        <w:rPr>
-          <w:sz w:val="42"/>
-          <w:szCs w:val="42"/>
-        </w:rPr>
-        <w:t>Car Sales Web Application</w:t>
-      </w:r>
-    </w:p>
-    <w:p>
-      <w:pPr>
-        <w:ind w:left="1440" w:firstLine="720"/>
-        <w:rPr>
-          <w:sz w:val="42"/>
-          <w:szCs w:val="42"/>
-        </w:rPr>
-      </w:pPr>
-    </w:p>
-    <w:p>
-      <w:pPr>
-        <w:ind w:left="1440" w:firstLine="720"/>
-        <w:rPr>
-          <w:sz w:val="42"/>
-          <w:szCs w:val="42"/>
-        </w:rPr>
-      </w:pPr>
-      <w:r>
-        <w:rPr>
-          <w:sz w:val="42"/>
-          <w:szCs w:val="42"/>
+        <w:ind w:left="1440"/>
+        <w:rPr>
+          <w:sz w:val="70"/>
+          <w:szCs w:val="70"/>
+        </w:rPr>
+      </w:pPr>
+      <w:r>
+        <w:rPr>
+          <w:sz w:val="70"/>
+          <w:szCs w:val="70"/>
+        </w:rPr>
+        <w:t>Dynamic Car Sales Web Application For First</w:t>
+      </w:r>
+      <w:r>
+        <w:rPr>
+          <w:sz w:val="70"/>
+          <w:szCs w:val="70"/>
+        </w:rPr>
+        <w:t>-</w:t>
+      </w:r>
+      <w:r>
+        <w:rPr>
+          <w:sz w:val="70"/>
+          <w:szCs w:val="70"/>
+        </w:rPr>
+        <w:t xml:space="preserve">Time </w:t>
+      </w:r>
+      <w:r>
+        <w:rPr>
+          <w:sz w:val="70"/>
+          <w:szCs w:val="70"/>
+        </w:rPr>
+        <w:tab/>
+        <w:t xml:space="preserve">        Buyers</w:t>
+      </w:r>
+    </w:p>
+    <w:p>
+      <w:pPr>
+        <w:ind w:left="1440"/>
+        <w:rPr>
+          <w:sz w:val="70"/>
+          <w:szCs w:val="70"/>
+        </w:rPr>
+      </w:pPr>
+    </w:p>
+    <w:p>
+      <w:pPr>
+        <w:ind w:left="2160" w:firstLine="720"/>
+        <w:rPr>
+          <w:sz w:val="30"/>
+          <w:szCs w:val="30"/>
+        </w:rPr>
+      </w:pPr>
+      <w:r>
+        <w:rPr>
+          <w:sz w:val="30"/>
+          <w:szCs w:val="30"/>
+        </w:rPr>
+        <w:t>B00125298</w:t>
+      </w:r>
+      <w:r>
+        <w:rPr>
+          <w:sz w:val="30"/>
+          <w:szCs w:val="30"/>
+        </w:rPr>
+        <w:t xml:space="preserve"> - </w:t>
+      </w:r>
+      <w:r>
+        <w:rPr>
+          <w:sz w:val="30"/>
+          <w:szCs w:val="30"/>
         </w:rPr>
         <w:t>Eoghan Mooney</w:t>
       </w:r>
       <w:r>
         <w:rPr>
-          <w:sz w:val="42"/>
-          <w:szCs w:val="42"/>
-        </w:rPr>
-        <w:t xml:space="preserve"> (B00125298)</w:t>
-      </w:r>
-    </w:p>
-    <w:p>
-      <w:pPr>
-        <w:ind w:left="1440" w:firstLine="720"/>
-        <w:rPr>
-          <w:sz w:val="42"/>
-          <w:szCs w:val="42"/>
-        </w:rPr>
-      </w:pPr>
-      <w:r>
-        <w:rPr>
-          <w:sz w:val="42"/>
-          <w:szCs w:val="42"/>
-        </w:rPr>
-        <w:t>Ayomide Sofola</w:t>
-      </w:r>
-      <w:r>
-        <w:rPr>
-          <w:sz w:val="42"/>
-          <w:szCs w:val="42"/>
-        </w:rPr>
-        <w:t xml:space="preserve"> (B00141867)</w:t>
-      </w:r>
-    </w:p>
-    <w:p>
-      <w:pPr>
-        <w:ind w:left="1440" w:firstLine="720"/>
-        <w:rPr>
-          <w:sz w:val="42"/>
-          <w:szCs w:val="42"/>
-        </w:rPr>
-      </w:pPr>
-      <w:r>
-        <w:rPr>
-          <w:sz w:val="42"/>
-          <w:szCs w:val="42"/>
+          <w:sz w:val="30"/>
+          <w:szCs w:val="30"/>
+        </w:rPr>
+        <w:t xml:space="preserve"> </w:t>
+      </w:r>
+    </w:p>
+    <w:p>
+      <w:pPr>
+        <w:ind w:left="2160" w:firstLine="720"/>
+        <w:rPr>
+          <w:sz w:val="30"/>
+          <w:szCs w:val="30"/>
+        </w:rPr>
+      </w:pPr>
+      <w:r>
+        <w:rPr>
+          <w:sz w:val="30"/>
+          <w:szCs w:val="30"/>
+        </w:rPr>
+        <w:t>B00141867</w:t>
+      </w:r>
+      <w:r>
+        <w:rPr>
+          <w:sz w:val="30"/>
+          <w:szCs w:val="30"/>
+        </w:rPr>
+        <w:t xml:space="preserve"> - </w:t>
+      </w:r>
+      <w:r>
+        <w:rPr>
+          <w:sz w:val="30"/>
+          <w:szCs w:val="30"/>
+        </w:rPr>
+        <w:t xml:space="preserve">Ayomide </w:t>
+      </w:r>
+      <w:proofErr w:type="spellStart"/>
+      <w:r>
+        <w:rPr>
+          <w:sz w:val="30"/>
+          <w:szCs w:val="30"/>
+        </w:rPr>
+        <w:t>Sofola</w:t>
+      </w:r>
+      <w:proofErr w:type="spellEnd"/>
+      <w:r>
+        <w:rPr>
+          <w:sz w:val="30"/>
+          <w:szCs w:val="30"/>
+        </w:rPr>
+        <w:t xml:space="preserve"> </w:t>
+      </w:r>
+    </w:p>
+    <w:p>
+      <w:pPr>
+        <w:ind w:left="2160" w:firstLine="720"/>
+        <w:rPr>
+          <w:sz w:val="30"/>
+          <w:szCs w:val="30"/>
+        </w:rPr>
+      </w:pPr>
+      <w:r>
+        <w:rPr>
+          <w:sz w:val="30"/>
+          <w:szCs w:val="30"/>
+        </w:rPr>
+        <w:t>B00144222</w:t>
+      </w:r>
+      <w:r>
+        <w:rPr>
+          <w:sz w:val="30"/>
+          <w:szCs w:val="30"/>
+        </w:rPr>
+        <w:t xml:space="preserve"> - </w:t>
+      </w:r>
+      <w:r>
+        <w:rPr>
+          <w:sz w:val="30"/>
+          <w:szCs w:val="30"/>
         </w:rPr>
         <w:t>Michael Offor</w:t>
       </w:r>
-      <w:r>
-        <w:rPr>
-          <w:sz w:val="42"/>
-          <w:szCs w:val="42"/>
-        </w:rPr>
-        <w:t xml:space="preserve"> (B00144222)</w:t>
-      </w:r>
-    </w:p>
-    <w:p>
-      <w:pPr>
-        <w:rPr>
-          <w:sz w:val="42"/>
-          <w:szCs w:val="42"/>
-        </w:rPr>
-      </w:pPr>
     </w:p>
     <w:p>
       <w:pPr>
@@ -130,7 +174,9 @@
           <w:u w:val="single"/>
         </w:rPr>
       </w:pPr>
-      <w:r>
+    </w:p>
+    <w:p>
+      <w:pPr>
         <w:rPr>
           <w:b/>
           <w:bCs/>
@@ -140,7 +186,582 @@
           <w:szCs w:val="42"/>
           <w:u w:val="single"/>
         </w:rPr>
-        <w:t>Introduction</w:t>
+      </w:pPr>
+    </w:p>
+    <w:p>
+      <w:pPr>
+        <w:rPr>
+          <w:b/>
+          <w:bCs/>
+          <w:i/>
+          <w:iCs/>
+          <w:sz w:val="42"/>
+          <w:szCs w:val="42"/>
+          <w:u w:val="single"/>
+        </w:rPr>
+      </w:pPr>
+      <w:r>
+        <w:rPr>
+          <w:b/>
+          <w:bCs/>
+          <w:i/>
+          <w:iCs/>
+          <w:sz w:val="42"/>
+          <w:szCs w:val="42"/>
+          <w:u w:val="single"/>
+        </w:rPr>
+        <w:t>Abstract</w:t>
+      </w:r>
+    </w:p>
+    <w:p>
+      <w:pPr>
+        <w:rPr>
+          <w:b/>
+          <w:bCs/>
+          <w:i/>
+          <w:iCs/>
+          <w:sz w:val="42"/>
+          <w:szCs w:val="42"/>
+          <w:u w:val="single"/>
+        </w:rPr>
+      </w:pPr>
+      <w:r>
+        <w:rPr>
+          <w:sz w:val="26"/>
+          <w:szCs w:val="26"/>
+        </w:rPr>
+        <w:t xml:space="preserve">As the automotive industry evolves, the need for user-friendly and informative platforms becomes </w:t>
+      </w:r>
+      <w:r>
+        <w:rPr>
+          <w:sz w:val="26"/>
+          <w:szCs w:val="26"/>
+        </w:rPr>
+        <w:t>imperative</w:t>
+      </w:r>
+      <w:r>
+        <w:rPr>
+          <w:sz w:val="26"/>
+          <w:szCs w:val="26"/>
+        </w:rPr>
+        <w:t>,</w:t>
+      </w:r>
+      <w:r>
+        <w:rPr>
+          <w:sz w:val="26"/>
+          <w:szCs w:val="26"/>
+        </w:rPr>
+        <w:t xml:space="preserve"> </w:t>
+      </w:r>
+      <w:r>
+        <w:rPr>
+          <w:sz w:val="26"/>
+          <w:szCs w:val="26"/>
+        </w:rPr>
+        <w:t xml:space="preserve">especially </w:t>
+      </w:r>
+      <w:r>
+        <w:rPr>
+          <w:sz w:val="26"/>
+          <w:szCs w:val="26"/>
+        </w:rPr>
+        <w:t>for first-time car buyers navigating the complex process of purchasing their first vehicle. This dynamic web application is a JavaScript and Node.js-based web application designed to cater specifically to the unique needs and challenges faced by first-time car buyers.</w:t>
+      </w:r>
+    </w:p>
+    <w:p>
+      <w:pPr>
+        <w:rPr>
+          <w:sz w:val="42"/>
+          <w:szCs w:val="42"/>
+        </w:rPr>
+      </w:pPr>
+    </w:p>
+    <w:p>
+      <w:pPr>
+        <w:rPr>
+          <w:b/>
+          <w:bCs/>
+          <w:i/>
+          <w:iCs/>
+          <w:sz w:val="42"/>
+          <w:szCs w:val="42"/>
+          <w:u w:val="single"/>
+        </w:rPr>
+      </w:pPr>
+      <w:r>
+        <w:rPr>
+          <w:b/>
+          <w:bCs/>
+          <w:i/>
+          <w:iCs/>
+          <w:sz w:val="42"/>
+          <w:szCs w:val="42"/>
+          <w:u w:val="single"/>
+        </w:rPr>
+        <w:t>Table of Contents</w:t>
+      </w:r>
+    </w:p>
+    <w:p>
+      <w:pPr>
+        <w:rPr>
+          <w:b/>
+          <w:bCs/>
+          <w:sz w:val="26"/>
+          <w:szCs w:val="26"/>
+        </w:rPr>
+      </w:pPr>
+      <w:r>
+        <w:rPr>
+          <w:b/>
+          <w:bCs/>
+          <w:sz w:val="26"/>
+          <w:szCs w:val="26"/>
+        </w:rPr>
+        <w:t>Abstract</w:t>
+      </w:r>
+      <w:r>
+        <w:rPr>
+          <w:b/>
+          <w:bCs/>
+          <w:sz w:val="26"/>
+          <w:szCs w:val="26"/>
+        </w:rPr>
+        <w:t>……………………………………………………………………………………………………………….</w:t>
+      </w:r>
+      <w:r>
+        <w:rPr>
+          <w:b/>
+          <w:bCs/>
+          <w:sz w:val="26"/>
+          <w:szCs w:val="26"/>
+        </w:rPr>
+        <w:t>1</w:t>
+      </w:r>
+    </w:p>
+    <w:p>
+      <w:pPr>
+        <w:rPr>
+          <w:b/>
+          <w:bCs/>
+          <w:sz w:val="26"/>
+          <w:szCs w:val="26"/>
+        </w:rPr>
+      </w:pPr>
+      <w:r>
+        <w:rPr>
+          <w:b/>
+          <w:bCs/>
+          <w:sz w:val="26"/>
+          <w:szCs w:val="26"/>
+        </w:rPr>
+        <w:t>Table of Contents………………………………………………………………………………………………….</w:t>
+      </w:r>
+    </w:p>
+    <w:p>
+      <w:pPr>
+        <w:pStyle w:val="ListParagraph"/>
+        <w:numPr>
+          <w:ilvl w:val="0"/>
+          <w:numId w:val="17"/>
+        </w:numPr>
+        <w:rPr>
+          <w:b/>
+          <w:bCs/>
+          <w:sz w:val="26"/>
+          <w:szCs w:val="26"/>
+        </w:rPr>
+      </w:pPr>
+      <w:r>
+        <w:rPr>
+          <w:b/>
+          <w:bCs/>
+          <w:sz w:val="26"/>
+          <w:szCs w:val="26"/>
+        </w:rPr>
+        <w:t>Introduction……………………………………………………………………………………………….</w:t>
+      </w:r>
+    </w:p>
+    <w:p>
+      <w:pPr>
+        <w:pStyle w:val="ListParagraph"/>
+        <w:numPr>
+          <w:ilvl w:val="1"/>
+          <w:numId w:val="17"/>
+        </w:numPr>
+        <w:rPr>
+          <w:b/>
+          <w:bCs/>
+          <w:sz w:val="26"/>
+          <w:szCs w:val="26"/>
+        </w:rPr>
+      </w:pPr>
+      <w:r>
+        <w:rPr>
+          <w:b/>
+          <w:bCs/>
+          <w:sz w:val="26"/>
+          <w:szCs w:val="26"/>
+        </w:rPr>
+        <w:t>Primary Objectives………………………………………………………………………………..</w:t>
+      </w:r>
+    </w:p>
+    <w:p>
+      <w:pPr>
+        <w:pStyle w:val="ListParagraph"/>
+        <w:numPr>
+          <w:ilvl w:val="1"/>
+          <w:numId w:val="17"/>
+        </w:numPr>
+        <w:rPr>
+          <w:b/>
+          <w:bCs/>
+          <w:sz w:val="26"/>
+          <w:szCs w:val="26"/>
+        </w:rPr>
+      </w:pPr>
+      <w:r>
+        <w:rPr>
+          <w:b/>
+          <w:bCs/>
+          <w:sz w:val="26"/>
+          <w:szCs w:val="26"/>
+        </w:rPr>
+        <w:t>Scope Of The Work……………………………………………………………………………….</w:t>
+      </w:r>
+    </w:p>
+    <w:p>
+      <w:pPr>
+        <w:pStyle w:val="ListParagraph"/>
+        <w:numPr>
+          <w:ilvl w:val="1"/>
+          <w:numId w:val="17"/>
+        </w:numPr>
+        <w:rPr>
+          <w:b/>
+          <w:bCs/>
+          <w:sz w:val="26"/>
+          <w:szCs w:val="26"/>
+        </w:rPr>
+      </w:pPr>
+      <w:r>
+        <w:rPr>
+          <w:b/>
+          <w:bCs/>
+          <w:sz w:val="26"/>
+          <w:szCs w:val="26"/>
+        </w:rPr>
+        <w:t>Technologies…………………………………………………………………………………………</w:t>
+      </w:r>
+    </w:p>
+    <w:p>
+      <w:pPr>
+        <w:pStyle w:val="ListParagraph"/>
+        <w:numPr>
+          <w:ilvl w:val="1"/>
+          <w:numId w:val="17"/>
+        </w:numPr>
+        <w:rPr>
+          <w:b/>
+          <w:bCs/>
+          <w:sz w:val="26"/>
+          <w:szCs w:val="26"/>
+        </w:rPr>
+      </w:pPr>
+      <w:r>
+        <w:rPr>
+          <w:b/>
+          <w:bCs/>
+          <w:sz w:val="26"/>
+          <w:szCs w:val="26"/>
+        </w:rPr>
+        <w:t>Timeline………………………………………………………………………………………………</w:t>
+      </w:r>
+    </w:p>
+    <w:p>
+      <w:pPr>
+        <w:pStyle w:val="ListParagraph"/>
+        <w:numPr>
+          <w:ilvl w:val="1"/>
+          <w:numId w:val="17"/>
+        </w:numPr>
+        <w:rPr>
+          <w:b/>
+          <w:bCs/>
+          <w:sz w:val="26"/>
+          <w:szCs w:val="26"/>
+        </w:rPr>
+      </w:pPr>
+      <w:r>
+        <w:rPr>
+          <w:b/>
+          <w:bCs/>
+          <w:sz w:val="26"/>
+          <w:szCs w:val="26"/>
+        </w:rPr>
+        <w:lastRenderedPageBreak/>
+        <w:t>Success Criteria Semester 1……………………………………………………………….</w:t>
+      </w:r>
+    </w:p>
+    <w:p>
+      <w:pPr>
+        <w:pStyle w:val="ListParagraph"/>
+        <w:numPr>
+          <w:ilvl w:val="1"/>
+          <w:numId w:val="17"/>
+        </w:numPr>
+        <w:rPr>
+          <w:b/>
+          <w:bCs/>
+          <w:sz w:val="26"/>
+          <w:szCs w:val="26"/>
+        </w:rPr>
+      </w:pPr>
+      <w:r>
+        <w:rPr>
+          <w:b/>
+          <w:bCs/>
+          <w:sz w:val="26"/>
+          <w:szCs w:val="26"/>
+        </w:rPr>
+        <w:t>Success Criteria Semester 2……………………………………………………………….</w:t>
+      </w:r>
+    </w:p>
+    <w:p>
+      <w:pPr>
+        <w:pStyle w:val="ListParagraph"/>
+        <w:numPr>
+          <w:ilvl w:val="1"/>
+          <w:numId w:val="17"/>
+        </w:numPr>
+        <w:rPr>
+          <w:b/>
+          <w:bCs/>
+          <w:sz w:val="26"/>
+          <w:szCs w:val="26"/>
+        </w:rPr>
+      </w:pPr>
+      <w:r>
+        <w:rPr>
+          <w:b/>
+          <w:bCs/>
+          <w:sz w:val="26"/>
+          <w:szCs w:val="26"/>
+        </w:rPr>
+        <w:t>Benefits ……………………………………………………………………………………………</w:t>
+      </w:r>
+    </w:p>
+    <w:p>
+      <w:pPr>
+        <w:pStyle w:val="ListParagraph"/>
+        <w:ind w:left="1116"/>
+        <w:rPr>
+          <w:b/>
+          <w:bCs/>
+          <w:sz w:val="26"/>
+          <w:szCs w:val="26"/>
+        </w:rPr>
+      </w:pPr>
+    </w:p>
+    <w:p>
+      <w:pPr>
+        <w:pStyle w:val="ListParagraph"/>
+        <w:numPr>
+          <w:ilvl w:val="0"/>
+          <w:numId w:val="17"/>
+        </w:numPr>
+        <w:rPr>
+          <w:b/>
+          <w:bCs/>
+          <w:sz w:val="26"/>
+          <w:szCs w:val="26"/>
+        </w:rPr>
+      </w:pPr>
+      <w:r>
+        <w:rPr>
+          <w:b/>
+          <w:bCs/>
+          <w:sz w:val="26"/>
+          <w:szCs w:val="26"/>
+        </w:rPr>
+        <w:t>Background Research</w:t>
+      </w:r>
+      <w:r>
+        <w:rPr>
+          <w:b/>
+          <w:bCs/>
+          <w:sz w:val="26"/>
+          <w:szCs w:val="26"/>
+        </w:rPr>
+        <w:t xml:space="preserve"> </w:t>
+      </w:r>
+      <w:r>
+        <w:rPr>
+          <w:b/>
+          <w:bCs/>
+          <w:sz w:val="26"/>
+          <w:szCs w:val="26"/>
+        </w:rPr>
+        <w:t>…………………………………………………………………………</w:t>
+      </w:r>
+      <w:r>
+        <w:rPr>
+          <w:b/>
+          <w:bCs/>
+          <w:sz w:val="26"/>
+          <w:szCs w:val="26"/>
+        </w:rPr>
+        <w:t>……</w:t>
+      </w:r>
+    </w:p>
+    <w:p>
+      <w:pPr>
+        <w:pStyle w:val="ListParagraph"/>
+        <w:numPr>
+          <w:ilvl w:val="1"/>
+          <w:numId w:val="17"/>
+        </w:numPr>
+        <w:rPr>
+          <w:b/>
+          <w:bCs/>
+          <w:sz w:val="26"/>
+          <w:szCs w:val="26"/>
+        </w:rPr>
+      </w:pPr>
+      <w:r>
+        <w:rPr>
+          <w:b/>
+          <w:bCs/>
+          <w:sz w:val="26"/>
+          <w:szCs w:val="26"/>
+        </w:rPr>
+        <w:t>Issues and Concerns…………………………………………………………………………….</w:t>
+      </w:r>
+    </w:p>
+    <w:p>
+      <w:pPr>
+        <w:pStyle w:val="ListParagraph"/>
+        <w:numPr>
+          <w:ilvl w:val="1"/>
+          <w:numId w:val="17"/>
+        </w:numPr>
+        <w:rPr>
+          <w:b/>
+          <w:bCs/>
+          <w:sz w:val="26"/>
+          <w:szCs w:val="26"/>
+        </w:rPr>
+      </w:pPr>
+      <w:r>
+        <w:rPr>
+          <w:b/>
+          <w:bCs/>
+          <w:sz w:val="26"/>
+          <w:szCs w:val="26"/>
+        </w:rPr>
+        <w:t>(Second LR)………………………………………………………………………………………….</w:t>
+      </w:r>
+    </w:p>
+    <w:p>
+      <w:pPr>
+        <w:pStyle w:val="ListParagraph"/>
+        <w:numPr>
+          <w:ilvl w:val="1"/>
+          <w:numId w:val="17"/>
+        </w:numPr>
+        <w:rPr>
+          <w:b/>
+          <w:bCs/>
+          <w:sz w:val="26"/>
+          <w:szCs w:val="26"/>
+        </w:rPr>
+      </w:pPr>
+      <w:r>
+        <w:rPr>
+          <w:b/>
+          <w:bCs/>
+          <w:sz w:val="26"/>
+          <w:szCs w:val="26"/>
+        </w:rPr>
+        <w:t>(Third LR)……………………………………………………………………………………………..</w:t>
+      </w:r>
+    </w:p>
+    <w:p>
+      <w:pPr>
+        <w:pStyle w:val="ListParagraph"/>
+        <w:ind w:left="1116"/>
+        <w:rPr>
+          <w:b/>
+          <w:bCs/>
+          <w:sz w:val="26"/>
+          <w:szCs w:val="26"/>
+        </w:rPr>
+      </w:pPr>
+    </w:p>
+    <w:p>
+      <w:pPr>
+        <w:pStyle w:val="ListParagraph"/>
+        <w:numPr>
+          <w:ilvl w:val="0"/>
+          <w:numId w:val="17"/>
+        </w:numPr>
+        <w:rPr>
+          <w:b/>
+          <w:bCs/>
+          <w:sz w:val="26"/>
+          <w:szCs w:val="26"/>
+        </w:rPr>
+      </w:pPr>
+      <w:r>
+        <w:rPr>
+          <w:b/>
+          <w:bCs/>
+          <w:sz w:val="26"/>
+          <w:szCs w:val="26"/>
+        </w:rPr>
+        <w:t>Con</w:t>
+      </w:r>
+      <w:r>
+        <w:rPr>
+          <w:b/>
+          <w:bCs/>
+          <w:sz w:val="26"/>
+          <w:szCs w:val="26"/>
+        </w:rPr>
+        <w:t>clusion…………………………………………………………………………………………………</w:t>
+      </w:r>
+    </w:p>
+    <w:p>
+      <w:pPr>
+        <w:rPr>
+          <w:b/>
+          <w:bCs/>
+          <w:sz w:val="26"/>
+          <w:szCs w:val="26"/>
+        </w:rPr>
+      </w:pPr>
+      <w:r>
+        <w:rPr>
+          <w:b/>
+          <w:bCs/>
+          <w:i/>
+          <w:iCs/>
+          <w:sz w:val="42"/>
+          <w:szCs w:val="42"/>
+          <w:u w:val="single"/>
+        </w:rPr>
+        <w:t>I</w:t>
+      </w:r>
+      <w:r>
+        <w:rPr>
+          <w:b/>
+          <w:bCs/>
+          <w:i/>
+          <w:iCs/>
+          <w:sz w:val="42"/>
+          <w:szCs w:val="42"/>
+          <w:u w:val="single"/>
+        </w:rPr>
+        <w:t>ntroduction</w:t>
       </w:r>
     </w:p>
     <w:p>
@@ -3426,6 +4047,127 @@
     </w:lvl>
   </w:abstractNum>
   <w:abstractNum w:abstractNumId="7" w15:restartNumberingAfterBreak="0">
+    <w:nsid w:val="60282EE9"/>
+    <w:multiLevelType w:val="multilevel"/>
+    <w:tmpl w:val="363CEE6A"/>
+    <w:lvl w:ilvl="0">
+      <w:start w:val="1"/>
+      <w:numFmt w:val="decimal"/>
+      <w:lvlText w:val="%1."/>
+      <w:lvlJc w:val="left"/>
+      <w:pPr>
+        <w:ind w:left="720" w:hanging="360"/>
+      </w:pPr>
+      <w:rPr>
+        <w:rFonts w:hint="default"/>
+      </w:rPr>
+    </w:lvl>
+    <w:lvl w:ilvl="1">
+      <w:start w:val="1"/>
+      <w:numFmt w:val="decimal"/>
+      <w:isLgl/>
+      <w:lvlText w:val="%1.%2"/>
+      <w:lvlJc w:val="left"/>
+      <w:pPr>
+        <w:ind w:left="1116" w:hanging="396"/>
+      </w:pPr>
+      <w:rPr>
+        <w:rFonts w:hint="default"/>
+      </w:rPr>
+    </w:lvl>
+    <w:lvl w:ilvl="2">
+      <w:start w:val="1"/>
+      <w:numFmt w:val="decimal"/>
+      <w:isLgl/>
+      <w:lvlText w:val="%1.%2.%3"/>
+      <w:lvlJc w:val="left"/>
+      <w:pPr>
+        <w:ind w:left="1800" w:hanging="720"/>
+      </w:pPr>
+      <w:rPr>
+        <w:rFonts w:hint="default"/>
+      </w:rPr>
+    </w:lvl>
+    <w:lvl w:ilvl="3">
+      <w:start w:val="1"/>
+      <w:numFmt w:val="decimal"/>
+      <w:isLgl/>
+      <w:lvlText w:val="%1.%2.%3.%4"/>
+      <w:lvlJc w:val="left"/>
+      <w:pPr>
+        <w:ind w:left="2520" w:hanging="1080"/>
+      </w:pPr>
+      <w:rPr>
+        <w:rFonts w:hint="default"/>
+      </w:rPr>
+    </w:lvl>
+    <w:lvl w:ilvl="4">
+      <w:start w:val="1"/>
+      <w:numFmt w:val="decimal"/>
+      <w:isLgl/>
+      <w:lvlText w:val="%1.%2.%3.%4.%5"/>
+      <w:lvlJc w:val="left"/>
+      <w:pPr>
+        <w:ind w:left="2880" w:hanging="1080"/>
+      </w:pPr>
+      <w:rPr>
+        <w:rFonts w:hint="default"/>
+      </w:rPr>
+    </w:lvl>
+    <w:lvl w:ilvl="5">
+      <w:start w:val="1"/>
+      <w:numFmt w:val="decimal"/>
+      <w:isLgl/>
+      <w:lvlText w:val="%1.%2.%3.%4.%5.%6"/>
+      <w:lvlJc w:val="left"/>
+      <w:pPr>
+        <w:ind w:left="3600" w:hanging="1440"/>
+      </w:pPr>
+      <w:rPr>
+        <w:rFonts w:hint="default"/>
+      </w:rPr>
+    </w:lvl>
+    <w:lvl w:ilvl="6">
+      <w:start w:val="1"/>
+      <w:numFmt w:val="decimal"/>
+      <w:isLgl/>
+      <w:lvlText w:val="%1.%2.%3.%4.%5.%6.%7"/>
+      <w:lvlJc w:val="left"/>
+      <w:pPr>
+        <w:ind w:left="3960" w:hanging="1440"/>
+      </w:pPr>
+      <w:rPr>
+        <w:rFonts w:hint="default"/>
+      </w:rPr>
+    </w:lvl>
+    <w:lvl w:ilvl="7">
+      <w:start w:val="1"/>
+      <w:numFmt w:val="decimal"/>
+      <w:isLgl/>
+      <w:lvlText w:val="%1.%2.%3.%4.%5.%6.%7.%8"/>
+      <w:lvlJc w:val="left"/>
+      <w:pPr>
+        <w:ind w:left="4680" w:hanging="1800"/>
+      </w:pPr>
+      <w:rPr>
+        <w:rFonts w:hint="default"/>
+      </w:rPr>
+    </w:lvl>
+    <w:lvl w:ilvl="8">
+      <w:start w:val="1"/>
+      <w:numFmt w:val="decimal"/>
+      <w:isLgl/>
+      <w:lvlText w:val="%1.%2.%3.%4.%5.%6.%7.%8.%9"/>
+      <w:lvlJc w:val="left"/>
+      <w:pPr>
+        <w:ind w:left="5040" w:hanging="1800"/>
+      </w:pPr>
+      <w:rPr>
+        <w:rFonts w:hint="default"/>
+      </w:rPr>
+    </w:lvl>
+  </w:abstractNum>
+  <w:abstractNum w:abstractNumId="8" w15:restartNumberingAfterBreak="0">
     <w:nsid w:val="61287B2D"/>
     <w:multiLevelType w:val="hybridMultilevel"/>
     <w:tmpl w:val="E916AEBA"/>
@@ -3514,7 +4256,7 @@
       </w:pPr>
     </w:lvl>
   </w:abstractNum>
-  <w:abstractNum w:abstractNumId="8" w15:restartNumberingAfterBreak="0">
+  <w:abstractNum w:abstractNumId="9" w15:restartNumberingAfterBreak="0">
     <w:nsid w:val="61DE47DA"/>
     <w:multiLevelType w:val="multilevel"/>
     <w:tmpl w:val="50CE71B4"/>
@@ -3627,7 +4369,185 @@
       </w:pPr>
     </w:lvl>
   </w:abstractNum>
-  <w:abstractNum w:abstractNumId="9" w15:restartNumberingAfterBreak="0">
+  <w:abstractNum w:abstractNumId="10" w15:restartNumberingAfterBreak="0">
+    <w:nsid w:val="663D0B0E"/>
+    <w:multiLevelType w:val="hybridMultilevel"/>
+    <w:tmpl w:val="2D8CB84C"/>
+    <w:lvl w:ilvl="0" w:tplc="1809000F">
+      <w:start w:val="1"/>
+      <w:numFmt w:val="decimal"/>
+      <w:lvlText w:val="%1."/>
+      <w:lvlJc w:val="left"/>
+      <w:pPr>
+        <w:ind w:left="720" w:hanging="360"/>
+      </w:pPr>
+      <w:rPr>
+        <w:rFonts w:hint="default"/>
+      </w:rPr>
+    </w:lvl>
+    <w:lvl w:ilvl="1" w:tplc="18090019" w:tentative="1">
+      <w:start w:val="1"/>
+      <w:numFmt w:val="lowerLetter"/>
+      <w:lvlText w:val="%2."/>
+      <w:lvlJc w:val="left"/>
+      <w:pPr>
+        <w:ind w:left="1440" w:hanging="360"/>
+      </w:pPr>
+    </w:lvl>
+    <w:lvl w:ilvl="2" w:tplc="1809001B" w:tentative="1">
+      <w:start w:val="1"/>
+      <w:numFmt w:val="lowerRoman"/>
+      <w:lvlText w:val="%3."/>
+      <w:lvlJc w:val="right"/>
+      <w:pPr>
+        <w:ind w:left="2160" w:hanging="180"/>
+      </w:pPr>
+    </w:lvl>
+    <w:lvl w:ilvl="3" w:tplc="1809000F" w:tentative="1">
+      <w:start w:val="1"/>
+      <w:numFmt w:val="decimal"/>
+      <w:lvlText w:val="%4."/>
+      <w:lvlJc w:val="left"/>
+      <w:pPr>
+        <w:ind w:left="2880" w:hanging="360"/>
+      </w:pPr>
+    </w:lvl>
+    <w:lvl w:ilvl="4" w:tplc="18090019" w:tentative="1">
+      <w:start w:val="1"/>
+      <w:numFmt w:val="lowerLetter"/>
+      <w:lvlText w:val="%5."/>
+      <w:lvlJc w:val="left"/>
+      <w:pPr>
+        <w:ind w:left="3600" w:hanging="360"/>
+      </w:pPr>
+    </w:lvl>
+    <w:lvl w:ilvl="5" w:tplc="1809001B" w:tentative="1">
+      <w:start w:val="1"/>
+      <w:numFmt w:val="lowerRoman"/>
+      <w:lvlText w:val="%6."/>
+      <w:lvlJc w:val="right"/>
+      <w:pPr>
+        <w:ind w:left="4320" w:hanging="180"/>
+      </w:pPr>
+    </w:lvl>
+    <w:lvl w:ilvl="6" w:tplc="1809000F" w:tentative="1">
+      <w:start w:val="1"/>
+      <w:numFmt w:val="decimal"/>
+      <w:lvlText w:val="%7."/>
+      <w:lvlJc w:val="left"/>
+      <w:pPr>
+        <w:ind w:left="5040" w:hanging="360"/>
+      </w:pPr>
+    </w:lvl>
+    <w:lvl w:ilvl="7" w:tplc="18090019" w:tentative="1">
+      <w:start w:val="1"/>
+      <w:numFmt w:val="lowerLetter"/>
+      <w:lvlText w:val="%8."/>
+      <w:lvlJc w:val="left"/>
+      <w:pPr>
+        <w:ind w:left="5760" w:hanging="360"/>
+      </w:pPr>
+    </w:lvl>
+    <w:lvl w:ilvl="8" w:tplc="1809001B" w:tentative="1">
+      <w:start w:val="1"/>
+      <w:numFmt w:val="lowerRoman"/>
+      <w:lvlText w:val="%9."/>
+      <w:lvlJc w:val="right"/>
+      <w:pPr>
+        <w:ind w:left="6480" w:hanging="180"/>
+      </w:pPr>
+    </w:lvl>
+  </w:abstractNum>
+  <w:abstractNum w:abstractNumId="11" w15:restartNumberingAfterBreak="0">
+    <w:nsid w:val="6C787640"/>
+    <w:multiLevelType w:val="hybridMultilevel"/>
+    <w:tmpl w:val="8864FBFE"/>
+    <w:lvl w:ilvl="0" w:tplc="1809000F">
+      <w:start w:val="1"/>
+      <w:numFmt w:val="decimal"/>
+      <w:lvlText w:val="%1."/>
+      <w:lvlJc w:val="left"/>
+      <w:pPr>
+        <w:ind w:left="360" w:hanging="360"/>
+      </w:pPr>
+      <w:rPr>
+        <w:rFonts w:hint="default"/>
+      </w:rPr>
+    </w:lvl>
+    <w:lvl w:ilvl="1" w:tplc="18090019" w:tentative="1">
+      <w:start w:val="1"/>
+      <w:numFmt w:val="lowerLetter"/>
+      <w:lvlText w:val="%2."/>
+      <w:lvlJc w:val="left"/>
+      <w:pPr>
+        <w:ind w:left="1080" w:hanging="360"/>
+      </w:pPr>
+    </w:lvl>
+    <w:lvl w:ilvl="2" w:tplc="1809001B" w:tentative="1">
+      <w:start w:val="1"/>
+      <w:numFmt w:val="lowerRoman"/>
+      <w:lvlText w:val="%3."/>
+      <w:lvlJc w:val="right"/>
+      <w:pPr>
+        <w:ind w:left="1800" w:hanging="180"/>
+      </w:pPr>
+    </w:lvl>
+    <w:lvl w:ilvl="3" w:tplc="1809000F" w:tentative="1">
+      <w:start w:val="1"/>
+      <w:numFmt w:val="decimal"/>
+      <w:lvlText w:val="%4."/>
+      <w:lvlJc w:val="left"/>
+      <w:pPr>
+        <w:ind w:left="2520" w:hanging="360"/>
+      </w:pPr>
+    </w:lvl>
+    <w:lvl w:ilvl="4" w:tplc="18090019" w:tentative="1">
+      <w:start w:val="1"/>
+      <w:numFmt w:val="lowerLetter"/>
+      <w:lvlText w:val="%5."/>
+      <w:lvlJc w:val="left"/>
+      <w:pPr>
+        <w:ind w:left="3240" w:hanging="360"/>
+      </w:pPr>
+    </w:lvl>
+    <w:lvl w:ilvl="5" w:tplc="1809001B" w:tentative="1">
+      <w:start w:val="1"/>
+      <w:numFmt w:val="lowerRoman"/>
+      <w:lvlText w:val="%6."/>
+      <w:lvlJc w:val="right"/>
+      <w:pPr>
+        <w:ind w:left="3960" w:hanging="180"/>
+      </w:pPr>
+    </w:lvl>
+    <w:lvl w:ilvl="6" w:tplc="1809000F" w:tentative="1">
+      <w:start w:val="1"/>
+      <w:numFmt w:val="decimal"/>
+      <w:lvlText w:val="%7."/>
+      <w:lvlJc w:val="left"/>
+      <w:pPr>
+        <w:ind w:left="4680" w:hanging="360"/>
+      </w:pPr>
+    </w:lvl>
+    <w:lvl w:ilvl="7" w:tplc="18090019" w:tentative="1">
+      <w:start w:val="1"/>
+      <w:numFmt w:val="lowerLetter"/>
+      <w:lvlText w:val="%8."/>
+      <w:lvlJc w:val="left"/>
+      <w:pPr>
+        <w:ind w:left="5400" w:hanging="360"/>
+      </w:pPr>
+    </w:lvl>
+    <w:lvl w:ilvl="8" w:tplc="1809001B" w:tentative="1">
+      <w:start w:val="1"/>
+      <w:numFmt w:val="lowerRoman"/>
+      <w:lvlText w:val="%9."/>
+      <w:lvlJc w:val="right"/>
+      <w:pPr>
+        <w:ind w:left="6120" w:hanging="180"/>
+      </w:pPr>
+    </w:lvl>
+  </w:abstractNum>
+  <w:abstractNum w:abstractNumId="12" w15:restartNumberingAfterBreak="0">
     <w:nsid w:val="749662B6"/>
     <w:multiLevelType w:val="hybridMultilevel"/>
     <w:tmpl w:val="353A3FD6"/>
@@ -3740,7 +4660,7 @@
       </w:rPr>
     </w:lvl>
   </w:abstractNum>
-  <w:abstractNum w:abstractNumId="10" w15:restartNumberingAfterBreak="0">
+  <w:abstractNum w:abstractNumId="13" w15:restartNumberingAfterBreak="0">
     <w:nsid w:val="75800157"/>
     <w:multiLevelType w:val="hybridMultilevel"/>
     <w:tmpl w:val="7F6CEC48"/>
@@ -3829,7 +4749,7 @@
       </w:pPr>
     </w:lvl>
   </w:abstractNum>
-  <w:abstractNum w:abstractNumId="11" w15:restartNumberingAfterBreak="0">
+  <w:abstractNum w:abstractNumId="14" w15:restartNumberingAfterBreak="0">
     <w:nsid w:val="7C1D479E"/>
     <w:multiLevelType w:val="hybridMultilevel"/>
     <w:tmpl w:val="7CD6C332"/>
@@ -3942,7 +4862,7 @@
       </w:rPr>
     </w:lvl>
   </w:abstractNum>
-  <w:abstractNum w:abstractNumId="12" w15:restartNumberingAfterBreak="0">
+  <w:abstractNum w:abstractNumId="15" w15:restartNumberingAfterBreak="0">
     <w:nsid w:val="7EA43616"/>
     <w:multiLevelType w:val="hybridMultilevel"/>
     <w:tmpl w:val="5E8A47BE"/>
@@ -4031,7 +4951,7 @@
       </w:pPr>
     </w:lvl>
   </w:abstractNum>
-  <w:abstractNum w:abstractNumId="13" w15:restartNumberingAfterBreak="0">
+  <w:abstractNum w:abstractNumId="16" w15:restartNumberingAfterBreak="0">
     <w:nsid w:val="7FAF4041"/>
     <w:multiLevelType w:val="hybridMultilevel"/>
     <w:tmpl w:val="6CC67FCA"/>
@@ -4130,7 +5050,7 @@
     <w:abstractNumId w:val="3"/>
   </w:num>
   <w:num w:numId="4" w16cid:durableId="806166155">
-    <w:abstractNumId w:val="11"/>
+    <w:abstractNumId w:val="14"/>
   </w:num>
   <w:num w:numId="5" w16cid:durableId="868494243">
     <w:abstractNumId w:val="5"/>
@@ -4139,28 +5059,37 @@
     <w:abstractNumId w:val="2"/>
   </w:num>
   <w:num w:numId="7" w16cid:durableId="5788863">
-    <w:abstractNumId w:val="9"/>
+    <w:abstractNumId w:val="12"/>
   </w:num>
   <w:num w:numId="8" w16cid:durableId="661276466">
     <w:abstractNumId w:val="6"/>
   </w:num>
   <w:num w:numId="9" w16cid:durableId="87584371">
-    <w:abstractNumId w:val="7"/>
+    <w:abstractNumId w:val="8"/>
   </w:num>
   <w:num w:numId="10" w16cid:durableId="1350909596">
-    <w:abstractNumId w:val="8"/>
+    <w:abstractNumId w:val="9"/>
   </w:num>
   <w:num w:numId="11" w16cid:durableId="727457790">
-    <w:abstractNumId w:val="12"/>
+    <w:abstractNumId w:val="15"/>
   </w:num>
   <w:num w:numId="12" w16cid:durableId="1603417002">
-    <w:abstractNumId w:val="13"/>
+    <w:abstractNumId w:val="16"/>
   </w:num>
   <w:num w:numId="13" w16cid:durableId="1041590985">
     <w:abstractNumId w:val="4"/>
   </w:num>
   <w:num w:numId="14" w16cid:durableId="1212425586">
+    <w:abstractNumId w:val="13"/>
+  </w:num>
+  <w:num w:numId="15" w16cid:durableId="1447429188">
+    <w:abstractNumId w:val="11"/>
+  </w:num>
+  <w:num w:numId="16" w16cid:durableId="575239352">
     <w:abstractNumId w:val="10"/>
+  </w:num>
+  <w:num w:numId="17" w16cid:durableId="113136717">
+    <w:abstractNumId w:val="7"/>
   </w:num>
 </w:numbering>
 </file>

</xml_diff>